<commit_message>
[DL-09] - final report version
</commit_message>
<xml_diff>
--- a/8/Work.docx
+++ b/8/Work.docx
@@ -717,7 +717,6 @@
               </w:rPr>
               <w:t xml:space="preserve"> </w:t>
             </w:r>
-            <w:proofErr w:type="spellStart"/>
             <w:r>
               <w:rPr>
                 <w:rFonts w:ascii="Times New Roman" w:hAnsi="Times New Roman"/>
@@ -727,7 +726,6 @@
               </w:rPr>
               <w:t>Стержанов</w:t>
             </w:r>
-            <w:proofErr w:type="spellEnd"/>
           </w:p>
         </w:tc>
       </w:tr>
@@ -1016,52 +1014,15 @@
           <w:rFonts w:ascii="Times New Roman" w:hAnsi="Times New Roman"/>
           <w:sz w:val="28"/>
           <w:szCs w:val="28"/>
-          <w:lang w:val="en-US"/>
-        </w:rPr>
-      </w:pPr>
-      <w:r>
-        <w:rPr>
-          <w:rFonts w:ascii="Times New Roman" w:hAnsi="Times New Roman"/>
-          <w:sz w:val="28"/>
-          <w:szCs w:val="28"/>
-        </w:rPr>
-        <w:t xml:space="preserve">Набор данных для прогнозирования временных рядов, который состоит из среднемесячного числа пятен на солнце, наблюдаемых с января 1749 по август 2017. Данные в виде </w:t>
-      </w:r>
-      <w:proofErr w:type="spellStart"/>
-      <w:r>
-        <w:rPr>
-          <w:rFonts w:ascii="Times New Roman" w:hAnsi="Times New Roman"/>
-          <w:sz w:val="28"/>
-          <w:szCs w:val="28"/>
-        </w:rPr>
-        <w:t>csv</w:t>
-      </w:r>
-      <w:proofErr w:type="spellEnd"/>
-      <w:r>
-        <w:rPr>
-          <w:rFonts w:ascii="Times New Roman" w:hAnsi="Times New Roman"/>
-          <w:sz w:val="28"/>
-          <w:szCs w:val="28"/>
-        </w:rPr>
-        <w:t xml:space="preserve">-файла можно скачать на сайте </w:t>
-      </w:r>
-      <w:proofErr w:type="spellStart"/>
-      <w:r>
-        <w:rPr>
-          <w:rFonts w:ascii="Times New Roman" w:hAnsi="Times New Roman"/>
-          <w:sz w:val="28"/>
-          <w:szCs w:val="28"/>
-        </w:rPr>
-        <w:t>Kaggle</w:t>
-      </w:r>
-      <w:proofErr w:type="spellEnd"/>
-      <w:r>
-        <w:rPr>
-          <w:rFonts w:ascii="Times New Roman" w:hAnsi="Times New Roman"/>
-          <w:sz w:val="28"/>
-          <w:szCs w:val="28"/>
-        </w:rPr>
-        <w:t xml:space="preserve"> -&gt; https://www.kaggle.com/robervalt/sunspots/</w:t>
+        </w:rPr>
+      </w:pPr>
+      <w:r>
+        <w:rPr>
+          <w:rFonts w:ascii="Times New Roman" w:hAnsi="Times New Roman"/>
+          <w:sz w:val="28"/>
+          <w:szCs w:val="28"/>
+        </w:rPr>
+        <w:t>Набор данных для прогнозирования временных рядов, который состоит из среднемесячного числа пятен на солнце, наблюдаемых с января 1749 по август 2017. Данные в виде csv-файла можно скачать на сайте Kaggle -&gt; https://www.kaggle.com/robervalt/sunspots/</w:t>
       </w:r>
     </w:p>
     <w:p>
@@ -1120,23 +1081,7 @@
           <w:sz w:val="28"/>
           <w:szCs w:val="28"/>
         </w:rPr>
-        <w:t xml:space="preserve">Для прогнозирования разделите временной ряд на обучающую, </w:t>
-      </w:r>
-      <w:proofErr w:type="spellStart"/>
-      <w:r>
-        <w:rPr>
-          <w:sz w:val="28"/>
-          <w:szCs w:val="28"/>
-        </w:rPr>
-        <w:t>валидационную</w:t>
-      </w:r>
-      <w:proofErr w:type="spellEnd"/>
-      <w:r>
-        <w:rPr>
-          <w:sz w:val="28"/>
-          <w:szCs w:val="28"/>
-        </w:rPr>
-        <w:t xml:space="preserve"> и контрольную выборки.</w:t>
+        <w:t>Для прогнозирования разделите временной ряд на обучающую, валидационную и контрольную выборки.</w:t>
       </w:r>
     </w:p>
     <w:p>
@@ -1312,44 +1257,14 @@
           <w:szCs w:val="18"/>
         </w:rPr>
       </w:pPr>
-      <w:proofErr w:type="gramStart"/>
-      <w:r>
-        <w:rPr>
-          <w:rFonts w:ascii="Consolas" w:hAnsi="Consolas"/>
-          <w:sz w:val="18"/>
-          <w:szCs w:val="18"/>
-        </w:rPr>
-        <w:t>!</w:t>
-      </w:r>
-      <w:proofErr w:type="spellStart"/>
-      <w:r>
-        <w:rPr>
-          <w:rFonts w:ascii="Consolas" w:hAnsi="Consolas"/>
-          <w:sz w:val="18"/>
-          <w:szCs w:val="18"/>
-        </w:rPr>
-        <w:t>mkdir</w:t>
-      </w:r>
-      <w:proofErr w:type="spellEnd"/>
-      <w:proofErr w:type="gramEnd"/>
-      <w:r>
-        <w:rPr>
-          <w:rFonts w:ascii="Consolas" w:hAnsi="Consolas"/>
-          <w:sz w:val="18"/>
-          <w:szCs w:val="18"/>
-        </w:rPr>
-        <w:t xml:space="preserve"> ~/.</w:t>
-      </w:r>
-      <w:proofErr w:type="spellStart"/>
-      <w:r>
-        <w:rPr>
-          <w:rFonts w:ascii="Consolas" w:hAnsi="Consolas"/>
-          <w:sz w:val="18"/>
-          <w:szCs w:val="18"/>
-        </w:rPr>
-        <w:t>kaggle</w:t>
-      </w:r>
-      <w:proofErr w:type="spellEnd"/>
+      <w:r>
+        <w:rPr>
+          <w:rFonts w:ascii="Consolas" w:hAnsi="Consolas"/>
+          <w:sz w:val="18"/>
+          <w:szCs w:val="18"/>
+        </w:rPr>
+        <w:t>!mkdir ~/.kaggle</w:t>
+      </w:r>
     </w:p>
     <w:p>
       <w:pPr>
@@ -1363,116 +1278,14 @@
           <w:szCs w:val="18"/>
         </w:rPr>
       </w:pPr>
-      <w:proofErr w:type="gramStart"/>
-      <w:r>
-        <w:rPr>
-          <w:rFonts w:ascii="Consolas" w:hAnsi="Consolas"/>
-          <w:sz w:val="18"/>
-          <w:szCs w:val="18"/>
-        </w:rPr>
-        <w:t>!</w:t>
-      </w:r>
-      <w:proofErr w:type="spellStart"/>
-      <w:r>
-        <w:rPr>
-          <w:rFonts w:ascii="Consolas" w:hAnsi="Consolas"/>
-          <w:sz w:val="18"/>
-          <w:szCs w:val="18"/>
-        </w:rPr>
-        <w:t>cp</w:t>
-      </w:r>
-      <w:proofErr w:type="spellEnd"/>
-      <w:proofErr w:type="gramEnd"/>
-      <w:r>
-        <w:rPr>
-          <w:rFonts w:ascii="Consolas" w:hAnsi="Consolas"/>
-          <w:sz w:val="18"/>
-          <w:szCs w:val="18"/>
-        </w:rPr>
-        <w:t xml:space="preserve"> /</w:t>
-      </w:r>
-      <w:proofErr w:type="spellStart"/>
-      <w:r>
-        <w:rPr>
-          <w:rFonts w:ascii="Consolas" w:hAnsi="Consolas"/>
-          <w:sz w:val="18"/>
-          <w:szCs w:val="18"/>
-        </w:rPr>
-        <w:t>content</w:t>
-      </w:r>
-      <w:proofErr w:type="spellEnd"/>
-      <w:r>
-        <w:rPr>
-          <w:rFonts w:ascii="Consolas" w:hAnsi="Consolas"/>
-          <w:sz w:val="18"/>
-          <w:szCs w:val="18"/>
-        </w:rPr>
-        <w:t>/.</w:t>
-      </w:r>
-      <w:proofErr w:type="spellStart"/>
-      <w:r>
-        <w:rPr>
-          <w:rFonts w:ascii="Consolas" w:hAnsi="Consolas"/>
-          <w:sz w:val="18"/>
-          <w:szCs w:val="18"/>
-        </w:rPr>
-        <w:t>kaggle</w:t>
-      </w:r>
-      <w:proofErr w:type="spellEnd"/>
-      <w:r>
-        <w:rPr>
-          <w:rFonts w:ascii="Consolas" w:hAnsi="Consolas"/>
-          <w:sz w:val="18"/>
-          <w:szCs w:val="18"/>
-        </w:rPr>
-        <w:t>/</w:t>
-      </w:r>
-      <w:proofErr w:type="spellStart"/>
-      <w:r>
-        <w:rPr>
-          <w:rFonts w:ascii="Consolas" w:hAnsi="Consolas"/>
-          <w:sz w:val="18"/>
-          <w:szCs w:val="18"/>
-        </w:rPr>
-        <w:t>kaggle.json</w:t>
-      </w:r>
-      <w:proofErr w:type="spellEnd"/>
-      <w:r>
-        <w:rPr>
-          <w:rFonts w:ascii="Consolas" w:hAnsi="Consolas"/>
-          <w:sz w:val="18"/>
-          <w:szCs w:val="18"/>
-        </w:rPr>
-        <w:t xml:space="preserve"> ~/.</w:t>
-      </w:r>
-      <w:proofErr w:type="spellStart"/>
-      <w:r>
-        <w:rPr>
-          <w:rFonts w:ascii="Consolas" w:hAnsi="Consolas"/>
-          <w:sz w:val="18"/>
-          <w:szCs w:val="18"/>
-        </w:rPr>
-        <w:t>kaggle</w:t>
-      </w:r>
-      <w:proofErr w:type="spellEnd"/>
-      <w:r>
-        <w:rPr>
-          <w:rFonts w:ascii="Consolas" w:hAnsi="Consolas"/>
-          <w:sz w:val="18"/>
-          <w:szCs w:val="18"/>
-        </w:rPr>
-        <w:t>/</w:t>
-      </w:r>
-      <w:proofErr w:type="spellStart"/>
-      <w:r>
-        <w:rPr>
-          <w:rFonts w:ascii="Consolas" w:hAnsi="Consolas"/>
-          <w:sz w:val="18"/>
-          <w:szCs w:val="18"/>
-        </w:rPr>
-        <w:t>kaggle.json</w:t>
-      </w:r>
-      <w:proofErr w:type="spellEnd"/>
+      <w:r>
+        <w:rPr>
+          <w:rFonts w:ascii="Consolas" w:hAnsi="Consolas"/>
+          <w:sz w:val="18"/>
+          <w:szCs w:val="18"/>
+        </w:rPr>
+        <w:t>!cp /content/.kaggle/kaggle.json ~/.kaggle/kaggle.json</w:t>
+      </w:r>
     </w:p>
     <w:p>
       <w:pPr>
@@ -1494,67 +1307,7 @@
           <w:szCs w:val="18"/>
           <w:lang w:val="en-US"/>
         </w:rPr>
-        <w:t>!</w:t>
-      </w:r>
-      <w:proofErr w:type="spellStart"/>
-      <w:r>
-        <w:rPr>
-          <w:rFonts w:ascii="Consolas" w:hAnsi="Consolas"/>
-          <w:sz w:val="18"/>
-          <w:szCs w:val="18"/>
-          <w:lang w:val="en-US"/>
-        </w:rPr>
-        <w:t>kaggle</w:t>
-      </w:r>
-      <w:proofErr w:type="spellEnd"/>
-      <w:r>
-        <w:rPr>
-          <w:rFonts w:ascii="Consolas" w:hAnsi="Consolas"/>
-          <w:sz w:val="18"/>
-          <w:szCs w:val="18"/>
-          <w:lang w:val="en-US"/>
-        </w:rPr>
-        <w:t xml:space="preserve"> datasets download </w:t>
-      </w:r>
-      <w:proofErr w:type="spellStart"/>
-      <w:r>
-        <w:rPr>
-          <w:rFonts w:ascii="Consolas" w:hAnsi="Consolas"/>
-          <w:sz w:val="18"/>
-          <w:szCs w:val="18"/>
-          <w:lang w:val="en-US"/>
-        </w:rPr>
-        <w:t>robervalt</w:t>
-      </w:r>
-      <w:proofErr w:type="spellEnd"/>
-      <w:r>
-        <w:rPr>
-          <w:rFonts w:ascii="Consolas" w:hAnsi="Consolas"/>
-          <w:sz w:val="18"/>
-          <w:szCs w:val="18"/>
-          <w:lang w:val="en-US"/>
-        </w:rPr>
-        <w:t xml:space="preserve">/sunspots -p </w:t>
-      </w:r>
-      <w:proofErr w:type="spellStart"/>
-      <w:r>
-        <w:rPr>
-          <w:rFonts w:ascii="Consolas" w:hAnsi="Consolas"/>
-          <w:sz w:val="18"/>
-          <w:szCs w:val="18"/>
-          <w:lang w:val="en-US"/>
-        </w:rPr>
-        <w:t>robervalt</w:t>
-      </w:r>
-      <w:proofErr w:type="spellEnd"/>
-      <w:r>
-        <w:rPr>
-          <w:rFonts w:ascii="Consolas" w:hAnsi="Consolas"/>
-          <w:sz w:val="18"/>
-          <w:szCs w:val="18"/>
-          <w:lang w:val="en-US"/>
-        </w:rPr>
-        <w:t>/sunspots</w:t>
+        <w:t>!kaggle datasets download robervalt/sunspots -p robervalt/sunspots</w:t>
       </w:r>
     </w:p>
     <w:p>
@@ -1591,27 +1344,7 @@
           <w:szCs w:val="18"/>
           <w:lang w:val="en-US"/>
         </w:rPr>
-        <w:t xml:space="preserve">!unzip </w:t>
-      </w:r>
-      <w:proofErr w:type="spellStart"/>
-      <w:r>
-        <w:rPr>
-          <w:rFonts w:ascii="Consolas" w:hAnsi="Consolas"/>
-          <w:sz w:val="18"/>
-          <w:szCs w:val="18"/>
-          <w:lang w:val="en-US"/>
-        </w:rPr>
-        <w:t>robervalt</w:t>
-      </w:r>
-      <w:proofErr w:type="spellEnd"/>
-      <w:r>
-        <w:rPr>
-          <w:rFonts w:ascii="Consolas" w:hAnsi="Consolas"/>
-          <w:sz w:val="18"/>
-          <w:szCs w:val="18"/>
-          <w:lang w:val="en-US"/>
-        </w:rPr>
-        <w:t>/sunspots/sunspots.zip -d data</w:t>
+        <w:t>!unzip robervalt/sunspots/sunspots.zip -d data</w:t>
       </w:r>
     </w:p>
     <w:p>
@@ -1641,37 +1374,15 @@
           <w:lang w:val="en-US"/>
         </w:rPr>
       </w:pPr>
-      <w:proofErr w:type="gramStart"/>
-      <w:r>
-        <w:rPr>
-          <w:rFonts w:ascii="Consolas" w:hAnsi="Consolas"/>
-          <w:sz w:val="18"/>
-          <w:szCs w:val="18"/>
-          <w:lang w:val="en-US"/>
-        </w:rPr>
-        <w:t>import</w:t>
-      </w:r>
-      <w:proofErr w:type="gramEnd"/>
-      <w:r>
-        <w:rPr>
-          <w:rFonts w:ascii="Consolas" w:hAnsi="Consolas"/>
-          <w:sz w:val="18"/>
-          <w:szCs w:val="18"/>
-          <w:lang w:val="en-US"/>
-        </w:rPr>
-        <w:t xml:space="preserve"> pandas as </w:t>
-      </w:r>
-      <w:proofErr w:type="spellStart"/>
-      <w:r>
-        <w:rPr>
-          <w:rFonts w:ascii="Consolas" w:hAnsi="Consolas"/>
-          <w:sz w:val="18"/>
-          <w:szCs w:val="18"/>
-          <w:lang w:val="en-US"/>
-        </w:rPr>
-        <w:t>pd</w:t>
-      </w:r>
-      <w:proofErr w:type="spellEnd"/>
+      <w:r>
+        <w:rPr>
+          <w:rFonts w:ascii="Consolas" w:hAnsi="Consolas"/>
+          <w:sz w:val="18"/>
+          <w:szCs w:val="18"/>
+          <w:lang w:val="en-US"/>
+        </w:rPr>
+        <w:t>import pandas as pd</w:t>
+      </w:r>
     </w:p>
     <w:p>
       <w:pPr>
@@ -1707,27 +1418,7 @@
           <w:szCs w:val="18"/>
           <w:lang w:val="en-US"/>
         </w:rPr>
-        <w:t>DATA_PATH = '</w:t>
-      </w:r>
-      <w:proofErr w:type="gramStart"/>
-      <w:r>
-        <w:rPr>
-          <w:rFonts w:ascii="Consolas" w:hAnsi="Consolas"/>
-          <w:sz w:val="18"/>
-          <w:szCs w:val="18"/>
-          <w:lang w:val="en-US"/>
-        </w:rPr>
-        <w:t>./</w:t>
-      </w:r>
-      <w:proofErr w:type="gramEnd"/>
-      <w:r>
-        <w:rPr>
-          <w:rFonts w:ascii="Consolas" w:hAnsi="Consolas"/>
-          <w:sz w:val="18"/>
-          <w:szCs w:val="18"/>
-          <w:lang w:val="en-US"/>
-        </w:rPr>
-        <w:t>data/Sunspots.csv'</w:t>
+        <w:t>DATA_PATH = './data/Sunspots.csv'</w:t>
       </w:r>
     </w:p>
     <w:p>
@@ -1780,47 +1471,14 @@
           <w:lang w:val="en-US"/>
         </w:rPr>
       </w:pPr>
-      <w:proofErr w:type="spellStart"/>
-      <w:proofErr w:type="gramStart"/>
-      <w:r>
-        <w:rPr>
-          <w:rFonts w:ascii="Consolas" w:hAnsi="Consolas"/>
-          <w:sz w:val="18"/>
-          <w:szCs w:val="18"/>
-          <w:lang w:val="en-US"/>
-        </w:rPr>
-        <w:t>def</w:t>
-      </w:r>
-      <w:proofErr w:type="spellEnd"/>
-      <w:proofErr w:type="gramEnd"/>
-      <w:r>
-        <w:rPr>
-          <w:rFonts w:ascii="Consolas" w:hAnsi="Consolas"/>
-          <w:sz w:val="18"/>
-          <w:szCs w:val="18"/>
-          <w:lang w:val="en-US"/>
-        </w:rPr>
-        <w:t xml:space="preserve"> </w:t>
-      </w:r>
-      <w:proofErr w:type="spellStart"/>
-      <w:r>
-        <w:rPr>
-          <w:rFonts w:ascii="Consolas" w:hAnsi="Consolas"/>
-          <w:sz w:val="18"/>
-          <w:szCs w:val="18"/>
-          <w:lang w:val="en-US"/>
-        </w:rPr>
-        <w:t>get_dataset</w:t>
-      </w:r>
-      <w:proofErr w:type="spellEnd"/>
-      <w:r>
-        <w:rPr>
-          <w:rFonts w:ascii="Consolas" w:hAnsi="Consolas"/>
-          <w:sz w:val="18"/>
-          <w:szCs w:val="18"/>
-          <w:lang w:val="en-US"/>
-        </w:rPr>
-        <w:t>():</w:t>
+      <w:r>
+        <w:rPr>
+          <w:rFonts w:ascii="Consolas" w:hAnsi="Consolas"/>
+          <w:sz w:val="18"/>
+          <w:szCs w:val="18"/>
+          <w:lang w:val="en-US"/>
+        </w:rPr>
+        <w:t>def get_dataset():</w:t>
       </w:r>
     </w:p>
     <w:p>
@@ -1843,49 +1501,7 @@
           <w:szCs w:val="18"/>
           <w:lang w:val="en-US"/>
         </w:rPr>
-        <w:t xml:space="preserve">  </w:t>
-      </w:r>
-      <w:proofErr w:type="spellStart"/>
-      <w:proofErr w:type="gramStart"/>
-      <w:r>
-        <w:rPr>
-          <w:rFonts w:ascii="Consolas" w:hAnsi="Consolas"/>
-          <w:sz w:val="18"/>
-          <w:szCs w:val="18"/>
-          <w:lang w:val="en-US"/>
-        </w:rPr>
-        <w:t>df</w:t>
-      </w:r>
-      <w:proofErr w:type="spellEnd"/>
-      <w:proofErr w:type="gramEnd"/>
-      <w:r>
-        <w:rPr>
-          <w:rFonts w:ascii="Consolas" w:hAnsi="Consolas"/>
-          <w:sz w:val="18"/>
-          <w:szCs w:val="18"/>
-          <w:lang w:val="en-US"/>
-        </w:rPr>
-        <w:t xml:space="preserve"> = </w:t>
-      </w:r>
-      <w:proofErr w:type="spellStart"/>
-      <w:r>
-        <w:rPr>
-          <w:rFonts w:ascii="Consolas" w:hAnsi="Consolas"/>
-          <w:sz w:val="18"/>
-          <w:szCs w:val="18"/>
-          <w:lang w:val="en-US"/>
-        </w:rPr>
-        <w:t>pd.read_csv</w:t>
-      </w:r>
-      <w:proofErr w:type="spellEnd"/>
-      <w:r>
-        <w:rPr>
-          <w:rFonts w:ascii="Consolas" w:hAnsi="Consolas"/>
-          <w:sz w:val="18"/>
-          <w:szCs w:val="18"/>
-          <w:lang w:val="en-US"/>
-        </w:rPr>
-        <w:t>(DATA_PATH)</w:t>
+        <w:t xml:space="preserve">  df = pd.read_csv(DATA_PATH)</w:t>
       </w:r>
     </w:p>
     <w:p>
@@ -1908,58 +1524,7 @@
           <w:szCs w:val="18"/>
           <w:lang w:val="en-US"/>
         </w:rPr>
-        <w:t xml:space="preserve">  </w:t>
-      </w:r>
-      <w:proofErr w:type="spellStart"/>
-      <w:proofErr w:type="gramStart"/>
-      <w:r>
-        <w:rPr>
-          <w:rFonts w:ascii="Consolas" w:hAnsi="Consolas"/>
-          <w:sz w:val="18"/>
-          <w:szCs w:val="18"/>
-          <w:lang w:val="en-US"/>
-        </w:rPr>
-        <w:t>df.drop</w:t>
-      </w:r>
-      <w:proofErr w:type="spellEnd"/>
-      <w:r>
-        <w:rPr>
-          <w:rFonts w:ascii="Consolas" w:hAnsi="Consolas"/>
-          <w:sz w:val="18"/>
-          <w:szCs w:val="18"/>
-          <w:lang w:val="en-US"/>
-        </w:rPr>
-        <w:t>(</w:t>
-      </w:r>
-      <w:proofErr w:type="gramEnd"/>
-      <w:r>
-        <w:rPr>
-          <w:rFonts w:ascii="Consolas" w:hAnsi="Consolas"/>
-          <w:sz w:val="18"/>
-          <w:szCs w:val="18"/>
-          <w:lang w:val="en-US"/>
-        </w:rPr>
-        <w:t xml:space="preserve">['Unnamed: 0'], axis=1, </w:t>
-      </w:r>
-      <w:proofErr w:type="spellStart"/>
-      <w:r>
-        <w:rPr>
-          <w:rFonts w:ascii="Consolas" w:hAnsi="Consolas"/>
-          <w:sz w:val="18"/>
-          <w:szCs w:val="18"/>
-          <w:lang w:val="en-US"/>
-        </w:rPr>
-        <w:t>inplace</w:t>
-      </w:r>
-      <w:proofErr w:type="spellEnd"/>
-      <w:r>
-        <w:rPr>
-          <w:rFonts w:ascii="Consolas" w:hAnsi="Consolas"/>
-          <w:sz w:val="18"/>
-          <w:szCs w:val="18"/>
-          <w:lang w:val="en-US"/>
-        </w:rPr>
-        <w:t>=True)</w:t>
+        <w:t xml:space="preserve">  df.drop(['Unnamed: 0'], axis=1, inplace=True)</w:t>
       </w:r>
     </w:p>
     <w:p>
@@ -1996,39 +1561,8 @@
           <w:szCs w:val="18"/>
           <w:lang w:val="en-US"/>
         </w:rPr>
-        <w:t xml:space="preserve">  </w:t>
-      </w:r>
-      <w:proofErr w:type="gramStart"/>
-      <w:r>
-        <w:rPr>
-          <w:rFonts w:ascii="Consolas" w:hAnsi="Consolas"/>
-          <w:sz w:val="18"/>
-          <w:szCs w:val="18"/>
-          <w:lang w:val="en-US"/>
-        </w:rPr>
-        <w:t>return</w:t>
-      </w:r>
-      <w:proofErr w:type="gramEnd"/>
-      <w:r>
-        <w:rPr>
-          <w:rFonts w:ascii="Consolas" w:hAnsi="Consolas"/>
-          <w:sz w:val="18"/>
-          <w:szCs w:val="18"/>
-          <w:lang w:val="en-US"/>
-        </w:rPr>
-        <w:t xml:space="preserve"> </w:t>
-      </w:r>
-      <w:proofErr w:type="spellStart"/>
-      <w:r>
-        <w:rPr>
-          <w:rFonts w:ascii="Consolas" w:hAnsi="Consolas"/>
-          <w:sz w:val="18"/>
-          <w:szCs w:val="18"/>
-          <w:lang w:val="en-US"/>
-        </w:rPr>
-        <w:t>df</w:t>
-      </w:r>
-      <w:proofErr w:type="spellEnd"/>
+        <w:t xml:space="preserve">  return df</w:t>
+      </w:r>
     </w:p>
     <w:p>
       <w:pPr>
@@ -2057,47 +1591,14 @@
           <w:lang w:val="en-US"/>
         </w:rPr>
       </w:pPr>
-      <w:proofErr w:type="spellStart"/>
-      <w:proofErr w:type="gramStart"/>
-      <w:r>
-        <w:rPr>
-          <w:rFonts w:ascii="Consolas" w:hAnsi="Consolas"/>
-          <w:sz w:val="18"/>
-          <w:szCs w:val="18"/>
-          <w:lang w:val="en-US"/>
-        </w:rPr>
-        <w:t>df</w:t>
-      </w:r>
-      <w:proofErr w:type="spellEnd"/>
-      <w:proofErr w:type="gramEnd"/>
-      <w:r>
-        <w:rPr>
-          <w:rFonts w:ascii="Consolas" w:hAnsi="Consolas"/>
-          <w:sz w:val="18"/>
-          <w:szCs w:val="18"/>
-          <w:lang w:val="en-US"/>
-        </w:rPr>
-        <w:t xml:space="preserve"> = </w:t>
-      </w:r>
-      <w:proofErr w:type="spellStart"/>
-      <w:r>
-        <w:rPr>
-          <w:rFonts w:ascii="Consolas" w:hAnsi="Consolas"/>
-          <w:sz w:val="18"/>
-          <w:szCs w:val="18"/>
-          <w:lang w:val="en-US"/>
-        </w:rPr>
-        <w:t>get_dataset</w:t>
-      </w:r>
-      <w:proofErr w:type="spellEnd"/>
-      <w:r>
-        <w:rPr>
-          <w:rFonts w:ascii="Consolas" w:hAnsi="Consolas"/>
-          <w:sz w:val="18"/>
-          <w:szCs w:val="18"/>
-          <w:lang w:val="en-US"/>
-        </w:rPr>
-        <w:t>()</w:t>
+      <w:r>
+        <w:rPr>
+          <w:rFonts w:ascii="Consolas" w:hAnsi="Consolas"/>
+          <w:sz w:val="18"/>
+          <w:szCs w:val="18"/>
+          <w:lang w:val="en-US"/>
+        </w:rPr>
+        <w:t>df = get_dataset()</w:t>
       </w:r>
     </w:p>
     <w:p>
@@ -2127,28 +1628,15 @@
           <w:lang w:val="en-US"/>
         </w:rPr>
       </w:pPr>
-      <w:proofErr w:type="spellStart"/>
-      <w:proofErr w:type="gramStart"/>
-      <w:r>
-        <w:rPr>
-          <w:rFonts w:ascii="Consolas" w:hAnsi="Consolas"/>
-          <w:sz w:val="18"/>
-          <w:szCs w:val="18"/>
-          <w:lang w:val="en-US"/>
-        </w:rPr>
-        <w:t>df.head</w:t>
-      </w:r>
-      <w:proofErr w:type="spellEnd"/>
-      <w:r>
-        <w:rPr>
-          <w:rFonts w:ascii="Consolas" w:hAnsi="Consolas"/>
-          <w:sz w:val="18"/>
-          <w:szCs w:val="18"/>
-          <w:lang w:val="en-US"/>
-        </w:rPr>
-        <w:t>()</w:t>
-      </w:r>
-      <w:proofErr w:type="gramEnd"/>
+      <w:r>
+        <w:rPr>
+          <w:rFonts w:ascii="Consolas" w:hAnsi="Consolas"/>
+          <w:sz w:val="18"/>
+          <w:szCs w:val="18"/>
+          <w:lang w:val="en-US"/>
+        </w:rPr>
+        <w:t>df.head()</w:t>
+      </w:r>
     </w:p>
     <w:p>
       <w:pPr>
@@ -2177,7 +1665,6 @@
           <w:lang w:val="en-US"/>
         </w:rPr>
       </w:pPr>
-      <w:proofErr w:type="gramStart"/>
       <w:r>
         <w:rPr>
           <w:rFonts w:ascii="Consolas" w:hAnsi="Consolas"/>
@@ -2186,49 +1673,8 @@
           <w:lang w:val="en-US"/>
         </w:rPr>
         <w:lastRenderedPageBreak/>
-        <w:t>import</w:t>
-      </w:r>
-      <w:proofErr w:type="gramEnd"/>
-      <w:r>
-        <w:rPr>
-          <w:rFonts w:ascii="Consolas" w:hAnsi="Consolas"/>
-          <w:sz w:val="18"/>
-          <w:szCs w:val="18"/>
-          <w:lang w:val="en-US"/>
-        </w:rPr>
-        <w:t xml:space="preserve"> </w:t>
-      </w:r>
-      <w:proofErr w:type="spellStart"/>
-      <w:r>
-        <w:rPr>
-          <w:rFonts w:ascii="Consolas" w:hAnsi="Consolas"/>
-          <w:sz w:val="18"/>
-          <w:szCs w:val="18"/>
-          <w:lang w:val="en-US"/>
-        </w:rPr>
-        <w:t>matplotlib.pyplot</w:t>
-      </w:r>
-      <w:proofErr w:type="spellEnd"/>
-      <w:r>
-        <w:rPr>
-          <w:rFonts w:ascii="Consolas" w:hAnsi="Consolas"/>
-          <w:sz w:val="18"/>
-          <w:szCs w:val="18"/>
-          <w:lang w:val="en-US"/>
-        </w:rPr>
-        <w:t xml:space="preserve"> as </w:t>
-      </w:r>
-      <w:proofErr w:type="spellStart"/>
-      <w:r>
-        <w:rPr>
-          <w:rFonts w:ascii="Consolas" w:hAnsi="Consolas"/>
-          <w:sz w:val="18"/>
-          <w:szCs w:val="18"/>
-          <w:lang w:val="en-US"/>
-        </w:rPr>
-        <w:t>plt</w:t>
-      </w:r>
-      <w:proofErr w:type="spellEnd"/>
+        <w:t>import matplotlib.pyplot as plt</w:t>
+      </w:r>
     </w:p>
     <w:p>
       <w:pPr>
@@ -2243,56 +1689,14 @@
           <w:lang w:val="en-US"/>
         </w:rPr>
       </w:pPr>
-      <w:proofErr w:type="spellStart"/>
-      <w:proofErr w:type="gramStart"/>
-      <w:r>
-        <w:rPr>
-          <w:rFonts w:ascii="Consolas" w:hAnsi="Consolas"/>
-          <w:sz w:val="18"/>
-          <w:szCs w:val="18"/>
-          <w:lang w:val="en-US"/>
-        </w:rPr>
-        <w:t>plt.rcParams</w:t>
-      </w:r>
-      <w:proofErr w:type="spellEnd"/>
-      <w:r>
-        <w:rPr>
-          <w:rFonts w:ascii="Consolas" w:hAnsi="Consolas"/>
-          <w:sz w:val="18"/>
-          <w:szCs w:val="18"/>
-          <w:lang w:val="en-US"/>
-        </w:rPr>
-        <w:t>[</w:t>
-      </w:r>
-      <w:proofErr w:type="gramEnd"/>
-      <w:r>
-        <w:rPr>
-          <w:rFonts w:ascii="Consolas" w:hAnsi="Consolas"/>
-          <w:sz w:val="18"/>
-          <w:szCs w:val="18"/>
-          <w:lang w:val="en-US"/>
-        </w:rPr>
-        <w:t>'</w:t>
-      </w:r>
-      <w:proofErr w:type="spellStart"/>
-      <w:r>
-        <w:rPr>
-          <w:rFonts w:ascii="Consolas" w:hAnsi="Consolas"/>
-          <w:sz w:val="18"/>
-          <w:szCs w:val="18"/>
-          <w:lang w:val="en-US"/>
-        </w:rPr>
-        <w:t>figure.figsize</w:t>
-      </w:r>
-      <w:proofErr w:type="spellEnd"/>
-      <w:r>
-        <w:rPr>
-          <w:rFonts w:ascii="Consolas" w:hAnsi="Consolas"/>
-          <w:sz w:val="18"/>
-          <w:szCs w:val="18"/>
-          <w:lang w:val="en-US"/>
-        </w:rPr>
-        <w:t>'] = [30, 13]</w:t>
+      <w:r>
+        <w:rPr>
+          <w:rFonts w:ascii="Consolas" w:hAnsi="Consolas"/>
+          <w:sz w:val="18"/>
+          <w:szCs w:val="18"/>
+          <w:lang w:val="en-US"/>
+        </w:rPr>
+        <w:t>plt.rcParams['figure.figsize'] = [30, 13]</w:t>
       </w:r>
     </w:p>
     <w:p>
@@ -2322,57 +1726,15 @@
           <w:lang w:val="en-US"/>
         </w:rPr>
       </w:pPr>
-      <w:proofErr w:type="spellStart"/>
-      <w:r>
-        <w:rPr>
-          <w:rFonts w:ascii="Consolas" w:hAnsi="Consolas"/>
-          <w:sz w:val="18"/>
-          <w:szCs w:val="18"/>
-          <w:lang w:val="en-US"/>
-        </w:rPr>
-        <w:t>df_plot</w:t>
-      </w:r>
-      <w:proofErr w:type="spellEnd"/>
-      <w:r>
-        <w:rPr>
-          <w:rFonts w:ascii="Consolas" w:hAnsi="Consolas"/>
-          <w:sz w:val="18"/>
-          <w:szCs w:val="18"/>
-          <w:lang w:val="en-US"/>
-        </w:rPr>
-        <w:t xml:space="preserve"> = </w:t>
-      </w:r>
-      <w:proofErr w:type="spellStart"/>
-      <w:r>
-        <w:rPr>
-          <w:rFonts w:ascii="Consolas" w:hAnsi="Consolas"/>
-          <w:sz w:val="18"/>
-          <w:szCs w:val="18"/>
-          <w:lang w:val="en-US"/>
-        </w:rPr>
-        <w:t>get_</w:t>
-      </w:r>
-      <w:proofErr w:type="gramStart"/>
-      <w:r>
-        <w:rPr>
-          <w:rFonts w:ascii="Consolas" w:hAnsi="Consolas"/>
-          <w:sz w:val="18"/>
-          <w:szCs w:val="18"/>
-          <w:lang w:val="en-US"/>
-        </w:rPr>
-        <w:t>dataset</w:t>
-      </w:r>
-      <w:proofErr w:type="spellEnd"/>
-      <w:r>
-        <w:rPr>
-          <w:rFonts w:ascii="Consolas" w:hAnsi="Consolas"/>
-          <w:sz w:val="18"/>
-          <w:szCs w:val="18"/>
-          <w:lang w:val="en-US"/>
-        </w:rPr>
-        <w:t>()</w:t>
-      </w:r>
-      <w:proofErr w:type="gramEnd"/>
+      <w:r>
+        <w:rPr>
+          <w:rFonts w:ascii="Consolas" w:hAnsi="Consolas"/>
+          <w:sz w:val="18"/>
+          <w:szCs w:val="18"/>
+          <w:lang w:val="en-US"/>
+        </w:rPr>
+        <w:t>df_plot = get_dataset()</w:t>
+      </w:r>
     </w:p>
     <w:p>
       <w:pPr>
@@ -2401,85 +1763,14 @@
           <w:lang w:val="en-US"/>
         </w:rPr>
       </w:pPr>
-      <w:proofErr w:type="spellStart"/>
-      <w:r>
-        <w:rPr>
-          <w:rFonts w:ascii="Consolas" w:hAnsi="Consolas"/>
-          <w:sz w:val="18"/>
-          <w:szCs w:val="18"/>
-          <w:lang w:val="en-US"/>
-        </w:rPr>
-        <w:t>df_</w:t>
-      </w:r>
-      <w:proofErr w:type="gramStart"/>
-      <w:r>
-        <w:rPr>
-          <w:rFonts w:ascii="Consolas" w:hAnsi="Consolas"/>
-          <w:sz w:val="18"/>
-          <w:szCs w:val="18"/>
-          <w:lang w:val="en-US"/>
-        </w:rPr>
-        <w:t>plot</w:t>
-      </w:r>
-      <w:proofErr w:type="spellEnd"/>
-      <w:r>
-        <w:rPr>
-          <w:rFonts w:ascii="Consolas" w:hAnsi="Consolas"/>
-          <w:sz w:val="18"/>
-          <w:szCs w:val="18"/>
-          <w:lang w:val="en-US"/>
-        </w:rPr>
-        <w:t>[</w:t>
-      </w:r>
-      <w:proofErr w:type="gramEnd"/>
-      <w:r>
-        <w:rPr>
-          <w:rFonts w:ascii="Consolas" w:hAnsi="Consolas"/>
-          <w:sz w:val="18"/>
-          <w:szCs w:val="18"/>
-          <w:lang w:val="en-US"/>
-        </w:rPr>
-        <w:t xml:space="preserve">'Date']= </w:t>
-      </w:r>
-      <w:proofErr w:type="spellStart"/>
-      <w:r>
-        <w:rPr>
-          <w:rFonts w:ascii="Consolas" w:hAnsi="Consolas"/>
-          <w:sz w:val="18"/>
-          <w:szCs w:val="18"/>
-          <w:lang w:val="en-US"/>
-        </w:rPr>
-        <w:t>pd.to_datetime</w:t>
-      </w:r>
-      <w:proofErr w:type="spellEnd"/>
-      <w:r>
-        <w:rPr>
-          <w:rFonts w:ascii="Consolas" w:hAnsi="Consolas"/>
-          <w:sz w:val="18"/>
-          <w:szCs w:val="18"/>
-          <w:lang w:val="en-US"/>
-        </w:rPr>
-        <w:t>(</w:t>
-      </w:r>
-      <w:proofErr w:type="spellStart"/>
-      <w:r>
-        <w:rPr>
-          <w:rFonts w:ascii="Consolas" w:hAnsi="Consolas"/>
-          <w:sz w:val="18"/>
-          <w:szCs w:val="18"/>
-          <w:lang w:val="en-US"/>
-        </w:rPr>
-        <w:t>df_plot</w:t>
-      </w:r>
-      <w:proofErr w:type="spellEnd"/>
-      <w:r>
-        <w:rPr>
-          <w:rFonts w:ascii="Consolas" w:hAnsi="Consolas"/>
-          <w:sz w:val="18"/>
-          <w:szCs w:val="18"/>
-          <w:lang w:val="en-US"/>
-        </w:rPr>
-        <w:t>['Date'])</w:t>
+      <w:r>
+        <w:rPr>
+          <w:rFonts w:ascii="Consolas" w:hAnsi="Consolas"/>
+          <w:sz w:val="18"/>
+          <w:szCs w:val="18"/>
+          <w:lang w:val="en-US"/>
+        </w:rPr>
+        <w:t>df_plot['Date']= pd.to_datetime(df_plot['Date'])</w:t>
       </w:r>
     </w:p>
     <w:p>
@@ -2509,25 +1800,14 @@
           <w:lang w:val="en-US"/>
         </w:rPr>
       </w:pPr>
-      <w:proofErr w:type="spellStart"/>
-      <w:r>
-        <w:rPr>
-          <w:rFonts w:ascii="Consolas" w:hAnsi="Consolas"/>
-          <w:sz w:val="18"/>
-          <w:szCs w:val="18"/>
-          <w:lang w:val="en-US"/>
-        </w:rPr>
-        <w:t>df_plot.plot</w:t>
-      </w:r>
-      <w:proofErr w:type="spellEnd"/>
-      <w:r>
-        <w:rPr>
-          <w:rFonts w:ascii="Consolas" w:hAnsi="Consolas"/>
-          <w:sz w:val="18"/>
-          <w:szCs w:val="18"/>
-          <w:lang w:val="en-US"/>
-        </w:rPr>
-        <w:t>(x = 'Date', y = VALUES)</w:t>
+      <w:r>
+        <w:rPr>
+          <w:rFonts w:ascii="Consolas" w:hAnsi="Consolas"/>
+          <w:sz w:val="18"/>
+          <w:szCs w:val="18"/>
+          <w:lang w:val="en-US"/>
+        </w:rPr>
+        <w:t>df_plot.plot(x = 'Date', y = VALUES)</w:t>
       </w:r>
     </w:p>
     <w:p>
@@ -2678,19 +1958,8 @@
           <w:szCs w:val="18"/>
           <w:lang w:val="en-US"/>
         </w:rPr>
-        <w:t xml:space="preserve"># </w:t>
-      </w:r>
-      <w:proofErr w:type="gramStart"/>
-      <w:r>
-        <w:rPr>
-          <w:rFonts w:ascii="Consolas" w:hAnsi="Consolas"/>
-          <w:sz w:val="18"/>
-          <w:szCs w:val="18"/>
-          <w:lang w:val="en-US"/>
-        </w:rPr>
-        <w:t>autocorrelation</w:t>
-      </w:r>
-      <w:proofErr w:type="gramEnd"/>
+        <w:t># autocorrelation</w:t>
+      </w:r>
     </w:p>
     <w:p>
       <w:pPr>
@@ -2704,57 +1973,15 @@
           <w:lang w:val="en-US"/>
         </w:rPr>
       </w:pPr>
-      <w:proofErr w:type="gramStart"/>
-      <w:r>
-        <w:rPr>
-          <w:rFonts w:ascii="Consolas" w:hAnsi="Consolas"/>
-          <w:sz w:val="18"/>
-          <w:szCs w:val="18"/>
-          <w:lang w:val="en-US"/>
-        </w:rPr>
-        <w:t>from</w:t>
-      </w:r>
-      <w:proofErr w:type="gramEnd"/>
-      <w:r>
-        <w:rPr>
-          <w:rFonts w:ascii="Consolas" w:hAnsi="Consolas"/>
-          <w:sz w:val="18"/>
-          <w:szCs w:val="18"/>
-          <w:lang w:val="en-US"/>
-        </w:rPr>
-        <w:t xml:space="preserve"> </w:t>
-      </w:r>
-      <w:proofErr w:type="spellStart"/>
-      <w:r>
-        <w:rPr>
-          <w:rFonts w:ascii="Consolas" w:hAnsi="Consolas"/>
-          <w:sz w:val="18"/>
-          <w:szCs w:val="18"/>
-          <w:lang w:val="en-US"/>
-        </w:rPr>
-        <w:t>pandas.plotting</w:t>
-      </w:r>
-      <w:proofErr w:type="spellEnd"/>
-      <w:r>
-        <w:rPr>
-          <w:rFonts w:ascii="Consolas" w:hAnsi="Consolas"/>
-          <w:sz w:val="18"/>
-          <w:szCs w:val="18"/>
-          <w:lang w:val="en-US"/>
-        </w:rPr>
-        <w:t xml:space="preserve"> import </w:t>
-      </w:r>
-      <w:proofErr w:type="spellStart"/>
-      <w:r>
-        <w:rPr>
-          <w:rFonts w:ascii="Consolas" w:hAnsi="Consolas"/>
-          <w:sz w:val="18"/>
-          <w:szCs w:val="18"/>
-          <w:lang w:val="en-US"/>
-        </w:rPr>
-        <w:t>autocorrelation_plot</w:t>
-      </w:r>
-      <w:proofErr w:type="spellEnd"/>
+      <w:r>
+        <w:rPr>
+          <w:rFonts w:ascii="Consolas" w:hAnsi="Consolas"/>
+          <w:sz w:val="18"/>
+          <w:szCs w:val="18"/>
+          <w:lang w:val="en-US"/>
+        </w:rPr>
+        <w:t>from pandas.plotting import autocorrelation_plot</w:t>
+      </w:r>
     </w:p>
     <w:p>
       <w:pPr>
@@ -2768,56 +1995,14 @@
           <w:lang w:val="en-US"/>
         </w:rPr>
       </w:pPr>
-      <w:proofErr w:type="spellStart"/>
-      <w:proofErr w:type="gramStart"/>
-      <w:r>
-        <w:rPr>
-          <w:rFonts w:ascii="Consolas" w:hAnsi="Consolas"/>
-          <w:sz w:val="18"/>
-          <w:szCs w:val="18"/>
-          <w:lang w:val="en-US"/>
-        </w:rPr>
-        <w:t>plt.rcParams</w:t>
-      </w:r>
-      <w:proofErr w:type="spellEnd"/>
-      <w:r>
-        <w:rPr>
-          <w:rFonts w:ascii="Consolas" w:hAnsi="Consolas"/>
-          <w:sz w:val="18"/>
-          <w:szCs w:val="18"/>
-          <w:lang w:val="en-US"/>
-        </w:rPr>
-        <w:t>[</w:t>
-      </w:r>
-      <w:proofErr w:type="gramEnd"/>
-      <w:r>
-        <w:rPr>
-          <w:rFonts w:ascii="Consolas" w:hAnsi="Consolas"/>
-          <w:sz w:val="18"/>
-          <w:szCs w:val="18"/>
-          <w:lang w:val="en-US"/>
-        </w:rPr>
-        <w:t>'</w:t>
-      </w:r>
-      <w:proofErr w:type="spellStart"/>
-      <w:r>
-        <w:rPr>
-          <w:rFonts w:ascii="Consolas" w:hAnsi="Consolas"/>
-          <w:sz w:val="18"/>
-          <w:szCs w:val="18"/>
-          <w:lang w:val="en-US"/>
-        </w:rPr>
-        <w:t>figure.figsize</w:t>
-      </w:r>
-      <w:proofErr w:type="spellEnd"/>
-      <w:r>
-        <w:rPr>
-          <w:rFonts w:ascii="Consolas" w:hAnsi="Consolas"/>
-          <w:sz w:val="18"/>
-          <w:szCs w:val="18"/>
-          <w:lang w:val="en-US"/>
-        </w:rPr>
-        <w:t>'] = [7, 3]</w:t>
+      <w:r>
+        <w:rPr>
+          <w:rFonts w:ascii="Consolas" w:hAnsi="Consolas"/>
+          <w:sz w:val="18"/>
+          <w:szCs w:val="18"/>
+          <w:lang w:val="en-US"/>
+        </w:rPr>
+        <w:t>plt.rcParams['figure.figsize'] = [7, 3]</w:t>
       </w:r>
     </w:p>
     <w:p>
@@ -2845,45 +2030,14 @@
           <w:lang w:val="en-US"/>
         </w:rPr>
       </w:pPr>
-      <w:proofErr w:type="gramStart"/>
-      <w:r>
-        <w:rPr>
-          <w:rFonts w:ascii="Consolas" w:hAnsi="Consolas"/>
-          <w:sz w:val="18"/>
-          <w:szCs w:val="18"/>
-          <w:lang w:val="en-US"/>
-        </w:rPr>
-        <w:t>series</w:t>
-      </w:r>
-      <w:proofErr w:type="gramEnd"/>
-      <w:r>
-        <w:rPr>
-          <w:rFonts w:ascii="Consolas" w:hAnsi="Consolas"/>
-          <w:sz w:val="18"/>
-          <w:szCs w:val="18"/>
-          <w:lang w:val="en-US"/>
-        </w:rPr>
-        <w:t xml:space="preserve"> = </w:t>
-      </w:r>
-      <w:proofErr w:type="spellStart"/>
-      <w:r>
-        <w:rPr>
-          <w:rFonts w:ascii="Consolas" w:hAnsi="Consolas"/>
-          <w:sz w:val="18"/>
-          <w:szCs w:val="18"/>
-          <w:lang w:val="en-US"/>
-        </w:rPr>
-        <w:t>get_dataset</w:t>
-      </w:r>
-      <w:proofErr w:type="spellEnd"/>
-      <w:r>
-        <w:rPr>
-          <w:rFonts w:ascii="Consolas" w:hAnsi="Consolas"/>
-          <w:sz w:val="18"/>
-          <w:szCs w:val="18"/>
-          <w:lang w:val="en-US"/>
-        </w:rPr>
-        <w:t>()</w:t>
+      <w:r>
+        <w:rPr>
+          <w:rFonts w:ascii="Consolas" w:hAnsi="Consolas"/>
+          <w:sz w:val="18"/>
+          <w:szCs w:val="18"/>
+          <w:lang w:val="en-US"/>
+        </w:rPr>
+        <w:t>series = get_dataset()</w:t>
       </w:r>
     </w:p>
     <w:p>
@@ -2898,45 +2052,14 @@
           <w:lang w:val="en-US"/>
         </w:rPr>
       </w:pPr>
-      <w:proofErr w:type="spellStart"/>
-      <w:r>
-        <w:rPr>
-          <w:rFonts w:ascii="Consolas" w:hAnsi="Consolas"/>
-          <w:sz w:val="18"/>
-          <w:szCs w:val="18"/>
-          <w:lang w:val="en-US"/>
-        </w:rPr>
-        <w:t>autocorrelation_</w:t>
-      </w:r>
-      <w:proofErr w:type="gramStart"/>
-      <w:r>
-        <w:rPr>
-          <w:rFonts w:ascii="Consolas" w:hAnsi="Consolas"/>
-          <w:sz w:val="18"/>
-          <w:szCs w:val="18"/>
-          <w:lang w:val="en-US"/>
-        </w:rPr>
-        <w:t>plot</w:t>
-      </w:r>
-      <w:proofErr w:type="spellEnd"/>
-      <w:r>
-        <w:rPr>
-          <w:rFonts w:ascii="Consolas" w:hAnsi="Consolas"/>
-          <w:sz w:val="18"/>
-          <w:szCs w:val="18"/>
-          <w:lang w:val="en-US"/>
-        </w:rPr>
-        <w:t>(</w:t>
-      </w:r>
-      <w:proofErr w:type="gramEnd"/>
-      <w:r>
-        <w:rPr>
-          <w:rFonts w:ascii="Consolas" w:hAnsi="Consolas"/>
-          <w:sz w:val="18"/>
-          <w:szCs w:val="18"/>
-          <w:lang w:val="en-US"/>
-        </w:rPr>
-        <w:t>series[VALUES])</w:t>
+      <w:r>
+        <w:rPr>
+          <w:rFonts w:ascii="Consolas" w:hAnsi="Consolas"/>
+          <w:sz w:val="18"/>
+          <w:szCs w:val="18"/>
+          <w:lang w:val="en-US"/>
+        </w:rPr>
+        <w:t>autocorrelation_plot(series[VALUES])</w:t>
       </w:r>
     </w:p>
     <w:p>
@@ -2951,28 +2074,15 @@
           <w:lang w:val="en-US"/>
         </w:rPr>
       </w:pPr>
-      <w:proofErr w:type="spellStart"/>
-      <w:proofErr w:type="gramStart"/>
-      <w:r>
-        <w:rPr>
-          <w:rFonts w:ascii="Consolas" w:hAnsi="Consolas"/>
-          <w:sz w:val="18"/>
-          <w:szCs w:val="18"/>
-          <w:lang w:val="en-US"/>
-        </w:rPr>
-        <w:t>plt.show</w:t>
-      </w:r>
-      <w:proofErr w:type="spellEnd"/>
-      <w:r>
-        <w:rPr>
-          <w:rFonts w:ascii="Consolas" w:hAnsi="Consolas"/>
-          <w:sz w:val="18"/>
-          <w:szCs w:val="18"/>
-          <w:lang w:val="en-US"/>
-        </w:rPr>
-        <w:t>()</w:t>
-      </w:r>
-      <w:proofErr w:type="gramEnd"/>
+      <w:r>
+        <w:rPr>
+          <w:rFonts w:ascii="Consolas" w:hAnsi="Consolas"/>
+          <w:sz w:val="18"/>
+          <w:szCs w:val="18"/>
+          <w:lang w:val="en-US"/>
+        </w:rPr>
+        <w:t>plt.show()</w:t>
+      </w:r>
     </w:p>
     <w:p>
       <w:pPr>
@@ -2983,10 +2093,9 @@
           <w:rFonts w:ascii="Times New Roman" w:hAnsi="Times New Roman"/>
           <w:sz w:val="28"/>
           <w:szCs w:val="28"/>
-        </w:rPr>
-      </w:pPr>
-      <w:bookmarkStart w:id="1" w:name="_GoBack"/>
-      <w:bookmarkEnd w:id="1"/>
+          <w:lang w:val="en-US"/>
+        </w:rPr>
+      </w:pPr>
     </w:p>
     <w:p>
       <w:pPr>
@@ -3100,15 +2209,120 @@
           <w:szCs w:val="28"/>
         </w:rPr>
       </w:pPr>
-      <w:r>
-        <w:rPr>
-          <w:rFonts w:ascii="Times New Roman" w:hAnsi="Times New Roman"/>
-          <w:sz w:val="28"/>
-          <w:szCs w:val="28"/>
-          <w:highlight w:val="yellow"/>
-        </w:rPr>
-        <w:t>РИСУНОК ТРЕНДА, СЕЗОННОСТИ</w:t>
-      </w:r>
+    </w:p>
+    <w:p>
+      <w:pPr>
+        <w:shd w:val="clear" w:color="auto" w:fill="FFFFFF" w:themeFill="background1"/>
+        <w:spacing w:after="0" w:line="276" w:lineRule="auto"/>
+        <w:jc w:val="center"/>
+        <w:rPr>
+          <w:rFonts w:ascii="Times New Roman" w:hAnsi="Times New Roman"/>
+          <w:sz w:val="28"/>
+          <w:szCs w:val="28"/>
+        </w:rPr>
+      </w:pPr>
+      <w:r>
+        <w:rPr>
+          <w:rFonts w:ascii="Times New Roman" w:hAnsi="Times New Roman"/>
+          <w:noProof/>
+          <w:sz w:val="28"/>
+          <w:szCs w:val="28"/>
+          <w:lang w:eastAsia="ru-RU"/>
+        </w:rPr>
+        <w:lastRenderedPageBreak/>
+        <w:drawing>
+          <wp:inline distT="0" distB="0" distL="0" distR="0" wp14:anchorId="7991AEFA" wp14:editId="6B58FDE6">
+            <wp:extent cx="5935980" cy="1943100"/>
+            <wp:effectExtent l="0" t="0" r="7620" b="0"/>
+            <wp:docPr id="4" name="Рисунок 4"/>
+            <wp:cNvGraphicFramePr>
+              <a:graphicFrameLocks xmlns:a="http://schemas.openxmlformats.org/drawingml/2006/main" noChangeAspect="1"/>
+            </wp:cNvGraphicFramePr>
+            <a:graphic xmlns:a="http://schemas.openxmlformats.org/drawingml/2006/main">
+              <a:graphicData uri="http://schemas.openxmlformats.org/drawingml/2006/picture">
+                <pic:pic xmlns:pic="http://schemas.openxmlformats.org/drawingml/2006/picture">
+                  <pic:nvPicPr>
+                    <pic:cNvPr id="0" name="Picture 1"/>
+                    <pic:cNvPicPr>
+                      <a:picLocks noChangeAspect="1" noChangeArrowheads="1"/>
+                    </pic:cNvPicPr>
+                  </pic:nvPicPr>
+                  <pic:blipFill>
+                    <a:blip r:embed="rId10" cstate="print">
+                      <a:extLst>
+                        <a:ext uri="{28A0092B-C50C-407E-A947-70E740481C1C}">
+                          <a14:useLocalDpi xmlns:a14="http://schemas.microsoft.com/office/drawing/2010/main" val="0"/>
+                        </a:ext>
+                      </a:extLst>
+                    </a:blip>
+                    <a:srcRect/>
+                    <a:stretch>
+                      <a:fillRect/>
+                    </a:stretch>
+                  </pic:blipFill>
+                  <pic:spPr bwMode="auto">
+                    <a:xfrm>
+                      <a:off x="0" y="0"/>
+                      <a:ext cx="5935980" cy="1943100"/>
+                    </a:xfrm>
+                    <a:prstGeom prst="rect">
+                      <a:avLst/>
+                    </a:prstGeom>
+                    <a:noFill/>
+                    <a:ln>
+                      <a:noFill/>
+                    </a:ln>
+                  </pic:spPr>
+                </pic:pic>
+              </a:graphicData>
+            </a:graphic>
+          </wp:inline>
+        </w:drawing>
+      </w:r>
+    </w:p>
+    <w:p>
+      <w:pPr>
+        <w:shd w:val="clear" w:color="auto" w:fill="FFFFFF" w:themeFill="background1"/>
+        <w:spacing w:after="0" w:line="276" w:lineRule="auto"/>
+        <w:jc w:val="center"/>
+        <w:rPr>
+          <w:rFonts w:ascii="Times New Roman" w:hAnsi="Times New Roman"/>
+          <w:sz w:val="28"/>
+          <w:szCs w:val="28"/>
+        </w:rPr>
+      </w:pPr>
+    </w:p>
+    <w:p>
+      <w:pPr>
+        <w:shd w:val="clear" w:color="auto" w:fill="FFFFFF" w:themeFill="background1"/>
+        <w:spacing w:after="0" w:line="276" w:lineRule="auto"/>
+        <w:jc w:val="center"/>
+        <w:rPr>
+          <w:rFonts w:ascii="Times New Roman" w:hAnsi="Times New Roman"/>
+          <w:sz w:val="28"/>
+          <w:szCs w:val="28"/>
+        </w:rPr>
+      </w:pPr>
+      <w:r>
+        <w:rPr>
+          <w:rFonts w:ascii="Times New Roman" w:hAnsi="Times New Roman"/>
+          <w:sz w:val="28"/>
+          <w:szCs w:val="28"/>
+        </w:rPr>
+        <w:t>Рисунок 3 – тренд, сезонность, остаток</w:t>
+      </w:r>
+    </w:p>
+    <w:p>
+      <w:pPr>
+        <w:shd w:val="clear" w:color="auto" w:fill="FFFFFF" w:themeFill="background1"/>
+        <w:spacing w:after="0" w:line="276" w:lineRule="auto"/>
+        <w:jc w:val="center"/>
+        <w:rPr>
+          <w:rFonts w:ascii="Times New Roman" w:hAnsi="Times New Roman"/>
+          <w:sz w:val="28"/>
+          <w:szCs w:val="28"/>
+        </w:rPr>
+      </w:pPr>
     </w:p>
     <w:p>
       <w:pPr>
@@ -3171,394 +2385,177 @@
           <w:lang w:val="en-US"/>
         </w:rPr>
       </w:pPr>
-      <w:proofErr w:type="spellStart"/>
-      <w:proofErr w:type="gramStart"/>
-      <w:r>
-        <w:rPr>
-          <w:rFonts w:ascii="Consolas" w:hAnsi="Consolas"/>
-          <w:sz w:val="18"/>
-          <w:szCs w:val="18"/>
-          <w:lang w:val="en-US"/>
-        </w:rPr>
-        <w:t>def</w:t>
-      </w:r>
-      <w:proofErr w:type="spellEnd"/>
-      <w:proofErr w:type="gramEnd"/>
-      <w:r>
-        <w:rPr>
-          <w:rFonts w:ascii="Consolas" w:hAnsi="Consolas"/>
-          <w:sz w:val="18"/>
-          <w:szCs w:val="18"/>
+      <w:r>
+        <w:rPr>
+          <w:rFonts w:ascii="Consolas" w:hAnsi="Consolas"/>
+          <w:sz w:val="18"/>
+          <w:szCs w:val="18"/>
+          <w:lang w:val="en-US"/>
+        </w:rPr>
+        <w:t>def ts_split(data,percentage=0.7):</w:t>
+      </w:r>
+    </w:p>
+    <w:p>
+      <w:pPr>
+        <w:shd w:val="clear" w:color="auto" w:fill="FFFFFF" w:themeFill="background1"/>
+        <w:spacing w:after="0" w:line="276" w:lineRule="auto"/>
+        <w:ind w:firstLine="426"/>
+        <w:rPr>
+          <w:rFonts w:ascii="Consolas" w:hAnsi="Consolas"/>
+          <w:sz w:val="18"/>
+          <w:szCs w:val="18"/>
+          <w:lang w:val="en-US"/>
+        </w:rPr>
+      </w:pPr>
+      <w:r>
+        <w:rPr>
+          <w:rFonts w:ascii="Consolas" w:hAnsi="Consolas"/>
+          <w:sz w:val="18"/>
+          <w:szCs w:val="18"/>
+          <w:lang w:val="en-US"/>
+        </w:rPr>
+        <w:t xml:space="preserve">    n = int(data.shape[0]*percentage)</w:t>
+      </w:r>
+    </w:p>
+    <w:p>
+      <w:pPr>
+        <w:shd w:val="clear" w:color="auto" w:fill="FFFFFF" w:themeFill="background1"/>
+        <w:spacing w:after="0" w:line="276" w:lineRule="auto"/>
+        <w:ind w:firstLine="426"/>
+        <w:rPr>
+          <w:rFonts w:ascii="Consolas" w:hAnsi="Consolas"/>
+          <w:sz w:val="18"/>
+          <w:szCs w:val="18"/>
+          <w:lang w:val="en-US"/>
+        </w:rPr>
+      </w:pPr>
+      <w:r>
+        <w:rPr>
+          <w:rFonts w:ascii="Consolas" w:hAnsi="Consolas"/>
+          <w:sz w:val="18"/>
+          <w:szCs w:val="18"/>
+          <w:lang w:val="en-US"/>
+        </w:rPr>
+        <w:t xml:space="preserve">    return data[:n], data[n+1:]</w:t>
+      </w:r>
+    </w:p>
+    <w:p>
+      <w:pPr>
+        <w:shd w:val="clear" w:color="auto" w:fill="FFFFFF" w:themeFill="background1"/>
+        <w:spacing w:after="0" w:line="276" w:lineRule="auto"/>
+        <w:ind w:firstLine="426"/>
+        <w:rPr>
+          <w:rFonts w:ascii="Consolas" w:hAnsi="Consolas"/>
+          <w:sz w:val="18"/>
+          <w:szCs w:val="18"/>
+          <w:lang w:val="en-US"/>
+        </w:rPr>
+      </w:pPr>
+    </w:p>
+    <w:p>
+      <w:pPr>
+        <w:shd w:val="clear" w:color="auto" w:fill="FFFFFF" w:themeFill="background1"/>
+        <w:spacing w:after="0" w:line="276" w:lineRule="auto"/>
+        <w:ind w:firstLine="426"/>
+        <w:rPr>
+          <w:rFonts w:ascii="Consolas" w:hAnsi="Consolas"/>
+          <w:sz w:val="18"/>
+          <w:szCs w:val="18"/>
+          <w:lang w:val="en-US"/>
+        </w:rPr>
+      </w:pPr>
+      <w:r>
+        <w:rPr>
+          <w:rFonts w:ascii="Consolas" w:hAnsi="Consolas"/>
+          <w:sz w:val="18"/>
+          <w:szCs w:val="18"/>
+          <w:lang w:val="en-US"/>
+        </w:rPr>
+        <w:t>train, test = ts_split(df)</w:t>
+      </w:r>
+    </w:p>
+    <w:p>
+      <w:pPr>
+        <w:shd w:val="clear" w:color="auto" w:fill="FFFFFF" w:themeFill="background1"/>
+        <w:spacing w:after="0" w:line="276" w:lineRule="auto"/>
+        <w:ind w:firstLine="426"/>
+        <w:rPr>
+          <w:rFonts w:ascii="Consolas" w:hAnsi="Consolas"/>
+          <w:sz w:val="18"/>
+          <w:szCs w:val="18"/>
+          <w:lang w:val="en-US"/>
+        </w:rPr>
+      </w:pPr>
+      <w:r>
+        <w:rPr>
+          <w:rFonts w:ascii="Consolas" w:hAnsi="Consolas"/>
+          <w:sz w:val="18"/>
+          <w:szCs w:val="18"/>
+          <w:lang w:val="en-US"/>
+        </w:rPr>
+        <w:t>train, val = ts_split(train</w:t>
+      </w:r>
+      <w:r>
+        <w:rPr>
+          <w:rFonts w:ascii="Consolas" w:hAnsi="Consolas"/>
+          <w:sz w:val="18"/>
+          <w:szCs w:val="18"/>
+          <w:lang w:val="en-US"/>
+        </w:rPr>
+        <w:t>)</w:t>
+      </w:r>
+    </w:p>
+    <w:p>
+      <w:pPr>
+        <w:shd w:val="clear" w:color="auto" w:fill="FFFFFF" w:themeFill="background1"/>
+        <w:spacing w:after="0" w:line="276" w:lineRule="auto"/>
+        <w:rPr>
+          <w:rFonts w:ascii="Times New Roman" w:hAnsi="Times New Roman"/>
+          <w:sz w:val="28"/>
+          <w:szCs w:val="28"/>
+          <w:lang w:val="en-US"/>
+        </w:rPr>
+      </w:pPr>
+    </w:p>
+    <w:p>
+      <w:pPr>
+        <w:shd w:val="clear" w:color="auto" w:fill="FFFFFF" w:themeFill="background1"/>
+        <w:spacing w:after="0" w:line="276" w:lineRule="auto"/>
+        <w:ind w:firstLine="426"/>
+        <w:jc w:val="both"/>
+        <w:rPr>
+          <w:rFonts w:ascii="Times New Roman" w:hAnsi="Times New Roman"/>
+          <w:sz w:val="28"/>
+          <w:szCs w:val="28"/>
+          <w:lang w:val="en-US"/>
+        </w:rPr>
+      </w:pPr>
+      <w:r>
+        <w:rPr>
+          <w:rFonts w:ascii="Times New Roman" w:hAnsi="Times New Roman"/>
+          <w:sz w:val="28"/>
+          <w:szCs w:val="28"/>
+          <w:lang w:val="en-US"/>
+        </w:rPr>
+        <w:t xml:space="preserve">3. </w:t>
+      </w:r>
+      <w:r>
+        <w:rPr>
+          <w:rFonts w:ascii="Times New Roman" w:hAnsi="Times New Roman"/>
+          <w:sz w:val="28"/>
+          <w:szCs w:val="28"/>
+        </w:rPr>
+        <w:t>Код</w:t>
+      </w:r>
+      <w:r>
+        <w:rPr>
+          <w:rFonts w:ascii="Times New Roman" w:hAnsi="Times New Roman"/>
+          <w:sz w:val="28"/>
+          <w:szCs w:val="28"/>
           <w:lang w:val="en-US"/>
         </w:rPr>
         <w:t xml:space="preserve"> </w:t>
       </w:r>
-      <w:proofErr w:type="spellStart"/>
-      <w:r>
-        <w:rPr>
-          <w:rFonts w:ascii="Consolas" w:hAnsi="Consolas"/>
-          <w:sz w:val="18"/>
-          <w:szCs w:val="18"/>
-          <w:lang w:val="en-US"/>
-        </w:rPr>
-        <w:t>ts_split</w:t>
-      </w:r>
-      <w:proofErr w:type="spellEnd"/>
-      <w:r>
-        <w:rPr>
-          <w:rFonts w:ascii="Consolas" w:hAnsi="Consolas"/>
-          <w:sz w:val="18"/>
-          <w:szCs w:val="18"/>
-          <w:lang w:val="en-US"/>
-        </w:rPr>
-        <w:t>(</w:t>
-      </w:r>
-      <w:proofErr w:type="spellStart"/>
-      <w:r>
-        <w:rPr>
-          <w:rFonts w:ascii="Consolas" w:hAnsi="Consolas"/>
-          <w:sz w:val="18"/>
-          <w:szCs w:val="18"/>
-          <w:lang w:val="en-US"/>
-        </w:rPr>
-        <w:t>data,percentage</w:t>
-      </w:r>
-      <w:proofErr w:type="spellEnd"/>
-      <w:r>
-        <w:rPr>
-          <w:rFonts w:ascii="Consolas" w:hAnsi="Consolas"/>
-          <w:sz w:val="18"/>
-          <w:szCs w:val="18"/>
-          <w:lang w:val="en-US"/>
-        </w:rPr>
-        <w:t>=0.7):</w:t>
-      </w:r>
-    </w:p>
-    <w:p>
-      <w:pPr>
-        <w:shd w:val="clear" w:color="auto" w:fill="FFFFFF" w:themeFill="background1"/>
-        <w:spacing w:after="0" w:line="276" w:lineRule="auto"/>
-        <w:ind w:firstLine="426"/>
-        <w:rPr>
-          <w:rFonts w:ascii="Consolas" w:hAnsi="Consolas"/>
-          <w:sz w:val="18"/>
-          <w:szCs w:val="18"/>
-          <w:lang w:val="en-US"/>
-        </w:rPr>
-      </w:pPr>
-      <w:r>
-        <w:rPr>
-          <w:rFonts w:ascii="Consolas" w:hAnsi="Consolas"/>
-          <w:sz w:val="18"/>
-          <w:szCs w:val="18"/>
-          <w:lang w:val="en-US"/>
-        </w:rPr>
-        <w:t xml:space="preserve">    n = </w:t>
-      </w:r>
-      <w:proofErr w:type="spellStart"/>
-      <w:proofErr w:type="gramStart"/>
-      <w:r>
-        <w:rPr>
-          <w:rFonts w:ascii="Consolas" w:hAnsi="Consolas"/>
-          <w:sz w:val="18"/>
-          <w:szCs w:val="18"/>
-          <w:lang w:val="en-US"/>
-        </w:rPr>
-        <w:t>int</w:t>
-      </w:r>
-      <w:proofErr w:type="spellEnd"/>
-      <w:r>
-        <w:rPr>
-          <w:rFonts w:ascii="Consolas" w:hAnsi="Consolas"/>
-          <w:sz w:val="18"/>
-          <w:szCs w:val="18"/>
-          <w:lang w:val="en-US"/>
-        </w:rPr>
-        <w:t>(</w:t>
-      </w:r>
-      <w:proofErr w:type="spellStart"/>
-      <w:proofErr w:type="gramEnd"/>
-      <w:r>
-        <w:rPr>
-          <w:rFonts w:ascii="Consolas" w:hAnsi="Consolas"/>
-          <w:sz w:val="18"/>
-          <w:szCs w:val="18"/>
-          <w:lang w:val="en-US"/>
-        </w:rPr>
-        <w:t>data.shape</w:t>
-      </w:r>
-      <w:proofErr w:type="spellEnd"/>
-      <w:r>
-        <w:rPr>
-          <w:rFonts w:ascii="Consolas" w:hAnsi="Consolas"/>
-          <w:sz w:val="18"/>
-          <w:szCs w:val="18"/>
-          <w:lang w:val="en-US"/>
-        </w:rPr>
-        <w:t>[0]*percentage)</w:t>
-      </w:r>
-    </w:p>
-    <w:p>
-      <w:pPr>
-        <w:shd w:val="clear" w:color="auto" w:fill="FFFFFF" w:themeFill="background1"/>
-        <w:spacing w:after="0" w:line="276" w:lineRule="auto"/>
-        <w:ind w:firstLine="426"/>
-        <w:rPr>
-          <w:rFonts w:ascii="Consolas" w:hAnsi="Consolas"/>
-          <w:sz w:val="18"/>
-          <w:szCs w:val="18"/>
-          <w:lang w:val="en-US"/>
-        </w:rPr>
-      </w:pPr>
-      <w:r>
-        <w:rPr>
-          <w:rFonts w:ascii="Consolas" w:hAnsi="Consolas"/>
-          <w:sz w:val="18"/>
-          <w:szCs w:val="18"/>
-          <w:lang w:val="en-US"/>
-        </w:rPr>
-        <w:t xml:space="preserve">    </w:t>
-      </w:r>
-      <w:proofErr w:type="gramStart"/>
-      <w:r>
-        <w:rPr>
-          <w:rFonts w:ascii="Consolas" w:hAnsi="Consolas"/>
-          <w:sz w:val="18"/>
-          <w:szCs w:val="18"/>
-          <w:lang w:val="en-US"/>
-        </w:rPr>
-        <w:t>return</w:t>
-      </w:r>
-      <w:proofErr w:type="gramEnd"/>
-      <w:r>
-        <w:rPr>
-          <w:rFonts w:ascii="Consolas" w:hAnsi="Consolas"/>
-          <w:sz w:val="18"/>
-          <w:szCs w:val="18"/>
-          <w:lang w:val="en-US"/>
-        </w:rPr>
-        <w:t xml:space="preserve"> data[:n], data[n+1:]</w:t>
-      </w:r>
-    </w:p>
-    <w:p>
-      <w:pPr>
-        <w:shd w:val="clear" w:color="auto" w:fill="FFFFFF" w:themeFill="background1"/>
-        <w:spacing w:after="0" w:line="276" w:lineRule="auto"/>
-        <w:ind w:firstLine="426"/>
-        <w:rPr>
-          <w:rFonts w:ascii="Consolas" w:hAnsi="Consolas"/>
-          <w:sz w:val="18"/>
-          <w:szCs w:val="18"/>
-          <w:lang w:val="en-US"/>
-        </w:rPr>
-      </w:pPr>
-    </w:p>
-    <w:p>
-      <w:pPr>
-        <w:shd w:val="clear" w:color="auto" w:fill="FFFFFF" w:themeFill="background1"/>
-        <w:spacing w:after="0" w:line="276" w:lineRule="auto"/>
-        <w:ind w:firstLine="426"/>
-        <w:rPr>
-          <w:rFonts w:ascii="Consolas" w:hAnsi="Consolas"/>
-          <w:sz w:val="18"/>
-          <w:szCs w:val="18"/>
-          <w:lang w:val="en-US"/>
-        </w:rPr>
-      </w:pPr>
-      <w:proofErr w:type="gramStart"/>
-      <w:r>
-        <w:rPr>
-          <w:rFonts w:ascii="Consolas" w:hAnsi="Consolas"/>
-          <w:sz w:val="18"/>
-          <w:szCs w:val="18"/>
-          <w:lang w:val="en-US"/>
-        </w:rPr>
-        <w:t>train</w:t>
-      </w:r>
-      <w:proofErr w:type="gramEnd"/>
-      <w:r>
-        <w:rPr>
-          <w:rFonts w:ascii="Consolas" w:hAnsi="Consolas"/>
-          <w:sz w:val="18"/>
-          <w:szCs w:val="18"/>
-          <w:lang w:val="en-US"/>
-        </w:rPr>
-        <w:t xml:space="preserve">, test = </w:t>
-      </w:r>
-      <w:proofErr w:type="spellStart"/>
-      <w:r>
-        <w:rPr>
-          <w:rFonts w:ascii="Consolas" w:hAnsi="Consolas"/>
-          <w:sz w:val="18"/>
-          <w:szCs w:val="18"/>
-          <w:lang w:val="en-US"/>
-        </w:rPr>
-        <w:t>ts_split</w:t>
-      </w:r>
-      <w:proofErr w:type="spellEnd"/>
-      <w:r>
-        <w:rPr>
-          <w:rFonts w:ascii="Consolas" w:hAnsi="Consolas"/>
-          <w:sz w:val="18"/>
-          <w:szCs w:val="18"/>
-          <w:lang w:val="en-US"/>
-        </w:rPr>
-        <w:t>(</w:t>
-      </w:r>
-      <w:proofErr w:type="spellStart"/>
-      <w:r>
-        <w:rPr>
-          <w:rFonts w:ascii="Consolas" w:hAnsi="Consolas"/>
-          <w:sz w:val="18"/>
-          <w:szCs w:val="18"/>
-          <w:lang w:val="en-US"/>
-        </w:rPr>
-        <w:t>df</w:t>
-      </w:r>
-      <w:proofErr w:type="spellEnd"/>
-      <w:r>
-        <w:rPr>
-          <w:rFonts w:ascii="Consolas" w:hAnsi="Consolas"/>
-          <w:sz w:val="18"/>
-          <w:szCs w:val="18"/>
-          <w:lang w:val="en-US"/>
-        </w:rPr>
-        <w:t>)</w:t>
-      </w:r>
-    </w:p>
-    <w:p>
-      <w:pPr>
-        <w:shd w:val="clear" w:color="auto" w:fill="FFFFFF" w:themeFill="background1"/>
-        <w:spacing w:after="0" w:line="276" w:lineRule="auto"/>
-        <w:ind w:firstLine="426"/>
-        <w:rPr>
-          <w:rFonts w:ascii="Consolas" w:hAnsi="Consolas"/>
-          <w:sz w:val="18"/>
-          <w:szCs w:val="18"/>
-          <w:lang w:val="en-US"/>
-        </w:rPr>
-      </w:pPr>
-      <w:proofErr w:type="gramStart"/>
-      <w:r>
-        <w:rPr>
-          <w:rFonts w:ascii="Consolas" w:hAnsi="Consolas"/>
-          <w:sz w:val="18"/>
-          <w:szCs w:val="18"/>
-          <w:lang w:val="en-US"/>
-        </w:rPr>
-        <w:t>train</w:t>
-      </w:r>
-      <w:proofErr w:type="gramEnd"/>
-      <w:r>
-        <w:rPr>
-          <w:rFonts w:ascii="Consolas" w:hAnsi="Consolas"/>
-          <w:sz w:val="18"/>
-          <w:szCs w:val="18"/>
-          <w:lang w:val="en-US"/>
-        </w:rPr>
-        <w:t xml:space="preserve">, </w:t>
-      </w:r>
-      <w:proofErr w:type="spellStart"/>
-      <w:r>
-        <w:rPr>
-          <w:rFonts w:ascii="Consolas" w:hAnsi="Consolas"/>
-          <w:sz w:val="18"/>
-          <w:szCs w:val="18"/>
-          <w:lang w:val="en-US"/>
-        </w:rPr>
-        <w:t>val</w:t>
-      </w:r>
-      <w:proofErr w:type="spellEnd"/>
-      <w:r>
-        <w:rPr>
-          <w:rFonts w:ascii="Consolas" w:hAnsi="Consolas"/>
-          <w:sz w:val="18"/>
-          <w:szCs w:val="18"/>
-          <w:lang w:val="en-US"/>
-        </w:rPr>
-        <w:t xml:space="preserve"> = </w:t>
-      </w:r>
-      <w:proofErr w:type="spellStart"/>
-      <w:r>
-        <w:rPr>
-          <w:rFonts w:ascii="Consolas" w:hAnsi="Consolas"/>
-          <w:sz w:val="18"/>
-          <w:szCs w:val="18"/>
-          <w:lang w:val="en-US"/>
-        </w:rPr>
-        <w:t>ts_split</w:t>
-      </w:r>
-      <w:proofErr w:type="spellEnd"/>
-      <w:r>
-        <w:rPr>
-          <w:rFonts w:ascii="Consolas" w:hAnsi="Consolas"/>
-          <w:sz w:val="18"/>
-          <w:szCs w:val="18"/>
-          <w:lang w:val="en-US"/>
-        </w:rPr>
-        <w:t>(train</w:t>
-      </w:r>
-      <w:r>
-        <w:rPr>
-          <w:rFonts w:ascii="Consolas" w:hAnsi="Consolas"/>
-          <w:sz w:val="18"/>
-          <w:szCs w:val="18"/>
-          <w:lang w:val="en-US"/>
-        </w:rPr>
-        <w:t>)</w:t>
-      </w:r>
-    </w:p>
-    <w:p>
-      <w:pPr>
-        <w:shd w:val="clear" w:color="auto" w:fill="FFFFFF" w:themeFill="background1"/>
-        <w:spacing w:after="0" w:line="276" w:lineRule="auto"/>
-        <w:rPr>
-          <w:rFonts w:ascii="Times New Roman" w:hAnsi="Times New Roman"/>
-          <w:sz w:val="28"/>
-          <w:szCs w:val="28"/>
-          <w:lang w:val="en-US"/>
-        </w:rPr>
-      </w:pPr>
-    </w:p>
-    <w:p>
-      <w:pPr>
-        <w:shd w:val="clear" w:color="auto" w:fill="FFFFFF" w:themeFill="background1"/>
-        <w:spacing w:after="0" w:line="276" w:lineRule="auto"/>
-        <w:ind w:firstLine="426"/>
-        <w:jc w:val="both"/>
-        <w:rPr>
-          <w:rFonts w:ascii="Times New Roman" w:hAnsi="Times New Roman"/>
-          <w:sz w:val="28"/>
-          <w:szCs w:val="28"/>
-          <w:lang w:val="en-US"/>
-        </w:rPr>
-      </w:pPr>
-      <w:r>
-        <w:rPr>
-          <w:rFonts w:ascii="Times New Roman" w:hAnsi="Times New Roman"/>
-          <w:sz w:val="28"/>
-          <w:szCs w:val="28"/>
-          <w:lang w:val="en-US"/>
-        </w:rPr>
-        <w:t xml:space="preserve">3. </w:t>
-      </w:r>
-      <w:r>
-        <w:rPr>
-          <w:rFonts w:ascii="Times New Roman" w:hAnsi="Times New Roman"/>
-          <w:sz w:val="28"/>
-          <w:szCs w:val="28"/>
-        </w:rPr>
-        <w:t>Код</w:t>
-      </w:r>
-      <w:r>
-        <w:rPr>
-          <w:rFonts w:ascii="Times New Roman" w:hAnsi="Times New Roman"/>
-          <w:sz w:val="28"/>
-          <w:szCs w:val="28"/>
-          <w:lang w:val="en-US"/>
-        </w:rPr>
-        <w:t xml:space="preserve"> </w:t>
-      </w:r>
       <w:r>
         <w:rPr>
           <w:rFonts w:ascii="Times New Roman" w:hAnsi="Times New Roman"/>
@@ -3592,943 +2589,465 @@
     </w:p>
     <w:p>
       <w:pPr>
-        <w:shd w:val="clear" w:color="auto" w:fill="FFFFFF" w:themeFill="background1"/>
-        <w:spacing w:after="0" w:line="276" w:lineRule="auto"/>
-        <w:ind w:firstLine="426"/>
-        <w:rPr>
-          <w:rFonts w:ascii="Consolas" w:hAnsi="Consolas"/>
-          <w:sz w:val="18"/>
-          <w:szCs w:val="18"/>
-          <w:highlight w:val="yellow"/>
-          <w:lang w:val="en-US"/>
-        </w:rPr>
-      </w:pPr>
-      <w:proofErr w:type="gramStart"/>
-      <w:r>
-        <w:rPr>
-          <w:rFonts w:ascii="Consolas" w:hAnsi="Consolas"/>
-          <w:sz w:val="18"/>
-          <w:szCs w:val="18"/>
-          <w:highlight w:val="yellow"/>
-          <w:lang w:val="en-US"/>
-        </w:rPr>
-        <w:t>from</w:t>
-      </w:r>
-      <w:proofErr w:type="gramEnd"/>
-      <w:r>
-        <w:rPr>
-          <w:rFonts w:ascii="Consolas" w:hAnsi="Consolas"/>
-          <w:sz w:val="18"/>
-          <w:szCs w:val="18"/>
-          <w:highlight w:val="yellow"/>
-          <w:lang w:val="en-US"/>
-        </w:rPr>
-        <w:t xml:space="preserve"> pandas import </w:t>
-      </w:r>
-      <w:proofErr w:type="spellStart"/>
-      <w:r>
-        <w:rPr>
-          <w:rFonts w:ascii="Consolas" w:hAnsi="Consolas"/>
-          <w:sz w:val="18"/>
-          <w:szCs w:val="18"/>
-          <w:highlight w:val="yellow"/>
-          <w:lang w:val="en-US"/>
-        </w:rPr>
-        <w:t>read_csv</w:t>
-      </w:r>
-      <w:proofErr w:type="spellEnd"/>
-    </w:p>
-    <w:p>
-      <w:pPr>
-        <w:shd w:val="clear" w:color="auto" w:fill="FFFFFF" w:themeFill="background1"/>
-        <w:spacing w:after="0" w:line="276" w:lineRule="auto"/>
-        <w:ind w:firstLine="426"/>
-        <w:rPr>
-          <w:rFonts w:ascii="Consolas" w:hAnsi="Consolas"/>
-          <w:sz w:val="18"/>
-          <w:szCs w:val="18"/>
-          <w:highlight w:val="yellow"/>
-          <w:lang w:val="en-US"/>
-        </w:rPr>
-      </w:pPr>
-      <w:proofErr w:type="gramStart"/>
-      <w:r>
-        <w:rPr>
-          <w:rFonts w:ascii="Consolas" w:hAnsi="Consolas"/>
-          <w:sz w:val="18"/>
-          <w:szCs w:val="18"/>
-          <w:highlight w:val="yellow"/>
-          <w:lang w:val="en-US"/>
-        </w:rPr>
-        <w:t>from</w:t>
-      </w:r>
-      <w:proofErr w:type="gramEnd"/>
-      <w:r>
-        <w:rPr>
-          <w:rFonts w:ascii="Consolas" w:hAnsi="Consolas"/>
-          <w:sz w:val="18"/>
-          <w:szCs w:val="18"/>
-          <w:highlight w:val="yellow"/>
-          <w:lang w:val="en-US"/>
-        </w:rPr>
-        <w:t xml:space="preserve"> pandas import </w:t>
-      </w:r>
-      <w:proofErr w:type="spellStart"/>
-      <w:r>
-        <w:rPr>
-          <w:rFonts w:ascii="Consolas" w:hAnsi="Consolas"/>
-          <w:sz w:val="18"/>
-          <w:szCs w:val="18"/>
-          <w:highlight w:val="yellow"/>
-          <w:lang w:val="en-US"/>
-        </w:rPr>
-        <w:t>datetime</w:t>
-      </w:r>
-      <w:proofErr w:type="spellEnd"/>
-    </w:p>
-    <w:p>
-      <w:pPr>
-        <w:shd w:val="clear" w:color="auto" w:fill="FFFFFF" w:themeFill="background1"/>
-        <w:spacing w:after="0" w:line="276" w:lineRule="auto"/>
-        <w:ind w:firstLine="426"/>
-        <w:rPr>
-          <w:rFonts w:ascii="Consolas" w:hAnsi="Consolas"/>
-          <w:sz w:val="18"/>
-          <w:szCs w:val="18"/>
-          <w:highlight w:val="yellow"/>
-          <w:lang w:val="en-US"/>
-        </w:rPr>
-      </w:pPr>
-      <w:proofErr w:type="gramStart"/>
-      <w:r>
-        <w:rPr>
-          <w:rFonts w:ascii="Consolas" w:hAnsi="Consolas"/>
-          <w:sz w:val="18"/>
-          <w:szCs w:val="18"/>
-          <w:highlight w:val="yellow"/>
-          <w:lang w:val="en-US"/>
-        </w:rPr>
-        <w:t>from</w:t>
-      </w:r>
-      <w:proofErr w:type="gramEnd"/>
-      <w:r>
-        <w:rPr>
-          <w:rFonts w:ascii="Consolas" w:hAnsi="Consolas"/>
-          <w:sz w:val="18"/>
-          <w:szCs w:val="18"/>
-          <w:highlight w:val="yellow"/>
-          <w:lang w:val="en-US"/>
-        </w:rPr>
-        <w:t xml:space="preserve"> </w:t>
-      </w:r>
-      <w:proofErr w:type="spellStart"/>
-      <w:r>
-        <w:rPr>
-          <w:rFonts w:ascii="Consolas" w:hAnsi="Consolas"/>
-          <w:sz w:val="18"/>
-          <w:szCs w:val="18"/>
-          <w:highlight w:val="yellow"/>
-          <w:lang w:val="en-US"/>
-        </w:rPr>
-        <w:t>matplotlib</w:t>
-      </w:r>
-      <w:proofErr w:type="spellEnd"/>
-      <w:r>
-        <w:rPr>
-          <w:rFonts w:ascii="Consolas" w:hAnsi="Consolas"/>
-          <w:sz w:val="18"/>
-          <w:szCs w:val="18"/>
-          <w:highlight w:val="yellow"/>
-          <w:lang w:val="en-US"/>
-        </w:rPr>
-        <w:t xml:space="preserve"> import </w:t>
-      </w:r>
-      <w:proofErr w:type="spellStart"/>
-      <w:r>
-        <w:rPr>
-          <w:rFonts w:ascii="Consolas" w:hAnsi="Consolas"/>
-          <w:sz w:val="18"/>
-          <w:szCs w:val="18"/>
-          <w:highlight w:val="yellow"/>
-          <w:lang w:val="en-US"/>
-        </w:rPr>
-        <w:t>pyplot</w:t>
-      </w:r>
-      <w:proofErr w:type="spellEnd"/>
-    </w:p>
-    <w:p>
-      <w:pPr>
-        <w:shd w:val="clear" w:color="auto" w:fill="FFFFFF" w:themeFill="background1"/>
-        <w:spacing w:after="0" w:line="276" w:lineRule="auto"/>
-        <w:ind w:firstLine="426"/>
-        <w:rPr>
-          <w:rFonts w:ascii="Consolas" w:hAnsi="Consolas"/>
-          <w:sz w:val="18"/>
-          <w:szCs w:val="18"/>
-          <w:highlight w:val="yellow"/>
-          <w:lang w:val="en-US"/>
-        </w:rPr>
-      </w:pPr>
-      <w:proofErr w:type="gramStart"/>
-      <w:r>
-        <w:rPr>
-          <w:rFonts w:ascii="Consolas" w:hAnsi="Consolas"/>
-          <w:sz w:val="18"/>
-          <w:szCs w:val="18"/>
-          <w:highlight w:val="yellow"/>
-          <w:lang w:val="en-US"/>
-        </w:rPr>
-        <w:t>from</w:t>
-      </w:r>
-      <w:proofErr w:type="gramEnd"/>
-      <w:r>
-        <w:rPr>
-          <w:rFonts w:ascii="Consolas" w:hAnsi="Consolas"/>
-          <w:sz w:val="18"/>
-          <w:szCs w:val="18"/>
-          <w:highlight w:val="yellow"/>
-          <w:lang w:val="en-US"/>
-        </w:rPr>
-        <w:t xml:space="preserve"> </w:t>
-      </w:r>
-      <w:proofErr w:type="spellStart"/>
-      <w:r>
-        <w:rPr>
-          <w:rFonts w:ascii="Consolas" w:hAnsi="Consolas"/>
-          <w:sz w:val="18"/>
-          <w:szCs w:val="18"/>
-          <w:highlight w:val="yellow"/>
-          <w:lang w:val="en-US"/>
-        </w:rPr>
-        <w:t>statsmodels.tsa.arima_model</w:t>
-      </w:r>
-      <w:proofErr w:type="spellEnd"/>
-      <w:r>
-        <w:rPr>
-          <w:rFonts w:ascii="Consolas" w:hAnsi="Consolas"/>
-          <w:sz w:val="18"/>
-          <w:szCs w:val="18"/>
-          <w:highlight w:val="yellow"/>
-          <w:lang w:val="en-US"/>
-        </w:rPr>
-        <w:t xml:space="preserve"> import ARIMA</w:t>
-      </w:r>
-    </w:p>
-    <w:p>
-      <w:pPr>
-        <w:shd w:val="clear" w:color="auto" w:fill="FFFFFF" w:themeFill="background1"/>
-        <w:spacing w:after="0" w:line="276" w:lineRule="auto"/>
-        <w:ind w:firstLine="426"/>
-        <w:rPr>
-          <w:rFonts w:ascii="Consolas" w:hAnsi="Consolas"/>
-          <w:sz w:val="18"/>
-          <w:szCs w:val="18"/>
-          <w:highlight w:val="yellow"/>
-          <w:lang w:val="en-US"/>
-        </w:rPr>
-      </w:pPr>
-      <w:proofErr w:type="gramStart"/>
-      <w:r>
-        <w:rPr>
-          <w:rFonts w:ascii="Consolas" w:hAnsi="Consolas"/>
-          <w:sz w:val="18"/>
-          <w:szCs w:val="18"/>
-          <w:highlight w:val="yellow"/>
-          <w:lang w:val="en-US"/>
-        </w:rPr>
-        <w:t>from</w:t>
-      </w:r>
-      <w:proofErr w:type="gramEnd"/>
-      <w:r>
-        <w:rPr>
-          <w:rFonts w:ascii="Consolas" w:hAnsi="Consolas"/>
-          <w:sz w:val="18"/>
-          <w:szCs w:val="18"/>
-          <w:highlight w:val="yellow"/>
-          <w:lang w:val="en-US"/>
-        </w:rPr>
-        <w:t xml:space="preserve"> </w:t>
-      </w:r>
-      <w:proofErr w:type="spellStart"/>
-      <w:r>
-        <w:rPr>
-          <w:rFonts w:ascii="Consolas" w:hAnsi="Consolas"/>
-          <w:sz w:val="18"/>
-          <w:szCs w:val="18"/>
-          <w:highlight w:val="yellow"/>
-          <w:lang w:val="en-US"/>
-        </w:rPr>
-        <w:t>sklearn.metrics</w:t>
-      </w:r>
-      <w:proofErr w:type="spellEnd"/>
-      <w:r>
-        <w:rPr>
-          <w:rFonts w:ascii="Consolas" w:hAnsi="Consolas"/>
-          <w:sz w:val="18"/>
-          <w:szCs w:val="18"/>
-          <w:highlight w:val="yellow"/>
-          <w:lang w:val="en-US"/>
-        </w:rPr>
-        <w:t xml:space="preserve"> import </w:t>
-      </w:r>
-      <w:proofErr w:type="spellStart"/>
-      <w:r>
-        <w:rPr>
-          <w:rFonts w:ascii="Consolas" w:hAnsi="Consolas"/>
-          <w:sz w:val="18"/>
-          <w:szCs w:val="18"/>
-          <w:highlight w:val="yellow"/>
-          <w:lang w:val="en-US"/>
-        </w:rPr>
-        <w:t>mean_squared_error</w:t>
-      </w:r>
-      <w:proofErr w:type="spellEnd"/>
-    </w:p>
-    <w:p>
-      <w:pPr>
-        <w:shd w:val="clear" w:color="auto" w:fill="FFFFFF" w:themeFill="background1"/>
-        <w:spacing w:after="0" w:line="276" w:lineRule="auto"/>
-        <w:ind w:firstLine="426"/>
-        <w:rPr>
-          <w:rFonts w:ascii="Consolas" w:hAnsi="Consolas"/>
-          <w:sz w:val="18"/>
-          <w:szCs w:val="18"/>
-          <w:highlight w:val="yellow"/>
-          <w:lang w:val="en-US"/>
-        </w:rPr>
-      </w:pPr>
-    </w:p>
-    <w:p>
-      <w:pPr>
-        <w:shd w:val="clear" w:color="auto" w:fill="FFFFFF" w:themeFill="background1"/>
-        <w:spacing w:after="0" w:line="276" w:lineRule="auto"/>
-        <w:ind w:firstLine="426"/>
-        <w:rPr>
-          <w:rFonts w:ascii="Consolas" w:hAnsi="Consolas"/>
-          <w:sz w:val="18"/>
-          <w:szCs w:val="18"/>
-          <w:highlight w:val="yellow"/>
-          <w:lang w:val="en-US"/>
-        </w:rPr>
-      </w:pPr>
-      <w:r>
-        <w:rPr>
-          <w:rFonts w:ascii="Consolas" w:hAnsi="Consolas"/>
-          <w:sz w:val="18"/>
-          <w:szCs w:val="18"/>
-          <w:highlight w:val="yellow"/>
-          <w:lang w:val="en-US"/>
-        </w:rPr>
-        <w:t># TODO: describe how 3</w:t>
-      </w:r>
-      <w:proofErr w:type="gramStart"/>
-      <w:r>
-        <w:rPr>
-          <w:rFonts w:ascii="Consolas" w:hAnsi="Consolas"/>
-          <w:sz w:val="18"/>
-          <w:szCs w:val="18"/>
-          <w:highlight w:val="yellow"/>
-          <w:lang w:val="en-US"/>
-        </w:rPr>
-        <w:t>,0,2</w:t>
-      </w:r>
-      <w:proofErr w:type="gramEnd"/>
-      <w:r>
-        <w:rPr>
-          <w:rFonts w:ascii="Consolas" w:hAnsi="Consolas"/>
-          <w:sz w:val="18"/>
-          <w:szCs w:val="18"/>
-          <w:highlight w:val="yellow"/>
-          <w:lang w:val="en-US"/>
-        </w:rPr>
-        <w:t xml:space="preserve"> </w:t>
-      </w:r>
-      <w:proofErr w:type="spellStart"/>
-      <w:r>
-        <w:rPr>
-          <w:rFonts w:ascii="Consolas" w:hAnsi="Consolas"/>
-          <w:sz w:val="18"/>
-          <w:szCs w:val="18"/>
-          <w:highlight w:val="yellow"/>
-          <w:lang w:val="en-US"/>
-        </w:rPr>
-        <w:t>params</w:t>
-      </w:r>
-      <w:proofErr w:type="spellEnd"/>
-      <w:r>
-        <w:rPr>
-          <w:rFonts w:ascii="Consolas" w:hAnsi="Consolas"/>
-          <w:sz w:val="18"/>
-          <w:szCs w:val="18"/>
-          <w:highlight w:val="yellow"/>
-          <w:lang w:val="en-US"/>
-        </w:rPr>
-        <w:t xml:space="preserve"> were </w:t>
-      </w:r>
-      <w:proofErr w:type="spellStart"/>
-      <w:r>
-        <w:rPr>
-          <w:rFonts w:ascii="Consolas" w:hAnsi="Consolas"/>
-          <w:sz w:val="18"/>
-          <w:szCs w:val="18"/>
-          <w:highlight w:val="yellow"/>
-          <w:lang w:val="en-US"/>
-        </w:rPr>
-        <w:t>choosen</w:t>
-      </w:r>
-      <w:proofErr w:type="spellEnd"/>
-    </w:p>
-    <w:p>
-      <w:pPr>
-        <w:shd w:val="clear" w:color="auto" w:fill="FFFFFF" w:themeFill="background1"/>
-        <w:spacing w:after="0" w:line="276" w:lineRule="auto"/>
-        <w:ind w:firstLine="426"/>
-        <w:rPr>
-          <w:rFonts w:ascii="Consolas" w:hAnsi="Consolas"/>
-          <w:sz w:val="18"/>
-          <w:szCs w:val="18"/>
-          <w:highlight w:val="yellow"/>
-          <w:lang w:val="en-US"/>
-        </w:rPr>
-      </w:pPr>
-      <w:proofErr w:type="spellStart"/>
-      <w:proofErr w:type="gramStart"/>
-      <w:r>
-        <w:rPr>
-          <w:rFonts w:ascii="Consolas" w:hAnsi="Consolas"/>
-          <w:sz w:val="18"/>
-          <w:szCs w:val="18"/>
-          <w:highlight w:val="yellow"/>
-          <w:lang w:val="en-US"/>
-        </w:rPr>
-        <w:t>arima</w:t>
-      </w:r>
-      <w:proofErr w:type="spellEnd"/>
-      <w:proofErr w:type="gramEnd"/>
-      <w:r>
-        <w:rPr>
-          <w:rFonts w:ascii="Consolas" w:hAnsi="Consolas"/>
-          <w:sz w:val="18"/>
-          <w:szCs w:val="18"/>
-          <w:highlight w:val="yellow"/>
-          <w:lang w:val="en-US"/>
-        </w:rPr>
-        <w:t xml:space="preserve"> = ARIMA(train[VALUES], (1,0,3), dates=train['Date']).fit()</w:t>
-      </w:r>
-    </w:p>
-    <w:p>
-      <w:pPr>
-        <w:shd w:val="clear" w:color="auto" w:fill="FFFFFF" w:themeFill="background1"/>
-        <w:spacing w:after="0" w:line="276" w:lineRule="auto"/>
-        <w:ind w:firstLine="426"/>
-        <w:rPr>
-          <w:rFonts w:ascii="Consolas" w:hAnsi="Consolas"/>
-          <w:sz w:val="18"/>
-          <w:szCs w:val="18"/>
-          <w:highlight w:val="yellow"/>
-          <w:lang w:val="en-US"/>
-        </w:rPr>
-      </w:pPr>
-    </w:p>
-    <w:p>
-      <w:pPr>
-        <w:shd w:val="clear" w:color="auto" w:fill="FFFFFF" w:themeFill="background1"/>
-        <w:spacing w:after="0" w:line="276" w:lineRule="auto"/>
-        <w:ind w:firstLine="426"/>
-        <w:rPr>
-          <w:rFonts w:ascii="Consolas" w:hAnsi="Consolas"/>
-          <w:sz w:val="18"/>
-          <w:szCs w:val="18"/>
-          <w:highlight w:val="yellow"/>
-          <w:lang w:val="en-US"/>
-        </w:rPr>
-      </w:pPr>
-      <w:proofErr w:type="gramStart"/>
-      <w:r>
-        <w:rPr>
-          <w:rFonts w:ascii="Consolas" w:hAnsi="Consolas"/>
-          <w:sz w:val="18"/>
-          <w:szCs w:val="18"/>
-          <w:highlight w:val="yellow"/>
-          <w:lang w:val="en-US"/>
-        </w:rPr>
-        <w:t>steps</w:t>
-      </w:r>
-      <w:proofErr w:type="gramEnd"/>
-      <w:r>
-        <w:rPr>
-          <w:rFonts w:ascii="Consolas" w:hAnsi="Consolas"/>
-          <w:sz w:val="18"/>
-          <w:szCs w:val="18"/>
-          <w:highlight w:val="yellow"/>
-          <w:lang w:val="en-US"/>
-        </w:rPr>
-        <w:t xml:space="preserve"> = </w:t>
-      </w:r>
-      <w:proofErr w:type="spellStart"/>
-      <w:r>
-        <w:rPr>
-          <w:rFonts w:ascii="Consolas" w:hAnsi="Consolas"/>
-          <w:sz w:val="18"/>
-          <w:szCs w:val="18"/>
-          <w:highlight w:val="yellow"/>
-          <w:lang w:val="en-US"/>
-        </w:rPr>
-        <w:t>len</w:t>
-      </w:r>
-      <w:proofErr w:type="spellEnd"/>
-      <w:r>
-        <w:rPr>
-          <w:rFonts w:ascii="Consolas" w:hAnsi="Consolas"/>
-          <w:sz w:val="18"/>
-          <w:szCs w:val="18"/>
-          <w:highlight w:val="yellow"/>
-          <w:lang w:val="en-US"/>
-        </w:rPr>
-        <w:t>(test)</w:t>
-      </w:r>
-    </w:p>
-    <w:p>
-      <w:pPr>
-        <w:shd w:val="clear" w:color="auto" w:fill="FFFFFF" w:themeFill="background1"/>
-        <w:spacing w:after="0" w:line="276" w:lineRule="auto"/>
-        <w:ind w:firstLine="426"/>
-        <w:rPr>
-          <w:rFonts w:ascii="Consolas" w:hAnsi="Consolas"/>
-          <w:sz w:val="18"/>
-          <w:szCs w:val="18"/>
-          <w:highlight w:val="yellow"/>
-          <w:lang w:val="en-US"/>
-        </w:rPr>
-      </w:pPr>
-      <w:proofErr w:type="spellStart"/>
-      <w:r>
-        <w:rPr>
-          <w:rFonts w:ascii="Consolas" w:hAnsi="Consolas"/>
-          <w:sz w:val="18"/>
-          <w:szCs w:val="18"/>
-          <w:highlight w:val="yellow"/>
-          <w:lang w:val="en-US"/>
-        </w:rPr>
-        <w:t>start_index</w:t>
-      </w:r>
-      <w:proofErr w:type="spellEnd"/>
-      <w:r>
-        <w:rPr>
-          <w:rFonts w:ascii="Consolas" w:hAnsi="Consolas"/>
-          <w:sz w:val="18"/>
-          <w:szCs w:val="18"/>
-          <w:highlight w:val="yellow"/>
-          <w:lang w:val="en-US"/>
-        </w:rPr>
-        <w:t xml:space="preserve"> = </w:t>
-      </w:r>
-      <w:proofErr w:type="spellStart"/>
-      <w:proofErr w:type="gramStart"/>
-      <w:r>
-        <w:rPr>
-          <w:rFonts w:ascii="Consolas" w:hAnsi="Consolas"/>
-          <w:sz w:val="18"/>
-          <w:szCs w:val="18"/>
-          <w:highlight w:val="yellow"/>
-          <w:lang w:val="en-US"/>
-        </w:rPr>
-        <w:t>len</w:t>
-      </w:r>
-      <w:proofErr w:type="spellEnd"/>
-      <w:r>
-        <w:rPr>
-          <w:rFonts w:ascii="Consolas" w:hAnsi="Consolas"/>
-          <w:sz w:val="18"/>
-          <w:szCs w:val="18"/>
-          <w:highlight w:val="yellow"/>
-          <w:lang w:val="en-US"/>
-        </w:rPr>
-        <w:t>(</w:t>
-      </w:r>
-      <w:proofErr w:type="gramEnd"/>
-      <w:r>
-        <w:rPr>
-          <w:rFonts w:ascii="Consolas" w:hAnsi="Consolas"/>
-          <w:sz w:val="18"/>
-          <w:szCs w:val="18"/>
-          <w:highlight w:val="yellow"/>
-          <w:lang w:val="en-US"/>
-        </w:rPr>
-        <w:t>train)</w:t>
-      </w:r>
-    </w:p>
-    <w:p>
-      <w:pPr>
-        <w:shd w:val="clear" w:color="auto" w:fill="FFFFFF" w:themeFill="background1"/>
-        <w:spacing w:after="0" w:line="276" w:lineRule="auto"/>
-        <w:ind w:firstLine="426"/>
-        <w:rPr>
-          <w:rFonts w:ascii="Consolas" w:hAnsi="Consolas"/>
-          <w:sz w:val="18"/>
-          <w:szCs w:val="18"/>
-          <w:highlight w:val="yellow"/>
-          <w:lang w:val="en-US"/>
-        </w:rPr>
-      </w:pPr>
-      <w:proofErr w:type="spellStart"/>
-      <w:r>
-        <w:rPr>
-          <w:rFonts w:ascii="Consolas" w:hAnsi="Consolas"/>
-          <w:sz w:val="18"/>
-          <w:szCs w:val="18"/>
-          <w:highlight w:val="yellow"/>
-          <w:lang w:val="en-US"/>
-        </w:rPr>
-        <w:t>end_index</w:t>
-      </w:r>
-      <w:proofErr w:type="spellEnd"/>
-      <w:r>
-        <w:rPr>
-          <w:rFonts w:ascii="Consolas" w:hAnsi="Consolas"/>
-          <w:sz w:val="18"/>
-          <w:szCs w:val="18"/>
-          <w:highlight w:val="yellow"/>
-          <w:lang w:val="en-US"/>
-        </w:rPr>
-        <w:t xml:space="preserve"> = </w:t>
-      </w:r>
-      <w:proofErr w:type="spellStart"/>
-      <w:r>
-        <w:rPr>
-          <w:rFonts w:ascii="Consolas" w:hAnsi="Consolas"/>
-          <w:sz w:val="18"/>
-          <w:szCs w:val="18"/>
-          <w:highlight w:val="yellow"/>
-          <w:lang w:val="en-US"/>
-        </w:rPr>
-        <w:t>start_index</w:t>
-      </w:r>
-      <w:proofErr w:type="spellEnd"/>
-      <w:r>
-        <w:rPr>
-          <w:rFonts w:ascii="Consolas" w:hAnsi="Consolas"/>
-          <w:sz w:val="18"/>
-          <w:szCs w:val="18"/>
-          <w:highlight w:val="yellow"/>
-          <w:lang w:val="en-US"/>
-        </w:rPr>
-        <w:t xml:space="preserve"> + steps</w:t>
-      </w:r>
-    </w:p>
-    <w:p>
-      <w:pPr>
-        <w:shd w:val="clear" w:color="auto" w:fill="FFFFFF" w:themeFill="background1"/>
-        <w:spacing w:after="0" w:line="276" w:lineRule="auto"/>
-        <w:ind w:firstLine="426"/>
-        <w:rPr>
-          <w:rFonts w:ascii="Consolas" w:hAnsi="Consolas"/>
-          <w:sz w:val="18"/>
-          <w:szCs w:val="18"/>
-          <w:highlight w:val="yellow"/>
-          <w:lang w:val="en-US"/>
-        </w:rPr>
-      </w:pPr>
-      <w:r>
-        <w:rPr>
-          <w:rFonts w:ascii="Consolas" w:hAnsi="Consolas"/>
-          <w:sz w:val="18"/>
-          <w:szCs w:val="18"/>
-          <w:highlight w:val="yellow"/>
-          <w:lang w:val="en-US"/>
-        </w:rPr>
-        <w:t xml:space="preserve"># </w:t>
-      </w:r>
-      <w:proofErr w:type="gramStart"/>
-      <w:r>
-        <w:rPr>
-          <w:rFonts w:ascii="Consolas" w:hAnsi="Consolas"/>
-          <w:sz w:val="18"/>
-          <w:szCs w:val="18"/>
-          <w:highlight w:val="yellow"/>
-          <w:lang w:val="en-US"/>
-        </w:rPr>
-        <w:t>predictions</w:t>
-      </w:r>
-      <w:proofErr w:type="gramEnd"/>
-      <w:r>
-        <w:rPr>
-          <w:rFonts w:ascii="Consolas" w:hAnsi="Consolas"/>
-          <w:sz w:val="18"/>
-          <w:szCs w:val="18"/>
-          <w:highlight w:val="yellow"/>
-          <w:lang w:val="en-US"/>
-        </w:rPr>
-        <w:t xml:space="preserve"> = </w:t>
-      </w:r>
-      <w:proofErr w:type="spellStart"/>
-      <w:r>
-        <w:rPr>
-          <w:rFonts w:ascii="Consolas" w:hAnsi="Consolas"/>
-          <w:sz w:val="18"/>
-          <w:szCs w:val="18"/>
-          <w:highlight w:val="yellow"/>
-          <w:lang w:val="en-US"/>
-        </w:rPr>
-        <w:t>arima.predict</w:t>
-      </w:r>
-      <w:proofErr w:type="spellEnd"/>
-      <w:r>
-        <w:rPr>
-          <w:rFonts w:ascii="Consolas" w:hAnsi="Consolas"/>
-          <w:sz w:val="18"/>
-          <w:szCs w:val="18"/>
-          <w:highlight w:val="yellow"/>
-          <w:lang w:val="en-US"/>
-        </w:rPr>
-        <w:t>(start=</w:t>
-      </w:r>
-      <w:proofErr w:type="spellStart"/>
-      <w:r>
-        <w:rPr>
-          <w:rFonts w:ascii="Consolas" w:hAnsi="Consolas"/>
-          <w:sz w:val="18"/>
-          <w:szCs w:val="18"/>
-          <w:highlight w:val="yellow"/>
-          <w:lang w:val="en-US"/>
-        </w:rPr>
-        <w:t>start_index</w:t>
-      </w:r>
-      <w:proofErr w:type="spellEnd"/>
-      <w:r>
-        <w:rPr>
-          <w:rFonts w:ascii="Consolas" w:hAnsi="Consolas"/>
-          <w:sz w:val="18"/>
-          <w:szCs w:val="18"/>
-          <w:highlight w:val="yellow"/>
-          <w:lang w:val="en-US"/>
-        </w:rPr>
-        <w:t>, end=</w:t>
-      </w:r>
-      <w:proofErr w:type="spellStart"/>
-      <w:r>
-        <w:rPr>
-          <w:rFonts w:ascii="Consolas" w:hAnsi="Consolas"/>
-          <w:sz w:val="18"/>
-          <w:szCs w:val="18"/>
-          <w:highlight w:val="yellow"/>
-          <w:lang w:val="en-US"/>
-        </w:rPr>
-        <w:t>end_index</w:t>
-      </w:r>
-      <w:proofErr w:type="spellEnd"/>
-      <w:r>
-        <w:rPr>
-          <w:rFonts w:ascii="Consolas" w:hAnsi="Consolas"/>
-          <w:sz w:val="18"/>
-          <w:szCs w:val="18"/>
-          <w:highlight w:val="yellow"/>
-          <w:lang w:val="en-US"/>
-        </w:rPr>
-        <w:t>)</w:t>
-      </w:r>
-    </w:p>
-    <w:p>
-      <w:pPr>
-        <w:shd w:val="clear" w:color="auto" w:fill="FFFFFF" w:themeFill="background1"/>
-        <w:spacing w:after="0" w:line="276" w:lineRule="auto"/>
-        <w:ind w:firstLine="426"/>
-        <w:rPr>
-          <w:rFonts w:ascii="Consolas" w:hAnsi="Consolas"/>
-          <w:sz w:val="18"/>
-          <w:szCs w:val="18"/>
-          <w:highlight w:val="yellow"/>
-          <w:lang w:val="en-US"/>
-        </w:rPr>
-      </w:pPr>
-      <w:proofErr w:type="gramStart"/>
-      <w:r>
-        <w:rPr>
-          <w:rFonts w:ascii="Consolas" w:hAnsi="Consolas"/>
-          <w:sz w:val="18"/>
-          <w:szCs w:val="18"/>
-          <w:highlight w:val="yellow"/>
-          <w:lang w:val="en-US"/>
-        </w:rPr>
-        <w:t>predictions</w:t>
-      </w:r>
-      <w:proofErr w:type="gramEnd"/>
-      <w:r>
-        <w:rPr>
-          <w:rFonts w:ascii="Consolas" w:hAnsi="Consolas"/>
-          <w:sz w:val="18"/>
-          <w:szCs w:val="18"/>
-          <w:highlight w:val="yellow"/>
-          <w:lang w:val="en-US"/>
-        </w:rPr>
-        <w:t xml:space="preserve"> = </w:t>
-      </w:r>
-      <w:proofErr w:type="spellStart"/>
-      <w:r>
-        <w:rPr>
-          <w:rFonts w:ascii="Consolas" w:hAnsi="Consolas"/>
-          <w:sz w:val="18"/>
-          <w:szCs w:val="18"/>
-          <w:highlight w:val="yellow"/>
-          <w:lang w:val="en-US"/>
-        </w:rPr>
-        <w:t>arima.forecast</w:t>
-      </w:r>
-      <w:proofErr w:type="spellEnd"/>
-      <w:r>
-        <w:rPr>
-          <w:rFonts w:ascii="Consolas" w:hAnsi="Consolas"/>
-          <w:sz w:val="18"/>
-          <w:szCs w:val="18"/>
-          <w:highlight w:val="yellow"/>
-          <w:lang w:val="en-US"/>
-        </w:rPr>
-        <w:t>(steps=steps)[0]</w:t>
-      </w:r>
-    </w:p>
-    <w:p>
-      <w:pPr>
-        <w:shd w:val="clear" w:color="auto" w:fill="FFFFFF" w:themeFill="background1"/>
-        <w:spacing w:after="0" w:line="276" w:lineRule="auto"/>
-        <w:ind w:firstLine="426"/>
-        <w:rPr>
-          <w:rFonts w:ascii="Consolas" w:hAnsi="Consolas"/>
-          <w:sz w:val="18"/>
-          <w:szCs w:val="18"/>
-          <w:highlight w:val="yellow"/>
-          <w:lang w:val="en-US"/>
-        </w:rPr>
-      </w:pPr>
-    </w:p>
-    <w:p>
-      <w:pPr>
-        <w:shd w:val="clear" w:color="auto" w:fill="FFFFFF" w:themeFill="background1"/>
-        <w:spacing w:after="0" w:line="276" w:lineRule="auto"/>
-        <w:ind w:firstLine="426"/>
-        <w:rPr>
-          <w:rFonts w:ascii="Consolas" w:hAnsi="Consolas"/>
-          <w:sz w:val="18"/>
-          <w:szCs w:val="18"/>
-          <w:highlight w:val="yellow"/>
-          <w:lang w:val="en-US"/>
-        </w:rPr>
-      </w:pPr>
-      <w:r>
-        <w:rPr>
-          <w:rFonts w:ascii="Consolas" w:hAnsi="Consolas"/>
-          <w:sz w:val="18"/>
-          <w:szCs w:val="18"/>
-          <w:highlight w:val="yellow"/>
-          <w:lang w:val="en-US"/>
-        </w:rPr>
-        <w:t xml:space="preserve"># </w:t>
-      </w:r>
-      <w:proofErr w:type="gramStart"/>
-      <w:r>
-        <w:rPr>
-          <w:rFonts w:ascii="Consolas" w:hAnsi="Consolas"/>
-          <w:sz w:val="18"/>
-          <w:szCs w:val="18"/>
-          <w:highlight w:val="yellow"/>
-          <w:lang w:val="en-US"/>
-        </w:rPr>
-        <w:t>print</w:t>
-      </w:r>
-      <w:proofErr w:type="gramEnd"/>
-      <w:r>
-        <w:rPr>
-          <w:rFonts w:ascii="Consolas" w:hAnsi="Consolas"/>
-          <w:sz w:val="18"/>
-          <w:szCs w:val="18"/>
-          <w:highlight w:val="yellow"/>
-          <w:lang w:val="en-US"/>
-        </w:rPr>
-        <w:t xml:space="preserve"> summary of fit model</w:t>
-      </w:r>
-    </w:p>
-    <w:p>
-      <w:pPr>
-        <w:shd w:val="clear" w:color="auto" w:fill="FFFFFF" w:themeFill="background1"/>
-        <w:spacing w:after="0" w:line="276" w:lineRule="auto"/>
-        <w:ind w:firstLine="426"/>
-        <w:rPr>
-          <w:rFonts w:ascii="Consolas" w:hAnsi="Consolas"/>
-          <w:sz w:val="18"/>
-          <w:szCs w:val="18"/>
-        </w:rPr>
-      </w:pPr>
-      <w:proofErr w:type="gramStart"/>
-      <w:r>
-        <w:rPr>
-          <w:rFonts w:ascii="Consolas" w:hAnsi="Consolas"/>
-          <w:sz w:val="18"/>
-          <w:szCs w:val="18"/>
-          <w:highlight w:val="yellow"/>
-          <w:lang w:val="en-US"/>
-        </w:rPr>
-        <w:t>print</w:t>
-      </w:r>
-      <w:r>
-        <w:rPr>
-          <w:rFonts w:ascii="Consolas" w:hAnsi="Consolas"/>
-          <w:sz w:val="18"/>
-          <w:szCs w:val="18"/>
-          <w:highlight w:val="yellow"/>
-        </w:rPr>
-        <w:t>(</w:t>
-      </w:r>
-      <w:proofErr w:type="spellStart"/>
-      <w:proofErr w:type="gramEnd"/>
-      <w:r>
-        <w:rPr>
-          <w:rFonts w:ascii="Consolas" w:hAnsi="Consolas"/>
-          <w:sz w:val="18"/>
-          <w:szCs w:val="18"/>
-          <w:highlight w:val="yellow"/>
-          <w:lang w:val="en-US"/>
-        </w:rPr>
-        <w:t>arima</w:t>
-      </w:r>
-      <w:proofErr w:type="spellEnd"/>
-      <w:r>
-        <w:rPr>
-          <w:rFonts w:ascii="Consolas" w:hAnsi="Consolas"/>
-          <w:sz w:val="18"/>
-          <w:szCs w:val="18"/>
-          <w:highlight w:val="yellow"/>
-        </w:rPr>
-        <w:t>.</w:t>
-      </w:r>
-      <w:r>
-        <w:rPr>
-          <w:rFonts w:ascii="Consolas" w:hAnsi="Consolas"/>
-          <w:sz w:val="18"/>
-          <w:szCs w:val="18"/>
-          <w:highlight w:val="yellow"/>
-          <w:lang w:val="en-US"/>
-        </w:rPr>
-        <w:t>summary</w:t>
-      </w:r>
-      <w:r>
-        <w:rPr>
-          <w:rFonts w:ascii="Consolas" w:hAnsi="Consolas"/>
-          <w:sz w:val="18"/>
-          <w:szCs w:val="18"/>
-          <w:highlight w:val="yellow"/>
-        </w:rPr>
-        <w:t>())</w:t>
-      </w:r>
-    </w:p>
-    <w:p>
-      <w:pPr>
-        <w:shd w:val="clear" w:color="auto" w:fill="FFFFFF" w:themeFill="background1"/>
-        <w:spacing w:after="0" w:line="276" w:lineRule="auto"/>
+        <w:spacing w:after="0" w:line="276" w:lineRule="auto"/>
+        <w:ind w:firstLine="426"/>
+        <w:rPr>
+          <w:rFonts w:ascii="Consolas" w:hAnsi="Consolas"/>
+          <w:sz w:val="18"/>
+          <w:szCs w:val="18"/>
+          <w:lang w:val="en-US"/>
+        </w:rPr>
+      </w:pPr>
+      <w:bookmarkStart w:id="1" w:name="_GoBack"/>
+      <w:bookmarkEnd w:id="1"/>
+      <w:r>
+        <w:rPr>
+          <w:rFonts w:ascii="Consolas" w:hAnsi="Consolas"/>
+          <w:sz w:val="18"/>
+          <w:szCs w:val="18"/>
+          <w:lang w:val="en-US"/>
+        </w:rPr>
+        <w:t>from pandas import read_csv</w:t>
+      </w:r>
+    </w:p>
+    <w:p>
+      <w:pPr>
+        <w:spacing w:after="0" w:line="276" w:lineRule="auto"/>
+        <w:ind w:firstLine="426"/>
+        <w:rPr>
+          <w:rFonts w:ascii="Consolas" w:hAnsi="Consolas"/>
+          <w:sz w:val="18"/>
+          <w:szCs w:val="18"/>
+          <w:lang w:val="en-US"/>
+        </w:rPr>
+      </w:pPr>
+      <w:r>
+        <w:rPr>
+          <w:rFonts w:ascii="Consolas" w:hAnsi="Consolas"/>
+          <w:sz w:val="18"/>
+          <w:szCs w:val="18"/>
+          <w:lang w:val="en-US"/>
+        </w:rPr>
+        <w:t>from pandas import datetime</w:t>
+      </w:r>
+    </w:p>
+    <w:p>
+      <w:pPr>
+        <w:spacing w:after="0" w:line="276" w:lineRule="auto"/>
+        <w:ind w:firstLine="426"/>
+        <w:rPr>
+          <w:rFonts w:ascii="Consolas" w:hAnsi="Consolas"/>
+          <w:sz w:val="18"/>
+          <w:szCs w:val="18"/>
+          <w:lang w:val="en-US"/>
+        </w:rPr>
+      </w:pPr>
+      <w:r>
+        <w:rPr>
+          <w:rFonts w:ascii="Consolas" w:hAnsi="Consolas"/>
+          <w:sz w:val="18"/>
+          <w:szCs w:val="18"/>
+          <w:lang w:val="en-US"/>
+        </w:rPr>
+        <w:t>from matplotlib import pyplot</w:t>
+      </w:r>
+    </w:p>
+    <w:p>
+      <w:pPr>
+        <w:spacing w:after="0" w:line="276" w:lineRule="auto"/>
+        <w:ind w:firstLine="426"/>
+        <w:rPr>
+          <w:rFonts w:ascii="Consolas" w:hAnsi="Consolas"/>
+          <w:sz w:val="18"/>
+          <w:szCs w:val="18"/>
+          <w:lang w:val="en-US"/>
+        </w:rPr>
+      </w:pPr>
+      <w:r>
+        <w:rPr>
+          <w:rFonts w:ascii="Consolas" w:hAnsi="Consolas"/>
+          <w:sz w:val="18"/>
+          <w:szCs w:val="18"/>
+          <w:lang w:val="en-US"/>
+        </w:rPr>
+        <w:t>from statsmodels.tsa.arima_model import ARIMA</w:t>
+      </w:r>
+    </w:p>
+    <w:p>
+      <w:pPr>
+        <w:spacing w:after="0" w:line="276" w:lineRule="auto"/>
+        <w:ind w:firstLine="426"/>
+        <w:rPr>
+          <w:rFonts w:ascii="Consolas" w:hAnsi="Consolas"/>
+          <w:sz w:val="18"/>
+          <w:szCs w:val="18"/>
+          <w:lang w:val="en-US"/>
+        </w:rPr>
+      </w:pPr>
+      <w:r>
+        <w:rPr>
+          <w:rFonts w:ascii="Consolas" w:hAnsi="Consolas"/>
+          <w:sz w:val="18"/>
+          <w:szCs w:val="18"/>
+          <w:lang w:val="en-US"/>
+        </w:rPr>
+        <w:t>from sklearn.metrics import mean_squared_error</w:t>
+      </w:r>
+    </w:p>
+    <w:p>
+      <w:pPr>
+        <w:spacing w:after="0" w:line="276" w:lineRule="auto"/>
+        <w:ind w:firstLine="426"/>
+        <w:rPr>
+          <w:rFonts w:ascii="Consolas" w:hAnsi="Consolas"/>
+          <w:sz w:val="18"/>
+          <w:szCs w:val="18"/>
+          <w:lang w:val="en-US"/>
+        </w:rPr>
+      </w:pPr>
+    </w:p>
+    <w:p>
+      <w:pPr>
+        <w:spacing w:after="0" w:line="276" w:lineRule="auto"/>
+        <w:ind w:firstLine="426"/>
+        <w:rPr>
+          <w:rFonts w:ascii="Consolas" w:hAnsi="Consolas"/>
+          <w:sz w:val="18"/>
+          <w:szCs w:val="18"/>
+          <w:lang w:val="en-US"/>
+        </w:rPr>
+      </w:pPr>
+      <w:r>
+        <w:rPr>
+          <w:rFonts w:ascii="Consolas" w:hAnsi="Consolas"/>
+          <w:sz w:val="18"/>
+          <w:szCs w:val="18"/>
+          <w:lang w:val="en-US"/>
+        </w:rPr>
+        <w:t>arima = ARIMA(train[VALUES], (6,0,1</w:t>
+      </w:r>
+      <w:r>
+        <w:rPr>
+          <w:rFonts w:ascii="Consolas" w:hAnsi="Consolas"/>
+          <w:sz w:val="18"/>
+          <w:szCs w:val="18"/>
+          <w:lang w:val="en-US"/>
+        </w:rPr>
+        <w:t>), dates=train['Date']).fit()</w:t>
+      </w:r>
+    </w:p>
+    <w:p>
+      <w:pPr>
+        <w:spacing w:after="0" w:line="276" w:lineRule="auto"/>
+        <w:ind w:firstLine="426"/>
+        <w:rPr>
+          <w:rFonts w:ascii="Consolas" w:hAnsi="Consolas"/>
+          <w:sz w:val="18"/>
+          <w:szCs w:val="18"/>
+          <w:lang w:val="en-US"/>
+        </w:rPr>
+      </w:pPr>
+    </w:p>
+    <w:p>
+      <w:pPr>
+        <w:spacing w:after="0" w:line="276" w:lineRule="auto"/>
+        <w:ind w:firstLine="426"/>
+        <w:rPr>
+          <w:rFonts w:ascii="Consolas" w:hAnsi="Consolas"/>
+          <w:sz w:val="18"/>
+          <w:szCs w:val="18"/>
+          <w:lang w:val="en-US"/>
+        </w:rPr>
+      </w:pPr>
+      <w:r>
+        <w:rPr>
+          <w:rFonts w:ascii="Consolas" w:hAnsi="Consolas"/>
+          <w:sz w:val="18"/>
+          <w:szCs w:val="18"/>
+          <w:lang w:val="en-US"/>
+        </w:rPr>
+        <w:t>steps = len(test)</w:t>
+      </w:r>
+    </w:p>
+    <w:p>
+      <w:pPr>
+        <w:spacing w:after="0" w:line="276" w:lineRule="auto"/>
+        <w:ind w:firstLine="426"/>
+        <w:rPr>
+          <w:rFonts w:ascii="Consolas" w:hAnsi="Consolas"/>
+          <w:sz w:val="18"/>
+          <w:szCs w:val="18"/>
+          <w:lang w:val="en-US"/>
+        </w:rPr>
+      </w:pPr>
+      <w:r>
+        <w:rPr>
+          <w:rFonts w:ascii="Consolas" w:hAnsi="Consolas"/>
+          <w:sz w:val="18"/>
+          <w:szCs w:val="18"/>
+          <w:lang w:val="en-US"/>
+        </w:rPr>
+        <w:t>start_index = len(train)</w:t>
+      </w:r>
+    </w:p>
+    <w:p>
+      <w:pPr>
+        <w:spacing w:after="0" w:line="276" w:lineRule="auto"/>
+        <w:ind w:firstLine="426"/>
+        <w:rPr>
+          <w:rFonts w:ascii="Consolas" w:hAnsi="Consolas"/>
+          <w:sz w:val="18"/>
+          <w:szCs w:val="18"/>
+          <w:lang w:val="en-US"/>
+        </w:rPr>
+      </w:pPr>
+      <w:r>
+        <w:rPr>
+          <w:rFonts w:ascii="Consolas" w:hAnsi="Consolas"/>
+          <w:sz w:val="18"/>
+          <w:szCs w:val="18"/>
+          <w:lang w:val="en-US"/>
+        </w:rPr>
+        <w:t>end_index = start_index + steps</w:t>
+      </w:r>
+    </w:p>
+    <w:p>
+      <w:pPr>
+        <w:spacing w:after="0" w:line="276" w:lineRule="auto"/>
+        <w:ind w:firstLine="426"/>
+        <w:rPr>
+          <w:rFonts w:ascii="Consolas" w:hAnsi="Consolas"/>
+          <w:sz w:val="18"/>
+          <w:szCs w:val="18"/>
+          <w:lang w:val="en-US"/>
+        </w:rPr>
+      </w:pPr>
+      <w:r>
+        <w:rPr>
+          <w:rFonts w:ascii="Consolas" w:hAnsi="Consolas"/>
+          <w:sz w:val="18"/>
+          <w:szCs w:val="18"/>
+          <w:lang w:val="en-US"/>
+        </w:rPr>
+        <w:t># predictions = arima.predict(start=start_index, end=end_index)</w:t>
+      </w:r>
+    </w:p>
+    <w:p>
+      <w:pPr>
+        <w:spacing w:after="0" w:line="276" w:lineRule="auto"/>
+        <w:ind w:firstLine="426"/>
+        <w:rPr>
+          <w:rFonts w:ascii="Consolas" w:hAnsi="Consolas"/>
+          <w:sz w:val="18"/>
+          <w:szCs w:val="18"/>
+          <w:lang w:val="en-US"/>
+        </w:rPr>
+      </w:pPr>
+      <w:r>
+        <w:rPr>
+          <w:rFonts w:ascii="Consolas" w:hAnsi="Consolas"/>
+          <w:sz w:val="18"/>
+          <w:szCs w:val="18"/>
+          <w:lang w:val="en-US"/>
+        </w:rPr>
+        <w:t>predictions = arima.forecast(steps=steps)[0]</w:t>
+      </w:r>
+    </w:p>
+    <w:p>
+      <w:pPr>
+        <w:spacing w:after="0" w:line="276" w:lineRule="auto"/>
+        <w:ind w:firstLine="426"/>
+        <w:rPr>
+          <w:rFonts w:ascii="Consolas" w:hAnsi="Consolas"/>
+          <w:sz w:val="18"/>
+          <w:szCs w:val="18"/>
+          <w:lang w:val="en-US"/>
+        </w:rPr>
+      </w:pPr>
+    </w:p>
+    <w:p>
+      <w:pPr>
+        <w:spacing w:after="0" w:line="276" w:lineRule="auto"/>
+        <w:ind w:firstLine="426"/>
+        <w:rPr>
+          <w:rFonts w:ascii="Consolas" w:hAnsi="Consolas"/>
+          <w:sz w:val="18"/>
+          <w:szCs w:val="18"/>
+          <w:lang w:val="en-US"/>
+        </w:rPr>
+      </w:pPr>
+      <w:r>
+        <w:rPr>
+          <w:rFonts w:ascii="Consolas" w:hAnsi="Consolas"/>
+          <w:sz w:val="18"/>
+          <w:szCs w:val="18"/>
+          <w:lang w:val="en-US"/>
+        </w:rPr>
+        <w:t># print summary of fit model</w:t>
+      </w:r>
+    </w:p>
+    <w:p>
+      <w:pPr>
+        <w:spacing w:after="0" w:line="276" w:lineRule="auto"/>
+        <w:ind w:firstLine="426"/>
+        <w:rPr>
+          <w:rFonts w:ascii="Consolas" w:hAnsi="Consolas"/>
+          <w:sz w:val="18"/>
+          <w:szCs w:val="18"/>
+          <w:lang w:val="en-US"/>
+        </w:rPr>
+      </w:pPr>
+      <w:r>
+        <w:rPr>
+          <w:rFonts w:ascii="Consolas" w:hAnsi="Consolas"/>
+          <w:sz w:val="18"/>
+          <w:szCs w:val="18"/>
+          <w:lang w:val="en-US"/>
+        </w:rPr>
+        <w:t>print(arima.summary())</w:t>
+      </w:r>
+    </w:p>
+    <w:p>
+      <w:pPr>
+        <w:shd w:val="clear" w:color="auto" w:fill="FFFFFF" w:themeFill="background1"/>
+        <w:spacing w:after="0" w:line="276" w:lineRule="auto"/>
+        <w:rPr>
+          <w:rFonts w:ascii="Times New Roman" w:hAnsi="Times New Roman"/>
+          <w:noProof/>
+          <w:sz w:val="28"/>
+          <w:szCs w:val="28"/>
+          <w:lang w:val="en-US" w:eastAsia="ru-RU"/>
+        </w:rPr>
+      </w:pPr>
+    </w:p>
+    <w:p>
+      <w:pPr>
+        <w:shd w:val="clear" w:color="auto" w:fill="FFFFFF" w:themeFill="background1"/>
+        <w:spacing w:after="0" w:line="276" w:lineRule="auto"/>
+        <w:rPr>
+          <w:rFonts w:ascii="Times New Roman" w:hAnsi="Times New Roman"/>
+          <w:noProof/>
+          <w:sz w:val="28"/>
+          <w:szCs w:val="28"/>
+          <w:lang w:val="en-US" w:eastAsia="ru-RU"/>
+        </w:rPr>
+      </w:pPr>
+      <w:r>
         <w:rPr>
           <w:rFonts w:ascii="Times New Roman" w:hAnsi="Times New Roman"/>
           <w:noProof/>
           <w:sz w:val="28"/>
           <w:szCs w:val="28"/>
           <w:lang w:eastAsia="ru-RU"/>
+        </w:rPr>
+        <w:lastRenderedPageBreak/>
+        <w:drawing>
+          <wp:inline distT="0" distB="0" distL="0" distR="0" wp14:anchorId="177305BD" wp14:editId="03B9A8C2">
+            <wp:extent cx="5928360" cy="2133600"/>
+            <wp:effectExtent l="0" t="0" r="0" b="0"/>
+            <wp:docPr id="5" name="Рисунок 5"/>
+            <wp:cNvGraphicFramePr>
+              <a:graphicFrameLocks xmlns:a="http://schemas.openxmlformats.org/drawingml/2006/main" noChangeAspect="1"/>
+            </wp:cNvGraphicFramePr>
+            <a:graphic xmlns:a="http://schemas.openxmlformats.org/drawingml/2006/main">
+              <a:graphicData uri="http://schemas.openxmlformats.org/drawingml/2006/picture">
+                <pic:pic xmlns:pic="http://schemas.openxmlformats.org/drawingml/2006/picture">
+                  <pic:nvPicPr>
+                    <pic:cNvPr id="0" name="Picture 1"/>
+                    <pic:cNvPicPr>
+                      <a:picLocks noChangeAspect="1" noChangeArrowheads="1"/>
+                    </pic:cNvPicPr>
+                  </pic:nvPicPr>
+                  <pic:blipFill>
+                    <a:blip r:embed="rId11" cstate="print">
+                      <a:extLst>
+                        <a:ext uri="{28A0092B-C50C-407E-A947-70E740481C1C}">
+                          <a14:useLocalDpi xmlns:a14="http://schemas.microsoft.com/office/drawing/2010/main" val="0"/>
+                        </a:ext>
+                      </a:extLst>
+                    </a:blip>
+                    <a:srcRect/>
+                    <a:stretch>
+                      <a:fillRect/>
+                    </a:stretch>
+                  </pic:blipFill>
+                  <pic:spPr bwMode="auto">
+                    <a:xfrm>
+                      <a:off x="0" y="0"/>
+                      <a:ext cx="5928360" cy="2133600"/>
+                    </a:xfrm>
+                    <a:prstGeom prst="rect">
+                      <a:avLst/>
+                    </a:prstGeom>
+                    <a:noFill/>
+                    <a:ln>
+                      <a:noFill/>
+                    </a:ln>
+                  </pic:spPr>
+                </pic:pic>
+              </a:graphicData>
+            </a:graphic>
+          </wp:inline>
+        </w:drawing>
+      </w:r>
+    </w:p>
+    <w:p>
+      <w:pPr>
+        <w:shd w:val="clear" w:color="auto" w:fill="FFFFFF" w:themeFill="background1"/>
+        <w:spacing w:after="0" w:line="276" w:lineRule="auto"/>
+        <w:rPr>
+          <w:rFonts w:ascii="Times New Roman" w:hAnsi="Times New Roman"/>
+          <w:noProof/>
+          <w:sz w:val="28"/>
+          <w:szCs w:val="28"/>
+          <w:lang w:val="en-US" w:eastAsia="ru-RU"/>
+        </w:rPr>
+      </w:pPr>
+    </w:p>
+    <w:p>
+      <w:pPr>
+        <w:shd w:val="clear" w:color="auto" w:fill="FFFFFF" w:themeFill="background1"/>
+        <w:spacing w:after="0" w:line="276" w:lineRule="auto"/>
+        <w:jc w:val="center"/>
+        <w:rPr>
+          <w:rFonts w:ascii="Times New Roman" w:hAnsi="Times New Roman"/>
+          <w:noProof/>
+          <w:sz w:val="28"/>
+          <w:szCs w:val="28"/>
+          <w:lang w:val="en-US" w:eastAsia="ru-RU"/>
+        </w:rPr>
+      </w:pPr>
+      <w:r>
+        <w:rPr>
+          <w:rFonts w:ascii="Times New Roman" w:hAnsi="Times New Roman"/>
+          <w:noProof/>
+          <w:sz w:val="28"/>
+          <w:szCs w:val="28"/>
+          <w:lang w:eastAsia="ru-RU"/>
+        </w:rPr>
+        <w:t xml:space="preserve">Рисунок 4 – предсказанные значения </w:t>
+      </w:r>
+      <w:r>
+        <w:rPr>
+          <w:rFonts w:ascii="Times New Roman" w:hAnsi="Times New Roman"/>
+          <w:noProof/>
+          <w:sz w:val="28"/>
+          <w:szCs w:val="28"/>
+          <w:lang w:val="en-US" w:eastAsia="ru-RU"/>
+        </w:rPr>
+        <w:t>ARIMA</w:t>
+      </w:r>
+    </w:p>
+    <w:p>
+      <w:pPr>
+        <w:shd w:val="clear" w:color="auto" w:fill="FFFFFF" w:themeFill="background1"/>
+        <w:spacing w:after="0" w:line="276" w:lineRule="auto"/>
+        <w:rPr>
+          <w:rFonts w:ascii="Times New Roman" w:hAnsi="Times New Roman"/>
+          <w:noProof/>
+          <w:sz w:val="28"/>
+          <w:szCs w:val="28"/>
+          <w:lang w:val="en-US" w:eastAsia="ru-RU"/>
         </w:rPr>
       </w:pPr>
     </w:p>
@@ -5304,241 +3823,241 @@
           <w:szCs w:val="18"/>
           <w:lang w:val="en-US" w:eastAsia="ru-RU"/>
         </w:rPr>
+        <w:t>n_steps = 14</w:t>
+      </w:r>
+    </w:p>
+    <w:p>
+      <w:pPr>
+        <w:shd w:val="clear" w:color="auto" w:fill="FFFFFF" w:themeFill="background1"/>
+        <w:spacing w:after="0" w:line="276" w:lineRule="auto"/>
+        <w:ind w:firstLine="426"/>
+        <w:rPr>
+          <w:rFonts w:ascii="Consolas" w:hAnsi="Consolas"/>
+          <w:noProof/>
+          <w:sz w:val="18"/>
+          <w:szCs w:val="18"/>
+          <w:lang w:val="en-US" w:eastAsia="ru-RU"/>
+        </w:rPr>
+      </w:pPr>
+    </w:p>
+    <w:p>
+      <w:pPr>
+        <w:shd w:val="clear" w:color="auto" w:fill="FFFFFF" w:themeFill="background1"/>
+        <w:spacing w:after="0" w:line="276" w:lineRule="auto"/>
+        <w:ind w:firstLine="426"/>
+        <w:rPr>
+          <w:rFonts w:ascii="Consolas" w:hAnsi="Consolas"/>
+          <w:noProof/>
+          <w:sz w:val="18"/>
+          <w:szCs w:val="18"/>
+          <w:lang w:val="en-US" w:eastAsia="ru-RU"/>
+        </w:rPr>
+      </w:pPr>
+      <w:r>
+        <w:rPr>
+          <w:rFonts w:ascii="Consolas" w:hAnsi="Consolas"/>
+          <w:noProof/>
+          <w:sz w:val="18"/>
+          <w:szCs w:val="18"/>
+          <w:lang w:val="en-US" w:eastAsia="ru-RU"/>
+        </w:rPr>
+        <w:t>model = Sequential()</w:t>
+      </w:r>
+    </w:p>
+    <w:p>
+      <w:pPr>
+        <w:shd w:val="clear" w:color="auto" w:fill="FFFFFF" w:themeFill="background1"/>
+        <w:spacing w:after="0" w:line="276" w:lineRule="auto"/>
+        <w:ind w:firstLine="426"/>
+        <w:rPr>
+          <w:rFonts w:ascii="Consolas" w:hAnsi="Consolas"/>
+          <w:noProof/>
+          <w:sz w:val="18"/>
+          <w:szCs w:val="18"/>
+          <w:lang w:val="en-US" w:eastAsia="ru-RU"/>
+        </w:rPr>
+      </w:pPr>
+    </w:p>
+    <w:p>
+      <w:pPr>
+        <w:shd w:val="clear" w:color="auto" w:fill="FFFFFF" w:themeFill="background1"/>
+        <w:spacing w:after="0" w:line="276" w:lineRule="auto"/>
+        <w:ind w:firstLine="426"/>
+        <w:rPr>
+          <w:rFonts w:ascii="Consolas" w:hAnsi="Consolas"/>
+          <w:noProof/>
+          <w:sz w:val="18"/>
+          <w:szCs w:val="18"/>
+          <w:lang w:val="en-US" w:eastAsia="ru-RU"/>
+        </w:rPr>
+      </w:pPr>
+      <w:r>
+        <w:rPr>
+          <w:rFonts w:ascii="Consolas" w:hAnsi="Consolas"/>
+          <w:noProof/>
+          <w:sz w:val="18"/>
+          <w:szCs w:val="18"/>
+          <w:lang w:val="en-US" w:eastAsia="ru-RU"/>
+        </w:rPr>
+        <w:t>model.add(LSTM(50, activation='relu', return_sequences=True, input_shape=(n_steps, n_features)))</w:t>
+      </w:r>
+    </w:p>
+    <w:p>
+      <w:pPr>
+        <w:shd w:val="clear" w:color="auto" w:fill="FFFFFF" w:themeFill="background1"/>
+        <w:spacing w:after="0" w:line="276" w:lineRule="auto"/>
+        <w:ind w:firstLine="426"/>
+        <w:rPr>
+          <w:rFonts w:ascii="Consolas" w:hAnsi="Consolas"/>
+          <w:noProof/>
+          <w:sz w:val="18"/>
+          <w:szCs w:val="18"/>
+          <w:lang w:val="en-US" w:eastAsia="ru-RU"/>
+        </w:rPr>
+      </w:pPr>
+      <w:r>
+        <w:rPr>
+          <w:rFonts w:ascii="Consolas" w:hAnsi="Consolas"/>
+          <w:noProof/>
+          <w:sz w:val="18"/>
+          <w:szCs w:val="18"/>
+          <w:lang w:val="en-US" w:eastAsia="ru-RU"/>
+        </w:rPr>
+        <w:t>model.add(LSTM(50, activation='relu'))</w:t>
+      </w:r>
+    </w:p>
+    <w:p>
+      <w:pPr>
+        <w:shd w:val="clear" w:color="auto" w:fill="FFFFFF" w:themeFill="background1"/>
+        <w:spacing w:after="0" w:line="276" w:lineRule="auto"/>
+        <w:ind w:firstLine="426"/>
+        <w:rPr>
+          <w:rFonts w:ascii="Consolas" w:hAnsi="Consolas"/>
+          <w:noProof/>
+          <w:sz w:val="18"/>
+          <w:szCs w:val="18"/>
+          <w:lang w:val="en-US" w:eastAsia="ru-RU"/>
+        </w:rPr>
+      </w:pPr>
+      <w:r>
+        <w:rPr>
+          <w:rFonts w:ascii="Consolas" w:hAnsi="Consolas"/>
+          <w:noProof/>
+          <w:sz w:val="18"/>
+          <w:szCs w:val="18"/>
+          <w:lang w:val="en-US" w:eastAsia="ru-RU"/>
+        </w:rPr>
+        <w:t>model.add(Dense(30, activation="relu"))</w:t>
+      </w:r>
+    </w:p>
+    <w:p>
+      <w:pPr>
+        <w:shd w:val="clear" w:color="auto" w:fill="FFFFFF" w:themeFill="background1"/>
+        <w:spacing w:after="0" w:line="276" w:lineRule="auto"/>
+        <w:ind w:firstLine="426"/>
+        <w:rPr>
+          <w:rFonts w:ascii="Consolas" w:hAnsi="Consolas"/>
+          <w:noProof/>
+          <w:sz w:val="18"/>
+          <w:szCs w:val="18"/>
+          <w:lang w:val="en-US" w:eastAsia="ru-RU"/>
+        </w:rPr>
+      </w:pPr>
+      <w:r>
+        <w:rPr>
+          <w:rFonts w:ascii="Consolas" w:hAnsi="Consolas"/>
+          <w:noProof/>
+          <w:sz w:val="18"/>
+          <w:szCs w:val="18"/>
+          <w:lang w:val="en-US" w:eastAsia="ru-RU"/>
+        </w:rPr>
+        <w:t>model.add(Dense(10, activation="relu"))</w:t>
+      </w:r>
+    </w:p>
+    <w:p>
+      <w:pPr>
+        <w:shd w:val="clear" w:color="auto" w:fill="FFFFFF" w:themeFill="background1"/>
+        <w:spacing w:after="0" w:line="276" w:lineRule="auto"/>
+        <w:ind w:firstLine="426"/>
+        <w:rPr>
+          <w:rFonts w:ascii="Consolas" w:hAnsi="Consolas"/>
+          <w:noProof/>
+          <w:sz w:val="18"/>
+          <w:szCs w:val="18"/>
+          <w:lang w:val="en-US" w:eastAsia="ru-RU"/>
+        </w:rPr>
+      </w:pPr>
+      <w:r>
+        <w:rPr>
+          <w:rFonts w:ascii="Consolas" w:hAnsi="Consolas"/>
+          <w:noProof/>
+          <w:sz w:val="18"/>
+          <w:szCs w:val="18"/>
+          <w:lang w:val="en-US" w:eastAsia="ru-RU"/>
+        </w:rPr>
+        <w:t>model.add(Dense(1))</w:t>
+      </w:r>
+    </w:p>
+    <w:p>
+      <w:pPr>
+        <w:shd w:val="clear" w:color="auto" w:fill="FFFFFF" w:themeFill="background1"/>
+        <w:spacing w:after="0" w:line="276" w:lineRule="auto"/>
+        <w:ind w:firstLine="426"/>
+        <w:rPr>
+          <w:rFonts w:ascii="Consolas" w:hAnsi="Consolas"/>
+          <w:noProof/>
+          <w:sz w:val="18"/>
+          <w:szCs w:val="18"/>
+          <w:lang w:val="en-US" w:eastAsia="ru-RU"/>
+        </w:rPr>
+      </w:pPr>
+      <w:r>
+        <w:rPr>
+          <w:rFonts w:ascii="Consolas" w:hAnsi="Consolas"/>
+          <w:noProof/>
+          <w:sz w:val="18"/>
+          <w:szCs w:val="18"/>
+          <w:lang w:val="en-US" w:eastAsia="ru-RU"/>
+        </w:rPr>
+        <w:t>model.compile(optimizer='adam', loss='mse')</w:t>
+      </w:r>
+    </w:p>
+    <w:p>
+      <w:pPr>
+        <w:shd w:val="clear" w:color="auto" w:fill="FFFFFF" w:themeFill="background1"/>
+        <w:spacing w:after="0" w:line="276" w:lineRule="auto"/>
+        <w:ind w:firstLine="426"/>
+        <w:rPr>
+          <w:rFonts w:ascii="Consolas" w:hAnsi="Consolas"/>
+          <w:noProof/>
+          <w:sz w:val="18"/>
+          <w:szCs w:val="18"/>
+          <w:lang w:val="en-US" w:eastAsia="ru-RU"/>
+        </w:rPr>
+      </w:pPr>
+    </w:p>
+    <w:p>
+      <w:pPr>
+        <w:shd w:val="clear" w:color="auto" w:fill="FFFFFF" w:themeFill="background1"/>
+        <w:spacing w:after="0" w:line="276" w:lineRule="auto"/>
+        <w:ind w:firstLine="426"/>
+        <w:rPr>
+          <w:rFonts w:ascii="Consolas" w:hAnsi="Consolas"/>
+          <w:noProof/>
+          <w:sz w:val="18"/>
+          <w:szCs w:val="18"/>
+          <w:lang w:val="en-US" w:eastAsia="ru-RU"/>
+        </w:rPr>
+      </w:pPr>
+      <w:r>
+        <w:rPr>
+          <w:rFonts w:ascii="Consolas" w:hAnsi="Consolas"/>
+          <w:noProof/>
+          <w:sz w:val="18"/>
+          <w:szCs w:val="18"/>
+          <w:lang w:val="en-US" w:eastAsia="ru-RU"/>
+        </w:rPr>
         <w:lastRenderedPageBreak/>
-        <w:t>n_steps = 14</w:t>
-      </w:r>
-    </w:p>
-    <w:p>
-      <w:pPr>
-        <w:shd w:val="clear" w:color="auto" w:fill="FFFFFF" w:themeFill="background1"/>
-        <w:spacing w:after="0" w:line="276" w:lineRule="auto"/>
-        <w:ind w:firstLine="426"/>
-        <w:rPr>
-          <w:rFonts w:ascii="Consolas" w:hAnsi="Consolas"/>
-          <w:noProof/>
-          <w:sz w:val="18"/>
-          <w:szCs w:val="18"/>
-          <w:lang w:val="en-US" w:eastAsia="ru-RU"/>
-        </w:rPr>
-      </w:pPr>
-    </w:p>
-    <w:p>
-      <w:pPr>
-        <w:shd w:val="clear" w:color="auto" w:fill="FFFFFF" w:themeFill="background1"/>
-        <w:spacing w:after="0" w:line="276" w:lineRule="auto"/>
-        <w:ind w:firstLine="426"/>
-        <w:rPr>
-          <w:rFonts w:ascii="Consolas" w:hAnsi="Consolas"/>
-          <w:noProof/>
-          <w:sz w:val="18"/>
-          <w:szCs w:val="18"/>
-          <w:lang w:val="en-US" w:eastAsia="ru-RU"/>
-        </w:rPr>
-      </w:pPr>
-      <w:r>
-        <w:rPr>
-          <w:rFonts w:ascii="Consolas" w:hAnsi="Consolas"/>
-          <w:noProof/>
-          <w:sz w:val="18"/>
-          <w:szCs w:val="18"/>
-          <w:lang w:val="en-US" w:eastAsia="ru-RU"/>
-        </w:rPr>
-        <w:t>model = Sequential()</w:t>
-      </w:r>
-    </w:p>
-    <w:p>
-      <w:pPr>
-        <w:shd w:val="clear" w:color="auto" w:fill="FFFFFF" w:themeFill="background1"/>
-        <w:spacing w:after="0" w:line="276" w:lineRule="auto"/>
-        <w:ind w:firstLine="426"/>
-        <w:rPr>
-          <w:rFonts w:ascii="Consolas" w:hAnsi="Consolas"/>
-          <w:noProof/>
-          <w:sz w:val="18"/>
-          <w:szCs w:val="18"/>
-          <w:lang w:val="en-US" w:eastAsia="ru-RU"/>
-        </w:rPr>
-      </w:pPr>
-    </w:p>
-    <w:p>
-      <w:pPr>
-        <w:shd w:val="clear" w:color="auto" w:fill="FFFFFF" w:themeFill="background1"/>
-        <w:spacing w:after="0" w:line="276" w:lineRule="auto"/>
-        <w:ind w:firstLine="426"/>
-        <w:rPr>
-          <w:rFonts w:ascii="Consolas" w:hAnsi="Consolas"/>
-          <w:noProof/>
-          <w:sz w:val="18"/>
-          <w:szCs w:val="18"/>
-          <w:lang w:val="en-US" w:eastAsia="ru-RU"/>
-        </w:rPr>
-      </w:pPr>
-      <w:r>
-        <w:rPr>
-          <w:rFonts w:ascii="Consolas" w:hAnsi="Consolas"/>
-          <w:noProof/>
-          <w:sz w:val="18"/>
-          <w:szCs w:val="18"/>
-          <w:lang w:val="en-US" w:eastAsia="ru-RU"/>
-        </w:rPr>
-        <w:t>model.add(LSTM(50, activation='relu', return_sequences=True, input_shape=(n_steps, n_features)))</w:t>
-      </w:r>
-    </w:p>
-    <w:p>
-      <w:pPr>
-        <w:shd w:val="clear" w:color="auto" w:fill="FFFFFF" w:themeFill="background1"/>
-        <w:spacing w:after="0" w:line="276" w:lineRule="auto"/>
-        <w:ind w:firstLine="426"/>
-        <w:rPr>
-          <w:rFonts w:ascii="Consolas" w:hAnsi="Consolas"/>
-          <w:noProof/>
-          <w:sz w:val="18"/>
-          <w:szCs w:val="18"/>
-          <w:lang w:val="en-US" w:eastAsia="ru-RU"/>
-        </w:rPr>
-      </w:pPr>
-      <w:r>
-        <w:rPr>
-          <w:rFonts w:ascii="Consolas" w:hAnsi="Consolas"/>
-          <w:noProof/>
-          <w:sz w:val="18"/>
-          <w:szCs w:val="18"/>
-          <w:lang w:val="en-US" w:eastAsia="ru-RU"/>
-        </w:rPr>
-        <w:t>model.add(LSTM(50, activation='relu'))</w:t>
-      </w:r>
-    </w:p>
-    <w:p>
-      <w:pPr>
-        <w:shd w:val="clear" w:color="auto" w:fill="FFFFFF" w:themeFill="background1"/>
-        <w:spacing w:after="0" w:line="276" w:lineRule="auto"/>
-        <w:ind w:firstLine="426"/>
-        <w:rPr>
-          <w:rFonts w:ascii="Consolas" w:hAnsi="Consolas"/>
-          <w:noProof/>
-          <w:sz w:val="18"/>
-          <w:szCs w:val="18"/>
-          <w:lang w:val="en-US" w:eastAsia="ru-RU"/>
-        </w:rPr>
-      </w:pPr>
-      <w:r>
-        <w:rPr>
-          <w:rFonts w:ascii="Consolas" w:hAnsi="Consolas"/>
-          <w:noProof/>
-          <w:sz w:val="18"/>
-          <w:szCs w:val="18"/>
-          <w:lang w:val="en-US" w:eastAsia="ru-RU"/>
-        </w:rPr>
-        <w:t>model.add(Dense(30, activation="relu"))</w:t>
-      </w:r>
-    </w:p>
-    <w:p>
-      <w:pPr>
-        <w:shd w:val="clear" w:color="auto" w:fill="FFFFFF" w:themeFill="background1"/>
-        <w:spacing w:after="0" w:line="276" w:lineRule="auto"/>
-        <w:ind w:firstLine="426"/>
-        <w:rPr>
-          <w:rFonts w:ascii="Consolas" w:hAnsi="Consolas"/>
-          <w:noProof/>
-          <w:sz w:val="18"/>
-          <w:szCs w:val="18"/>
-          <w:lang w:val="en-US" w:eastAsia="ru-RU"/>
-        </w:rPr>
-      </w:pPr>
-      <w:r>
-        <w:rPr>
-          <w:rFonts w:ascii="Consolas" w:hAnsi="Consolas"/>
-          <w:noProof/>
-          <w:sz w:val="18"/>
-          <w:szCs w:val="18"/>
-          <w:lang w:val="en-US" w:eastAsia="ru-RU"/>
-        </w:rPr>
-        <w:t>model.add(Dense(10, activation="relu"))</w:t>
-      </w:r>
-    </w:p>
-    <w:p>
-      <w:pPr>
-        <w:shd w:val="clear" w:color="auto" w:fill="FFFFFF" w:themeFill="background1"/>
-        <w:spacing w:after="0" w:line="276" w:lineRule="auto"/>
-        <w:ind w:firstLine="426"/>
-        <w:rPr>
-          <w:rFonts w:ascii="Consolas" w:hAnsi="Consolas"/>
-          <w:noProof/>
-          <w:sz w:val="18"/>
-          <w:szCs w:val="18"/>
-          <w:lang w:val="en-US" w:eastAsia="ru-RU"/>
-        </w:rPr>
-      </w:pPr>
-      <w:r>
-        <w:rPr>
-          <w:rFonts w:ascii="Consolas" w:hAnsi="Consolas"/>
-          <w:noProof/>
-          <w:sz w:val="18"/>
-          <w:szCs w:val="18"/>
-          <w:lang w:val="en-US" w:eastAsia="ru-RU"/>
-        </w:rPr>
-        <w:t>model.add(Dense(1))</w:t>
-      </w:r>
-    </w:p>
-    <w:p>
-      <w:pPr>
-        <w:shd w:val="clear" w:color="auto" w:fill="FFFFFF" w:themeFill="background1"/>
-        <w:spacing w:after="0" w:line="276" w:lineRule="auto"/>
-        <w:ind w:firstLine="426"/>
-        <w:rPr>
-          <w:rFonts w:ascii="Consolas" w:hAnsi="Consolas"/>
-          <w:noProof/>
-          <w:sz w:val="18"/>
-          <w:szCs w:val="18"/>
-          <w:lang w:val="en-US" w:eastAsia="ru-RU"/>
-        </w:rPr>
-      </w:pPr>
-      <w:r>
-        <w:rPr>
-          <w:rFonts w:ascii="Consolas" w:hAnsi="Consolas"/>
-          <w:noProof/>
-          <w:sz w:val="18"/>
-          <w:szCs w:val="18"/>
-          <w:lang w:val="en-US" w:eastAsia="ru-RU"/>
-        </w:rPr>
-        <w:t>model.compile(optimizer='adam', loss='mse')</w:t>
-      </w:r>
-    </w:p>
-    <w:p>
-      <w:pPr>
-        <w:shd w:val="clear" w:color="auto" w:fill="FFFFFF" w:themeFill="background1"/>
-        <w:spacing w:after="0" w:line="276" w:lineRule="auto"/>
-        <w:ind w:firstLine="426"/>
-        <w:rPr>
-          <w:rFonts w:ascii="Consolas" w:hAnsi="Consolas"/>
-          <w:noProof/>
-          <w:sz w:val="18"/>
-          <w:szCs w:val="18"/>
-          <w:lang w:val="en-US" w:eastAsia="ru-RU"/>
-        </w:rPr>
-      </w:pPr>
-    </w:p>
-    <w:p>
-      <w:pPr>
-        <w:shd w:val="clear" w:color="auto" w:fill="FFFFFF" w:themeFill="background1"/>
-        <w:spacing w:after="0" w:line="276" w:lineRule="auto"/>
-        <w:ind w:firstLine="426"/>
-        <w:rPr>
-          <w:rFonts w:ascii="Consolas" w:hAnsi="Consolas"/>
-          <w:noProof/>
-          <w:sz w:val="18"/>
-          <w:szCs w:val="18"/>
-          <w:lang w:val="en-US" w:eastAsia="ru-RU"/>
-        </w:rPr>
-      </w:pPr>
-      <w:r>
-        <w:rPr>
-          <w:rFonts w:ascii="Consolas" w:hAnsi="Consolas"/>
-          <w:noProof/>
-          <w:sz w:val="18"/>
-          <w:szCs w:val="18"/>
-          <w:lang w:val="en-US" w:eastAsia="ru-RU"/>
-        </w:rPr>
         <w:t>model.save_weights('model.h5')</w:t>
       </w:r>
     </w:p>
@@ -6550,7 +5069,7 @@
                     </pic:cNvPicPr>
                   </pic:nvPicPr>
                   <pic:blipFill>
-                    <a:blip r:embed="rId10">
+                    <a:blip r:embed="rId12">
                       <a:extLst>
                         <a:ext uri="{28A0092B-C50C-407E-A947-70E740481C1C}">
                           <a14:useLocalDpi xmlns:a14="http://schemas.microsoft.com/office/drawing/2010/main" val="0"/>
@@ -6611,7 +5130,23 @@
           <w:sz w:val="28"/>
           <w:szCs w:val="28"/>
         </w:rPr>
-        <w:t>Рисунок Х – график предсказаний на тестовой выборке</w:t>
+        <w:t xml:space="preserve">Рисунок </w:t>
+      </w:r>
+      <w:r>
+        <w:rPr>
+          <w:rFonts w:ascii="Times New Roman" w:hAnsi="Times New Roman"/>
+          <w:sz w:val="28"/>
+          <w:szCs w:val="28"/>
+        </w:rPr>
+        <w:t>5</w:t>
+      </w:r>
+      <w:r>
+        <w:rPr>
+          <w:rFonts w:ascii="Times New Roman" w:hAnsi="Times New Roman"/>
+          <w:sz w:val="28"/>
+          <w:szCs w:val="28"/>
+        </w:rPr>
+        <w:t xml:space="preserve"> – график предсказаний на тестовой выборке</w:t>
       </w:r>
     </w:p>
     <w:p>
@@ -6672,7 +5207,7 @@
       </w:r>
     </w:p>
     <w:sectPr>
-      <w:footerReference w:type="default" r:id="rId11"/>
+      <w:footerReference w:type="default" r:id="rId13"/>
       <w:pgSz w:w="11906" w:h="16838"/>
       <w:pgMar w:top="1134" w:right="850" w:bottom="1134" w:left="1701" w:header="708" w:footer="708" w:gutter="0"/>
       <w:cols w:space="708"/>
@@ -6763,7 +5298,7 @@
             <w:sz w:val="28"/>
             <w:szCs w:val="28"/>
           </w:rPr>
-          <w:t>6</w:t>
+          <w:t>7</w:t>
         </w:r>
         <w:r>
           <w:rPr>
@@ -9914,7 +8449,7 @@
 </file>
 
 <file path=customXml/itemProps1.xml><?xml version="1.0" encoding="utf-8"?>
-<ds:datastoreItem xmlns:ds="http://schemas.openxmlformats.org/officeDocument/2006/customXml" ds:itemID="{2351A9F0-8BD0-4C32-A18C-6032D7B9CF7E}">
+<ds:datastoreItem xmlns:ds="http://schemas.openxmlformats.org/officeDocument/2006/customXml" ds:itemID="{48CC6A01-82F2-4B90-8912-BEBB56BBB380}">
   <ds:schemaRefs>
     <ds:schemaRef ds:uri="http://schemas.openxmlformats.org/officeDocument/2006/bibliography"/>
   </ds:schemaRefs>

</xml_diff>

<commit_message>
[DL-08] - final version of report
</commit_message>
<xml_diff>
--- a/8/Work.docx
+++ b/8/Work.docx
@@ -717,6 +717,7 @@
               </w:rPr>
               <w:t xml:space="preserve"> </w:t>
             </w:r>
+            <w:proofErr w:type="spellStart"/>
             <w:r>
               <w:rPr>
                 <w:rFonts w:ascii="Times New Roman" w:hAnsi="Times New Roman"/>
@@ -726,6 +727,7 @@
               </w:rPr>
               <w:t>Стержанов</w:t>
             </w:r>
+            <w:proofErr w:type="spellEnd"/>
           </w:p>
         </w:tc>
       </w:tr>
@@ -1022,7 +1024,43 @@
           <w:sz w:val="28"/>
           <w:szCs w:val="28"/>
         </w:rPr>
-        <w:t>Набор данных для прогнозирования временных рядов, который состоит из среднемесячного числа пятен на солнце, наблюдаемых с января 1749 по август 2017. Данные в виде csv-файла можно скачать на сайте Kaggle -&gt; https://www.kaggle.com/robervalt/sunspots/</w:t>
+        <w:t xml:space="preserve">Набор данных для прогнозирования временных рядов, который состоит из среднемесячного числа пятен на солнце, наблюдаемых с января 1749 по август 2017. Данные в виде </w:t>
+      </w:r>
+      <w:proofErr w:type="spellStart"/>
+      <w:r>
+        <w:rPr>
+          <w:rFonts w:ascii="Times New Roman" w:hAnsi="Times New Roman"/>
+          <w:sz w:val="28"/>
+          <w:szCs w:val="28"/>
+        </w:rPr>
+        <w:t>csv</w:t>
+      </w:r>
+      <w:proofErr w:type="spellEnd"/>
+      <w:r>
+        <w:rPr>
+          <w:rFonts w:ascii="Times New Roman" w:hAnsi="Times New Roman"/>
+          <w:sz w:val="28"/>
+          <w:szCs w:val="28"/>
+        </w:rPr>
+        <w:t xml:space="preserve">-файла можно скачать на сайте </w:t>
+      </w:r>
+      <w:proofErr w:type="spellStart"/>
+      <w:r>
+        <w:rPr>
+          <w:rFonts w:ascii="Times New Roman" w:hAnsi="Times New Roman"/>
+          <w:sz w:val="28"/>
+          <w:szCs w:val="28"/>
+        </w:rPr>
+        <w:t>Kaggle</w:t>
+      </w:r>
+      <w:proofErr w:type="spellEnd"/>
+      <w:r>
+        <w:rPr>
+          <w:rFonts w:ascii="Times New Roman" w:hAnsi="Times New Roman"/>
+          <w:sz w:val="28"/>
+          <w:szCs w:val="28"/>
+        </w:rPr>
+        <w:t xml:space="preserve"> -&gt; https://www.kaggle.com/robervalt/sunspots/</w:t>
       </w:r>
     </w:p>
     <w:p>
@@ -1081,7 +1119,23 @@
           <w:sz w:val="28"/>
           <w:szCs w:val="28"/>
         </w:rPr>
-        <w:t>Для прогнозирования разделите временной ряд на обучающую, валидационную и контрольную выборки.</w:t>
+        <w:t xml:space="preserve">Для прогнозирования разделите временной ряд на обучающую, </w:t>
+      </w:r>
+      <w:proofErr w:type="spellStart"/>
+      <w:r>
+        <w:rPr>
+          <w:sz w:val="28"/>
+          <w:szCs w:val="28"/>
+        </w:rPr>
+        <w:t>валидационную</w:t>
+      </w:r>
+      <w:proofErr w:type="spellEnd"/>
+      <w:r>
+        <w:rPr>
+          <w:sz w:val="28"/>
+          <w:szCs w:val="28"/>
+        </w:rPr>
+        <w:t xml:space="preserve"> и контрольную выборки.</w:t>
       </w:r>
     </w:p>
     <w:p>
@@ -1257,14 +1311,44 @@
           <w:szCs w:val="18"/>
         </w:rPr>
       </w:pPr>
-      <w:r>
-        <w:rPr>
-          <w:rFonts w:ascii="Consolas" w:hAnsi="Consolas"/>
-          <w:sz w:val="18"/>
-          <w:szCs w:val="18"/>
-        </w:rPr>
-        <w:t>!mkdir ~/.kaggle</w:t>
-      </w:r>
+      <w:proofErr w:type="gramStart"/>
+      <w:r>
+        <w:rPr>
+          <w:rFonts w:ascii="Consolas" w:hAnsi="Consolas"/>
+          <w:sz w:val="18"/>
+          <w:szCs w:val="18"/>
+        </w:rPr>
+        <w:t>!</w:t>
+      </w:r>
+      <w:proofErr w:type="spellStart"/>
+      <w:r>
+        <w:rPr>
+          <w:rFonts w:ascii="Consolas" w:hAnsi="Consolas"/>
+          <w:sz w:val="18"/>
+          <w:szCs w:val="18"/>
+        </w:rPr>
+        <w:t>mkdir</w:t>
+      </w:r>
+      <w:proofErr w:type="spellEnd"/>
+      <w:proofErr w:type="gramEnd"/>
+      <w:r>
+        <w:rPr>
+          <w:rFonts w:ascii="Consolas" w:hAnsi="Consolas"/>
+          <w:sz w:val="18"/>
+          <w:szCs w:val="18"/>
+        </w:rPr>
+        <w:t xml:space="preserve"> ~/.</w:t>
+      </w:r>
+      <w:proofErr w:type="spellStart"/>
+      <w:r>
+        <w:rPr>
+          <w:rFonts w:ascii="Consolas" w:hAnsi="Consolas"/>
+          <w:sz w:val="18"/>
+          <w:szCs w:val="18"/>
+        </w:rPr>
+        <w:t>kaggle</w:t>
+      </w:r>
+      <w:proofErr w:type="spellEnd"/>
     </w:p>
     <w:p>
       <w:pPr>
@@ -1276,16 +1360,109 @@
           <w:rFonts w:ascii="Consolas" w:hAnsi="Consolas"/>
           <w:sz w:val="18"/>
           <w:szCs w:val="18"/>
-        </w:rPr>
-      </w:pPr>
-      <w:r>
-        <w:rPr>
-          <w:rFonts w:ascii="Consolas" w:hAnsi="Consolas"/>
-          <w:sz w:val="18"/>
-          <w:szCs w:val="18"/>
-        </w:rPr>
-        <w:t>!cp /content/.kaggle/kaggle.json ~/.kaggle/kaggle.json</w:t>
-      </w:r>
+          <w:lang w:val="en-US"/>
+        </w:rPr>
+      </w:pPr>
+      <w:r>
+        <w:rPr>
+          <w:rFonts w:ascii="Consolas" w:hAnsi="Consolas"/>
+          <w:sz w:val="18"/>
+          <w:szCs w:val="18"/>
+          <w:lang w:val="en-US"/>
+        </w:rPr>
+        <w:t>!</w:t>
+      </w:r>
+      <w:proofErr w:type="spellStart"/>
+      <w:r>
+        <w:rPr>
+          <w:rFonts w:ascii="Consolas" w:hAnsi="Consolas"/>
+          <w:sz w:val="18"/>
+          <w:szCs w:val="18"/>
+          <w:lang w:val="en-US"/>
+        </w:rPr>
+        <w:t>cp</w:t>
+      </w:r>
+      <w:proofErr w:type="spellEnd"/>
+      <w:r>
+        <w:rPr>
+          <w:rFonts w:ascii="Consolas" w:hAnsi="Consolas"/>
+          <w:sz w:val="18"/>
+          <w:szCs w:val="18"/>
+          <w:lang w:val="en-US"/>
+        </w:rPr>
+        <w:t xml:space="preserve"> /content/.</w:t>
+      </w:r>
+      <w:proofErr w:type="spellStart"/>
+      <w:r>
+        <w:rPr>
+          <w:rFonts w:ascii="Consolas" w:hAnsi="Consolas"/>
+          <w:sz w:val="18"/>
+          <w:szCs w:val="18"/>
+          <w:lang w:val="en-US"/>
+        </w:rPr>
+        <w:t>kaggle</w:t>
+      </w:r>
+      <w:proofErr w:type="spellEnd"/>
+      <w:r>
+        <w:rPr>
+          <w:rFonts w:ascii="Consolas" w:hAnsi="Consolas"/>
+          <w:sz w:val="18"/>
+          <w:szCs w:val="18"/>
+          <w:lang w:val="en-US"/>
+        </w:rPr>
+        <w:t>/</w:t>
+      </w:r>
+      <w:proofErr w:type="spellStart"/>
+      <w:r>
+        <w:rPr>
+          <w:rFonts w:ascii="Consolas" w:hAnsi="Consolas"/>
+          <w:sz w:val="18"/>
+          <w:szCs w:val="18"/>
+          <w:lang w:val="en-US"/>
+        </w:rPr>
+        <w:t>kaggle.json</w:t>
+      </w:r>
+      <w:proofErr w:type="spellEnd"/>
+      <w:r>
+        <w:rPr>
+          <w:rFonts w:ascii="Consolas" w:hAnsi="Consolas"/>
+          <w:sz w:val="18"/>
+          <w:szCs w:val="18"/>
+          <w:lang w:val="en-US"/>
+        </w:rPr>
+        <w:t xml:space="preserve"> ~/.</w:t>
+      </w:r>
+      <w:proofErr w:type="spellStart"/>
+      <w:r>
+        <w:rPr>
+          <w:rFonts w:ascii="Consolas" w:hAnsi="Consolas"/>
+          <w:sz w:val="18"/>
+          <w:szCs w:val="18"/>
+          <w:lang w:val="en-US"/>
+        </w:rPr>
+        <w:t>kaggle</w:t>
+      </w:r>
+      <w:proofErr w:type="spellEnd"/>
+      <w:r>
+        <w:rPr>
+          <w:rFonts w:ascii="Consolas" w:hAnsi="Consolas"/>
+          <w:sz w:val="18"/>
+          <w:szCs w:val="18"/>
+          <w:lang w:val="en-US"/>
+        </w:rPr>
+        <w:t>/</w:t>
+      </w:r>
+      <w:proofErr w:type="spellStart"/>
+      <w:r>
+        <w:rPr>
+          <w:rFonts w:ascii="Consolas" w:hAnsi="Consolas"/>
+          <w:sz w:val="18"/>
+          <w:szCs w:val="18"/>
+          <w:lang w:val="en-US"/>
+        </w:rPr>
+        <w:t>kaggle.json</w:t>
+      </w:r>
+      <w:proofErr w:type="spellEnd"/>
     </w:p>
     <w:p>
       <w:pPr>
@@ -1307,7 +1484,67 @@
           <w:szCs w:val="18"/>
           <w:lang w:val="en-US"/>
         </w:rPr>
-        <w:t>!kaggle datasets download robervalt/sunspots -p robervalt/sunspots</w:t>
+        <w:t>!</w:t>
+      </w:r>
+      <w:proofErr w:type="spellStart"/>
+      <w:r>
+        <w:rPr>
+          <w:rFonts w:ascii="Consolas" w:hAnsi="Consolas"/>
+          <w:sz w:val="18"/>
+          <w:szCs w:val="18"/>
+          <w:lang w:val="en-US"/>
+        </w:rPr>
+        <w:t>kaggle</w:t>
+      </w:r>
+      <w:proofErr w:type="spellEnd"/>
+      <w:r>
+        <w:rPr>
+          <w:rFonts w:ascii="Consolas" w:hAnsi="Consolas"/>
+          <w:sz w:val="18"/>
+          <w:szCs w:val="18"/>
+          <w:lang w:val="en-US"/>
+        </w:rPr>
+        <w:t xml:space="preserve"> datasets download </w:t>
+      </w:r>
+      <w:proofErr w:type="spellStart"/>
+      <w:r>
+        <w:rPr>
+          <w:rFonts w:ascii="Consolas" w:hAnsi="Consolas"/>
+          <w:sz w:val="18"/>
+          <w:szCs w:val="18"/>
+          <w:lang w:val="en-US"/>
+        </w:rPr>
+        <w:t>robervalt</w:t>
+      </w:r>
+      <w:proofErr w:type="spellEnd"/>
+      <w:r>
+        <w:rPr>
+          <w:rFonts w:ascii="Consolas" w:hAnsi="Consolas"/>
+          <w:sz w:val="18"/>
+          <w:szCs w:val="18"/>
+          <w:lang w:val="en-US"/>
+        </w:rPr>
+        <w:t xml:space="preserve">/sunspots -p </w:t>
+      </w:r>
+      <w:proofErr w:type="spellStart"/>
+      <w:r>
+        <w:rPr>
+          <w:rFonts w:ascii="Consolas" w:hAnsi="Consolas"/>
+          <w:sz w:val="18"/>
+          <w:szCs w:val="18"/>
+          <w:lang w:val="en-US"/>
+        </w:rPr>
+        <w:t>robervalt</w:t>
+      </w:r>
+      <w:proofErr w:type="spellEnd"/>
+      <w:r>
+        <w:rPr>
+          <w:rFonts w:ascii="Consolas" w:hAnsi="Consolas"/>
+          <w:sz w:val="18"/>
+          <w:szCs w:val="18"/>
+          <w:lang w:val="en-US"/>
+        </w:rPr>
+        <w:t>/sunspots</w:t>
       </w:r>
     </w:p>
     <w:p>
@@ -1344,7 +1581,27 @@
           <w:szCs w:val="18"/>
           <w:lang w:val="en-US"/>
         </w:rPr>
-        <w:t>!unzip robervalt/sunspots/sunspots.zip -d data</w:t>
+        <w:t xml:space="preserve">!unzip </w:t>
+      </w:r>
+      <w:proofErr w:type="spellStart"/>
+      <w:r>
+        <w:rPr>
+          <w:rFonts w:ascii="Consolas" w:hAnsi="Consolas"/>
+          <w:sz w:val="18"/>
+          <w:szCs w:val="18"/>
+          <w:lang w:val="en-US"/>
+        </w:rPr>
+        <w:t>robervalt</w:t>
+      </w:r>
+      <w:proofErr w:type="spellEnd"/>
+      <w:r>
+        <w:rPr>
+          <w:rFonts w:ascii="Consolas" w:hAnsi="Consolas"/>
+          <w:sz w:val="18"/>
+          <w:szCs w:val="18"/>
+          <w:lang w:val="en-US"/>
+        </w:rPr>
+        <w:t>/sunspots/sunspots.zip -d data</w:t>
       </w:r>
     </w:p>
     <w:p>
@@ -1374,15 +1631,37 @@
           <w:lang w:val="en-US"/>
         </w:rPr>
       </w:pPr>
-      <w:r>
-        <w:rPr>
-          <w:rFonts w:ascii="Consolas" w:hAnsi="Consolas"/>
-          <w:sz w:val="18"/>
-          <w:szCs w:val="18"/>
-          <w:lang w:val="en-US"/>
-        </w:rPr>
-        <w:t>import pandas as pd</w:t>
-      </w:r>
+      <w:proofErr w:type="gramStart"/>
+      <w:r>
+        <w:rPr>
+          <w:rFonts w:ascii="Consolas" w:hAnsi="Consolas"/>
+          <w:sz w:val="18"/>
+          <w:szCs w:val="18"/>
+          <w:lang w:val="en-US"/>
+        </w:rPr>
+        <w:t>import</w:t>
+      </w:r>
+      <w:proofErr w:type="gramEnd"/>
+      <w:r>
+        <w:rPr>
+          <w:rFonts w:ascii="Consolas" w:hAnsi="Consolas"/>
+          <w:sz w:val="18"/>
+          <w:szCs w:val="18"/>
+          <w:lang w:val="en-US"/>
+        </w:rPr>
+        <w:t xml:space="preserve"> pandas as </w:t>
+      </w:r>
+      <w:proofErr w:type="spellStart"/>
+      <w:r>
+        <w:rPr>
+          <w:rFonts w:ascii="Consolas" w:hAnsi="Consolas"/>
+          <w:sz w:val="18"/>
+          <w:szCs w:val="18"/>
+          <w:lang w:val="en-US"/>
+        </w:rPr>
+        <w:t>pd</w:t>
+      </w:r>
+      <w:proofErr w:type="spellEnd"/>
     </w:p>
     <w:p>
       <w:pPr>
@@ -1418,7 +1697,27 @@
           <w:szCs w:val="18"/>
           <w:lang w:val="en-US"/>
         </w:rPr>
-        <w:t>DATA_PATH = './data/Sunspots.csv'</w:t>
+        <w:t>DATA_PATH = '</w:t>
+      </w:r>
+      <w:proofErr w:type="gramStart"/>
+      <w:r>
+        <w:rPr>
+          <w:rFonts w:ascii="Consolas" w:hAnsi="Consolas"/>
+          <w:sz w:val="18"/>
+          <w:szCs w:val="18"/>
+          <w:lang w:val="en-US"/>
+        </w:rPr>
+        <w:t>./</w:t>
+      </w:r>
+      <w:proofErr w:type="gramEnd"/>
+      <w:r>
+        <w:rPr>
+          <w:rFonts w:ascii="Consolas" w:hAnsi="Consolas"/>
+          <w:sz w:val="18"/>
+          <w:szCs w:val="18"/>
+          <w:lang w:val="en-US"/>
+        </w:rPr>
+        <w:t>data/Sunspots.csv'</w:t>
       </w:r>
     </w:p>
     <w:p>
@@ -1471,14 +1770,47 @@
           <w:lang w:val="en-US"/>
         </w:rPr>
       </w:pPr>
-      <w:r>
-        <w:rPr>
-          <w:rFonts w:ascii="Consolas" w:hAnsi="Consolas"/>
-          <w:sz w:val="18"/>
-          <w:szCs w:val="18"/>
-          <w:lang w:val="en-US"/>
-        </w:rPr>
-        <w:t>def get_dataset():</w:t>
+      <w:proofErr w:type="spellStart"/>
+      <w:proofErr w:type="gramStart"/>
+      <w:r>
+        <w:rPr>
+          <w:rFonts w:ascii="Consolas" w:hAnsi="Consolas"/>
+          <w:sz w:val="18"/>
+          <w:szCs w:val="18"/>
+          <w:lang w:val="en-US"/>
+        </w:rPr>
+        <w:t>def</w:t>
+      </w:r>
+      <w:proofErr w:type="spellEnd"/>
+      <w:proofErr w:type="gramEnd"/>
+      <w:r>
+        <w:rPr>
+          <w:rFonts w:ascii="Consolas" w:hAnsi="Consolas"/>
+          <w:sz w:val="18"/>
+          <w:szCs w:val="18"/>
+          <w:lang w:val="en-US"/>
+        </w:rPr>
+        <w:t xml:space="preserve"> </w:t>
+      </w:r>
+      <w:proofErr w:type="spellStart"/>
+      <w:r>
+        <w:rPr>
+          <w:rFonts w:ascii="Consolas" w:hAnsi="Consolas"/>
+          <w:sz w:val="18"/>
+          <w:szCs w:val="18"/>
+          <w:lang w:val="en-US"/>
+        </w:rPr>
+        <w:t>get_dataset</w:t>
+      </w:r>
+      <w:proofErr w:type="spellEnd"/>
+      <w:r>
+        <w:rPr>
+          <w:rFonts w:ascii="Consolas" w:hAnsi="Consolas"/>
+          <w:sz w:val="18"/>
+          <w:szCs w:val="18"/>
+          <w:lang w:val="en-US"/>
+        </w:rPr>
+        <w:t>():</w:t>
       </w:r>
     </w:p>
     <w:p>
@@ -1501,7 +1833,49 @@
           <w:szCs w:val="18"/>
           <w:lang w:val="en-US"/>
         </w:rPr>
-        <w:t xml:space="preserve">  df = pd.read_csv(DATA_PATH)</w:t>
+        <w:t xml:space="preserve">  </w:t>
+      </w:r>
+      <w:proofErr w:type="spellStart"/>
+      <w:proofErr w:type="gramStart"/>
+      <w:r>
+        <w:rPr>
+          <w:rFonts w:ascii="Consolas" w:hAnsi="Consolas"/>
+          <w:sz w:val="18"/>
+          <w:szCs w:val="18"/>
+          <w:lang w:val="en-US"/>
+        </w:rPr>
+        <w:t>df</w:t>
+      </w:r>
+      <w:proofErr w:type="spellEnd"/>
+      <w:proofErr w:type="gramEnd"/>
+      <w:r>
+        <w:rPr>
+          <w:rFonts w:ascii="Consolas" w:hAnsi="Consolas"/>
+          <w:sz w:val="18"/>
+          <w:szCs w:val="18"/>
+          <w:lang w:val="en-US"/>
+        </w:rPr>
+        <w:t xml:space="preserve"> = </w:t>
+      </w:r>
+      <w:proofErr w:type="spellStart"/>
+      <w:r>
+        <w:rPr>
+          <w:rFonts w:ascii="Consolas" w:hAnsi="Consolas"/>
+          <w:sz w:val="18"/>
+          <w:szCs w:val="18"/>
+          <w:lang w:val="en-US"/>
+        </w:rPr>
+        <w:t>pd.read_csv</w:t>
+      </w:r>
+      <w:proofErr w:type="spellEnd"/>
+      <w:r>
+        <w:rPr>
+          <w:rFonts w:ascii="Consolas" w:hAnsi="Consolas"/>
+          <w:sz w:val="18"/>
+          <w:szCs w:val="18"/>
+          <w:lang w:val="en-US"/>
+        </w:rPr>
+        <w:t>(DATA_PATH)</w:t>
       </w:r>
     </w:p>
     <w:p>
@@ -1524,7 +1898,58 @@
           <w:szCs w:val="18"/>
           <w:lang w:val="en-US"/>
         </w:rPr>
-        <w:t xml:space="preserve">  df.drop(['Unnamed: 0'], axis=1, inplace=True)</w:t>
+        <w:t xml:space="preserve">  </w:t>
+      </w:r>
+      <w:proofErr w:type="spellStart"/>
+      <w:proofErr w:type="gramStart"/>
+      <w:r>
+        <w:rPr>
+          <w:rFonts w:ascii="Consolas" w:hAnsi="Consolas"/>
+          <w:sz w:val="18"/>
+          <w:szCs w:val="18"/>
+          <w:lang w:val="en-US"/>
+        </w:rPr>
+        <w:t>df.drop</w:t>
+      </w:r>
+      <w:proofErr w:type="spellEnd"/>
+      <w:r>
+        <w:rPr>
+          <w:rFonts w:ascii="Consolas" w:hAnsi="Consolas"/>
+          <w:sz w:val="18"/>
+          <w:szCs w:val="18"/>
+          <w:lang w:val="en-US"/>
+        </w:rPr>
+        <w:t>(</w:t>
+      </w:r>
+      <w:proofErr w:type="gramEnd"/>
+      <w:r>
+        <w:rPr>
+          <w:rFonts w:ascii="Consolas" w:hAnsi="Consolas"/>
+          <w:sz w:val="18"/>
+          <w:szCs w:val="18"/>
+          <w:lang w:val="en-US"/>
+        </w:rPr>
+        <w:t xml:space="preserve">['Unnamed: 0'], axis=1, </w:t>
+      </w:r>
+      <w:proofErr w:type="spellStart"/>
+      <w:r>
+        <w:rPr>
+          <w:rFonts w:ascii="Consolas" w:hAnsi="Consolas"/>
+          <w:sz w:val="18"/>
+          <w:szCs w:val="18"/>
+          <w:lang w:val="en-US"/>
+        </w:rPr>
+        <w:t>inplace</w:t>
+      </w:r>
+      <w:proofErr w:type="spellEnd"/>
+      <w:r>
+        <w:rPr>
+          <w:rFonts w:ascii="Consolas" w:hAnsi="Consolas"/>
+          <w:sz w:val="18"/>
+          <w:szCs w:val="18"/>
+          <w:lang w:val="en-US"/>
+        </w:rPr>
+        <w:t>=True)</w:t>
       </w:r>
     </w:p>
     <w:p>
@@ -1561,8 +1986,39 @@
           <w:szCs w:val="18"/>
           <w:lang w:val="en-US"/>
         </w:rPr>
-        <w:t xml:space="preserve">  return df</w:t>
-      </w:r>
+        <w:t xml:space="preserve">  </w:t>
+      </w:r>
+      <w:proofErr w:type="gramStart"/>
+      <w:r>
+        <w:rPr>
+          <w:rFonts w:ascii="Consolas" w:hAnsi="Consolas"/>
+          <w:sz w:val="18"/>
+          <w:szCs w:val="18"/>
+          <w:lang w:val="en-US"/>
+        </w:rPr>
+        <w:t>return</w:t>
+      </w:r>
+      <w:proofErr w:type="gramEnd"/>
+      <w:r>
+        <w:rPr>
+          <w:rFonts w:ascii="Consolas" w:hAnsi="Consolas"/>
+          <w:sz w:val="18"/>
+          <w:szCs w:val="18"/>
+          <w:lang w:val="en-US"/>
+        </w:rPr>
+        <w:t xml:space="preserve"> </w:t>
+      </w:r>
+      <w:proofErr w:type="spellStart"/>
+      <w:r>
+        <w:rPr>
+          <w:rFonts w:ascii="Consolas" w:hAnsi="Consolas"/>
+          <w:sz w:val="18"/>
+          <w:szCs w:val="18"/>
+          <w:lang w:val="en-US"/>
+        </w:rPr>
+        <w:t>df</w:t>
+      </w:r>
+      <w:proofErr w:type="spellEnd"/>
     </w:p>
     <w:p>
       <w:pPr>
@@ -1591,14 +2047,47 @@
           <w:lang w:val="en-US"/>
         </w:rPr>
       </w:pPr>
-      <w:r>
-        <w:rPr>
-          <w:rFonts w:ascii="Consolas" w:hAnsi="Consolas"/>
-          <w:sz w:val="18"/>
-          <w:szCs w:val="18"/>
-          <w:lang w:val="en-US"/>
-        </w:rPr>
-        <w:t>df = get_dataset()</w:t>
+      <w:proofErr w:type="spellStart"/>
+      <w:proofErr w:type="gramStart"/>
+      <w:r>
+        <w:rPr>
+          <w:rFonts w:ascii="Consolas" w:hAnsi="Consolas"/>
+          <w:sz w:val="18"/>
+          <w:szCs w:val="18"/>
+          <w:lang w:val="en-US"/>
+        </w:rPr>
+        <w:t>df</w:t>
+      </w:r>
+      <w:proofErr w:type="spellEnd"/>
+      <w:proofErr w:type="gramEnd"/>
+      <w:r>
+        <w:rPr>
+          <w:rFonts w:ascii="Consolas" w:hAnsi="Consolas"/>
+          <w:sz w:val="18"/>
+          <w:szCs w:val="18"/>
+          <w:lang w:val="en-US"/>
+        </w:rPr>
+        <w:t xml:space="preserve"> = </w:t>
+      </w:r>
+      <w:proofErr w:type="spellStart"/>
+      <w:r>
+        <w:rPr>
+          <w:rFonts w:ascii="Consolas" w:hAnsi="Consolas"/>
+          <w:sz w:val="18"/>
+          <w:szCs w:val="18"/>
+          <w:lang w:val="en-US"/>
+        </w:rPr>
+        <w:t>get_dataset</w:t>
+      </w:r>
+      <w:proofErr w:type="spellEnd"/>
+      <w:r>
+        <w:rPr>
+          <w:rFonts w:ascii="Consolas" w:hAnsi="Consolas"/>
+          <w:sz w:val="18"/>
+          <w:szCs w:val="18"/>
+          <w:lang w:val="en-US"/>
+        </w:rPr>
+        <w:t>()</w:t>
       </w:r>
     </w:p>
     <w:p>
@@ -1628,15 +2117,28 @@
           <w:lang w:val="en-US"/>
         </w:rPr>
       </w:pPr>
-      <w:r>
-        <w:rPr>
-          <w:rFonts w:ascii="Consolas" w:hAnsi="Consolas"/>
-          <w:sz w:val="18"/>
-          <w:szCs w:val="18"/>
-          <w:lang w:val="en-US"/>
-        </w:rPr>
-        <w:t>df.head()</w:t>
-      </w:r>
+      <w:proofErr w:type="spellStart"/>
+      <w:proofErr w:type="gramStart"/>
+      <w:r>
+        <w:rPr>
+          <w:rFonts w:ascii="Consolas" w:hAnsi="Consolas"/>
+          <w:sz w:val="18"/>
+          <w:szCs w:val="18"/>
+          <w:lang w:val="en-US"/>
+        </w:rPr>
+        <w:t>df.head</w:t>
+      </w:r>
+      <w:proofErr w:type="spellEnd"/>
+      <w:r>
+        <w:rPr>
+          <w:rFonts w:ascii="Consolas" w:hAnsi="Consolas"/>
+          <w:sz w:val="18"/>
+          <w:szCs w:val="18"/>
+          <w:lang w:val="en-US"/>
+        </w:rPr>
+        <w:t>()</w:t>
+      </w:r>
+      <w:proofErr w:type="gramEnd"/>
     </w:p>
     <w:p>
       <w:pPr>
@@ -1665,6 +2167,7 @@
           <w:lang w:val="en-US"/>
         </w:rPr>
       </w:pPr>
+      <w:proofErr w:type="gramStart"/>
       <w:r>
         <w:rPr>
           <w:rFonts w:ascii="Consolas" w:hAnsi="Consolas"/>
@@ -1673,8 +2176,49 @@
           <w:lang w:val="en-US"/>
         </w:rPr>
         <w:lastRenderedPageBreak/>
-        <w:t>import matplotlib.pyplot as plt</w:t>
-      </w:r>
+        <w:t>import</w:t>
+      </w:r>
+      <w:proofErr w:type="gramEnd"/>
+      <w:r>
+        <w:rPr>
+          <w:rFonts w:ascii="Consolas" w:hAnsi="Consolas"/>
+          <w:sz w:val="18"/>
+          <w:szCs w:val="18"/>
+          <w:lang w:val="en-US"/>
+        </w:rPr>
+        <w:t xml:space="preserve"> </w:t>
+      </w:r>
+      <w:proofErr w:type="spellStart"/>
+      <w:r>
+        <w:rPr>
+          <w:rFonts w:ascii="Consolas" w:hAnsi="Consolas"/>
+          <w:sz w:val="18"/>
+          <w:szCs w:val="18"/>
+          <w:lang w:val="en-US"/>
+        </w:rPr>
+        <w:t>matplotlib.pyplot</w:t>
+      </w:r>
+      <w:proofErr w:type="spellEnd"/>
+      <w:r>
+        <w:rPr>
+          <w:rFonts w:ascii="Consolas" w:hAnsi="Consolas"/>
+          <w:sz w:val="18"/>
+          <w:szCs w:val="18"/>
+          <w:lang w:val="en-US"/>
+        </w:rPr>
+        <w:t xml:space="preserve"> as </w:t>
+      </w:r>
+      <w:proofErr w:type="spellStart"/>
+      <w:r>
+        <w:rPr>
+          <w:rFonts w:ascii="Consolas" w:hAnsi="Consolas"/>
+          <w:sz w:val="18"/>
+          <w:szCs w:val="18"/>
+          <w:lang w:val="en-US"/>
+        </w:rPr>
+        <w:t>plt</w:t>
+      </w:r>
+      <w:proofErr w:type="spellEnd"/>
     </w:p>
     <w:p>
       <w:pPr>
@@ -1689,14 +2233,56 @@
           <w:lang w:val="en-US"/>
         </w:rPr>
       </w:pPr>
-      <w:r>
-        <w:rPr>
-          <w:rFonts w:ascii="Consolas" w:hAnsi="Consolas"/>
-          <w:sz w:val="18"/>
-          <w:szCs w:val="18"/>
-          <w:lang w:val="en-US"/>
-        </w:rPr>
-        <w:t>plt.rcParams['figure.figsize'] = [30, 13]</w:t>
+      <w:proofErr w:type="spellStart"/>
+      <w:proofErr w:type="gramStart"/>
+      <w:r>
+        <w:rPr>
+          <w:rFonts w:ascii="Consolas" w:hAnsi="Consolas"/>
+          <w:sz w:val="18"/>
+          <w:szCs w:val="18"/>
+          <w:lang w:val="en-US"/>
+        </w:rPr>
+        <w:t>plt.rcParams</w:t>
+      </w:r>
+      <w:proofErr w:type="spellEnd"/>
+      <w:r>
+        <w:rPr>
+          <w:rFonts w:ascii="Consolas" w:hAnsi="Consolas"/>
+          <w:sz w:val="18"/>
+          <w:szCs w:val="18"/>
+          <w:lang w:val="en-US"/>
+        </w:rPr>
+        <w:t>[</w:t>
+      </w:r>
+      <w:proofErr w:type="gramEnd"/>
+      <w:r>
+        <w:rPr>
+          <w:rFonts w:ascii="Consolas" w:hAnsi="Consolas"/>
+          <w:sz w:val="18"/>
+          <w:szCs w:val="18"/>
+          <w:lang w:val="en-US"/>
+        </w:rPr>
+        <w:t>'</w:t>
+      </w:r>
+      <w:proofErr w:type="spellStart"/>
+      <w:r>
+        <w:rPr>
+          <w:rFonts w:ascii="Consolas" w:hAnsi="Consolas"/>
+          <w:sz w:val="18"/>
+          <w:szCs w:val="18"/>
+          <w:lang w:val="en-US"/>
+        </w:rPr>
+        <w:t>figure.figsize</w:t>
+      </w:r>
+      <w:proofErr w:type="spellEnd"/>
+      <w:r>
+        <w:rPr>
+          <w:rFonts w:ascii="Consolas" w:hAnsi="Consolas"/>
+          <w:sz w:val="18"/>
+          <w:szCs w:val="18"/>
+          <w:lang w:val="en-US"/>
+        </w:rPr>
+        <w:t>'] = [30, 13]</w:t>
       </w:r>
     </w:p>
     <w:p>
@@ -1726,15 +2312,57 @@
           <w:lang w:val="en-US"/>
         </w:rPr>
       </w:pPr>
-      <w:r>
-        <w:rPr>
-          <w:rFonts w:ascii="Consolas" w:hAnsi="Consolas"/>
-          <w:sz w:val="18"/>
-          <w:szCs w:val="18"/>
-          <w:lang w:val="en-US"/>
-        </w:rPr>
-        <w:t>df_plot = get_dataset()</w:t>
-      </w:r>
+      <w:proofErr w:type="spellStart"/>
+      <w:r>
+        <w:rPr>
+          <w:rFonts w:ascii="Consolas" w:hAnsi="Consolas"/>
+          <w:sz w:val="18"/>
+          <w:szCs w:val="18"/>
+          <w:lang w:val="en-US"/>
+        </w:rPr>
+        <w:t>df_plot</w:t>
+      </w:r>
+      <w:proofErr w:type="spellEnd"/>
+      <w:r>
+        <w:rPr>
+          <w:rFonts w:ascii="Consolas" w:hAnsi="Consolas"/>
+          <w:sz w:val="18"/>
+          <w:szCs w:val="18"/>
+          <w:lang w:val="en-US"/>
+        </w:rPr>
+        <w:t xml:space="preserve"> = </w:t>
+      </w:r>
+      <w:proofErr w:type="spellStart"/>
+      <w:r>
+        <w:rPr>
+          <w:rFonts w:ascii="Consolas" w:hAnsi="Consolas"/>
+          <w:sz w:val="18"/>
+          <w:szCs w:val="18"/>
+          <w:lang w:val="en-US"/>
+        </w:rPr>
+        <w:t>get_</w:t>
+      </w:r>
+      <w:proofErr w:type="gramStart"/>
+      <w:r>
+        <w:rPr>
+          <w:rFonts w:ascii="Consolas" w:hAnsi="Consolas"/>
+          <w:sz w:val="18"/>
+          <w:szCs w:val="18"/>
+          <w:lang w:val="en-US"/>
+        </w:rPr>
+        <w:t>dataset</w:t>
+      </w:r>
+      <w:proofErr w:type="spellEnd"/>
+      <w:r>
+        <w:rPr>
+          <w:rFonts w:ascii="Consolas" w:hAnsi="Consolas"/>
+          <w:sz w:val="18"/>
+          <w:szCs w:val="18"/>
+          <w:lang w:val="en-US"/>
+        </w:rPr>
+        <w:t>()</w:t>
+      </w:r>
+      <w:proofErr w:type="gramEnd"/>
     </w:p>
     <w:p>
       <w:pPr>
@@ -1763,14 +2391,85 @@
           <w:lang w:val="en-US"/>
         </w:rPr>
       </w:pPr>
-      <w:r>
-        <w:rPr>
-          <w:rFonts w:ascii="Consolas" w:hAnsi="Consolas"/>
-          <w:sz w:val="18"/>
-          <w:szCs w:val="18"/>
-          <w:lang w:val="en-US"/>
-        </w:rPr>
-        <w:t>df_plot['Date']= pd.to_datetime(df_plot['Date'])</w:t>
+      <w:proofErr w:type="spellStart"/>
+      <w:r>
+        <w:rPr>
+          <w:rFonts w:ascii="Consolas" w:hAnsi="Consolas"/>
+          <w:sz w:val="18"/>
+          <w:szCs w:val="18"/>
+          <w:lang w:val="en-US"/>
+        </w:rPr>
+        <w:t>df_</w:t>
+      </w:r>
+      <w:proofErr w:type="gramStart"/>
+      <w:r>
+        <w:rPr>
+          <w:rFonts w:ascii="Consolas" w:hAnsi="Consolas"/>
+          <w:sz w:val="18"/>
+          <w:szCs w:val="18"/>
+          <w:lang w:val="en-US"/>
+        </w:rPr>
+        <w:t>plot</w:t>
+      </w:r>
+      <w:proofErr w:type="spellEnd"/>
+      <w:r>
+        <w:rPr>
+          <w:rFonts w:ascii="Consolas" w:hAnsi="Consolas"/>
+          <w:sz w:val="18"/>
+          <w:szCs w:val="18"/>
+          <w:lang w:val="en-US"/>
+        </w:rPr>
+        <w:t>[</w:t>
+      </w:r>
+      <w:proofErr w:type="gramEnd"/>
+      <w:r>
+        <w:rPr>
+          <w:rFonts w:ascii="Consolas" w:hAnsi="Consolas"/>
+          <w:sz w:val="18"/>
+          <w:szCs w:val="18"/>
+          <w:lang w:val="en-US"/>
+        </w:rPr>
+        <w:t xml:space="preserve">'Date']= </w:t>
+      </w:r>
+      <w:proofErr w:type="spellStart"/>
+      <w:r>
+        <w:rPr>
+          <w:rFonts w:ascii="Consolas" w:hAnsi="Consolas"/>
+          <w:sz w:val="18"/>
+          <w:szCs w:val="18"/>
+          <w:lang w:val="en-US"/>
+        </w:rPr>
+        <w:t>pd.to_datetime</w:t>
+      </w:r>
+      <w:proofErr w:type="spellEnd"/>
+      <w:r>
+        <w:rPr>
+          <w:rFonts w:ascii="Consolas" w:hAnsi="Consolas"/>
+          <w:sz w:val="18"/>
+          <w:szCs w:val="18"/>
+          <w:lang w:val="en-US"/>
+        </w:rPr>
+        <w:t>(</w:t>
+      </w:r>
+      <w:proofErr w:type="spellStart"/>
+      <w:r>
+        <w:rPr>
+          <w:rFonts w:ascii="Consolas" w:hAnsi="Consolas"/>
+          <w:sz w:val="18"/>
+          <w:szCs w:val="18"/>
+          <w:lang w:val="en-US"/>
+        </w:rPr>
+        <w:t>df_plot</w:t>
+      </w:r>
+      <w:proofErr w:type="spellEnd"/>
+      <w:r>
+        <w:rPr>
+          <w:rFonts w:ascii="Consolas" w:hAnsi="Consolas"/>
+          <w:sz w:val="18"/>
+          <w:szCs w:val="18"/>
+          <w:lang w:val="en-US"/>
+        </w:rPr>
+        <w:t>['Date'])</w:t>
       </w:r>
     </w:p>
     <w:p>
@@ -1800,14 +2499,25 @@
           <w:lang w:val="en-US"/>
         </w:rPr>
       </w:pPr>
-      <w:r>
-        <w:rPr>
-          <w:rFonts w:ascii="Consolas" w:hAnsi="Consolas"/>
-          <w:sz w:val="18"/>
-          <w:szCs w:val="18"/>
-          <w:lang w:val="en-US"/>
-        </w:rPr>
-        <w:t>df_plot.plot(x = 'Date', y = VALUES)</w:t>
+      <w:proofErr w:type="spellStart"/>
+      <w:r>
+        <w:rPr>
+          <w:rFonts w:ascii="Consolas" w:hAnsi="Consolas"/>
+          <w:sz w:val="18"/>
+          <w:szCs w:val="18"/>
+          <w:lang w:val="en-US"/>
+        </w:rPr>
+        <w:t>df_plot.plot</w:t>
+      </w:r>
+      <w:proofErr w:type="spellEnd"/>
+      <w:r>
+        <w:rPr>
+          <w:rFonts w:ascii="Consolas" w:hAnsi="Consolas"/>
+          <w:sz w:val="18"/>
+          <w:szCs w:val="18"/>
+          <w:lang w:val="en-US"/>
+        </w:rPr>
+        <w:t>(x = 'Date', y = VALUES)</w:t>
       </w:r>
     </w:p>
     <w:p>
@@ -1916,15 +2626,67 @@
           <w:rFonts w:ascii="Times New Roman" w:hAnsi="Times New Roman"/>
           <w:sz w:val="28"/>
           <w:szCs w:val="28"/>
-        </w:rPr>
-      </w:pPr>
-      <w:r>
-        <w:rPr>
-          <w:rFonts w:ascii="Times New Roman" w:hAnsi="Times New Roman"/>
-          <w:sz w:val="28"/>
-          <w:szCs w:val="28"/>
-        </w:rPr>
-        <w:t>Рисунок 1 – визуализация исходного ряда</w:t>
+          <w:lang w:val="en-US"/>
+        </w:rPr>
+      </w:pPr>
+      <w:r>
+        <w:rPr>
+          <w:rFonts w:ascii="Times New Roman" w:hAnsi="Times New Roman"/>
+          <w:sz w:val="28"/>
+          <w:szCs w:val="28"/>
+        </w:rPr>
+        <w:t>Рисунок</w:t>
+      </w:r>
+      <w:r>
+        <w:rPr>
+          <w:rFonts w:ascii="Times New Roman" w:hAnsi="Times New Roman"/>
+          <w:sz w:val="28"/>
+          <w:szCs w:val="28"/>
+          <w:lang w:val="en-US"/>
+        </w:rPr>
+        <w:t xml:space="preserve"> 1 – </w:t>
+      </w:r>
+      <w:r>
+        <w:rPr>
+          <w:rFonts w:ascii="Times New Roman" w:hAnsi="Times New Roman"/>
+          <w:sz w:val="28"/>
+          <w:szCs w:val="28"/>
+        </w:rPr>
+        <w:t>визуализация</w:t>
+      </w:r>
+      <w:r>
+        <w:rPr>
+          <w:rFonts w:ascii="Times New Roman" w:hAnsi="Times New Roman"/>
+          <w:sz w:val="28"/>
+          <w:szCs w:val="28"/>
+          <w:lang w:val="en-US"/>
+        </w:rPr>
+        <w:t xml:space="preserve"> </w:t>
+      </w:r>
+      <w:r>
+        <w:rPr>
+          <w:rFonts w:ascii="Times New Roman" w:hAnsi="Times New Roman"/>
+          <w:sz w:val="28"/>
+          <w:szCs w:val="28"/>
+        </w:rPr>
+        <w:t>исходного</w:t>
+      </w:r>
+      <w:r>
+        <w:rPr>
+          <w:rFonts w:ascii="Times New Roman" w:hAnsi="Times New Roman"/>
+          <w:sz w:val="28"/>
+          <w:szCs w:val="28"/>
+          <w:lang w:val="en-US"/>
+        </w:rPr>
+        <w:t xml:space="preserve"> </w:t>
+      </w:r>
+      <w:r>
+        <w:rPr>
+          <w:rFonts w:ascii="Times New Roman" w:hAnsi="Times New Roman"/>
+          <w:sz w:val="28"/>
+          <w:szCs w:val="28"/>
+        </w:rPr>
+        <w:t>ряда</w:t>
       </w:r>
     </w:p>
     <w:p>
@@ -1936,6 +2698,7 @@
           <w:rFonts w:ascii="Times New Roman" w:hAnsi="Times New Roman"/>
           <w:sz w:val="28"/>
           <w:szCs w:val="28"/>
+          <w:lang w:val="en-US"/>
         </w:rPr>
       </w:pPr>
     </w:p>
@@ -1958,8 +2721,19 @@
           <w:szCs w:val="18"/>
           <w:lang w:val="en-US"/>
         </w:rPr>
-        <w:t># autocorrelation</w:t>
-      </w:r>
+        <w:t xml:space="preserve"># </w:t>
+      </w:r>
+      <w:proofErr w:type="gramStart"/>
+      <w:r>
+        <w:rPr>
+          <w:rFonts w:ascii="Consolas" w:hAnsi="Consolas"/>
+          <w:sz w:val="18"/>
+          <w:szCs w:val="18"/>
+          <w:lang w:val="en-US"/>
+        </w:rPr>
+        <w:t>autocorrelation</w:t>
+      </w:r>
+      <w:proofErr w:type="gramEnd"/>
     </w:p>
     <w:p>
       <w:pPr>
@@ -1973,15 +2747,57 @@
           <w:lang w:val="en-US"/>
         </w:rPr>
       </w:pPr>
-      <w:r>
-        <w:rPr>
-          <w:rFonts w:ascii="Consolas" w:hAnsi="Consolas"/>
-          <w:sz w:val="18"/>
-          <w:szCs w:val="18"/>
-          <w:lang w:val="en-US"/>
-        </w:rPr>
-        <w:t>from pandas.plotting import autocorrelation_plot</w:t>
-      </w:r>
+      <w:proofErr w:type="gramStart"/>
+      <w:r>
+        <w:rPr>
+          <w:rFonts w:ascii="Consolas" w:hAnsi="Consolas"/>
+          <w:sz w:val="18"/>
+          <w:szCs w:val="18"/>
+          <w:lang w:val="en-US"/>
+        </w:rPr>
+        <w:t>from</w:t>
+      </w:r>
+      <w:proofErr w:type="gramEnd"/>
+      <w:r>
+        <w:rPr>
+          <w:rFonts w:ascii="Consolas" w:hAnsi="Consolas"/>
+          <w:sz w:val="18"/>
+          <w:szCs w:val="18"/>
+          <w:lang w:val="en-US"/>
+        </w:rPr>
+        <w:t xml:space="preserve"> </w:t>
+      </w:r>
+      <w:proofErr w:type="spellStart"/>
+      <w:r>
+        <w:rPr>
+          <w:rFonts w:ascii="Consolas" w:hAnsi="Consolas"/>
+          <w:sz w:val="18"/>
+          <w:szCs w:val="18"/>
+          <w:lang w:val="en-US"/>
+        </w:rPr>
+        <w:t>pandas.plotting</w:t>
+      </w:r>
+      <w:proofErr w:type="spellEnd"/>
+      <w:r>
+        <w:rPr>
+          <w:rFonts w:ascii="Consolas" w:hAnsi="Consolas"/>
+          <w:sz w:val="18"/>
+          <w:szCs w:val="18"/>
+          <w:lang w:val="en-US"/>
+        </w:rPr>
+        <w:t xml:space="preserve"> import </w:t>
+      </w:r>
+      <w:proofErr w:type="spellStart"/>
+      <w:r>
+        <w:rPr>
+          <w:rFonts w:ascii="Consolas" w:hAnsi="Consolas"/>
+          <w:sz w:val="18"/>
+          <w:szCs w:val="18"/>
+          <w:lang w:val="en-US"/>
+        </w:rPr>
+        <w:t>autocorrelation_plot</w:t>
+      </w:r>
+      <w:proofErr w:type="spellEnd"/>
     </w:p>
     <w:p>
       <w:pPr>
@@ -1995,14 +2811,56 @@
           <w:lang w:val="en-US"/>
         </w:rPr>
       </w:pPr>
-      <w:r>
-        <w:rPr>
-          <w:rFonts w:ascii="Consolas" w:hAnsi="Consolas"/>
-          <w:sz w:val="18"/>
-          <w:szCs w:val="18"/>
-          <w:lang w:val="en-US"/>
-        </w:rPr>
-        <w:t>plt.rcParams['figure.figsize'] = [7, 3]</w:t>
+      <w:proofErr w:type="spellStart"/>
+      <w:proofErr w:type="gramStart"/>
+      <w:r>
+        <w:rPr>
+          <w:rFonts w:ascii="Consolas" w:hAnsi="Consolas"/>
+          <w:sz w:val="18"/>
+          <w:szCs w:val="18"/>
+          <w:lang w:val="en-US"/>
+        </w:rPr>
+        <w:t>plt.rcParams</w:t>
+      </w:r>
+      <w:proofErr w:type="spellEnd"/>
+      <w:r>
+        <w:rPr>
+          <w:rFonts w:ascii="Consolas" w:hAnsi="Consolas"/>
+          <w:sz w:val="18"/>
+          <w:szCs w:val="18"/>
+          <w:lang w:val="en-US"/>
+        </w:rPr>
+        <w:t>[</w:t>
+      </w:r>
+      <w:proofErr w:type="gramEnd"/>
+      <w:r>
+        <w:rPr>
+          <w:rFonts w:ascii="Consolas" w:hAnsi="Consolas"/>
+          <w:sz w:val="18"/>
+          <w:szCs w:val="18"/>
+          <w:lang w:val="en-US"/>
+        </w:rPr>
+        <w:t>'</w:t>
+      </w:r>
+      <w:proofErr w:type="spellStart"/>
+      <w:r>
+        <w:rPr>
+          <w:rFonts w:ascii="Consolas" w:hAnsi="Consolas"/>
+          <w:sz w:val="18"/>
+          <w:szCs w:val="18"/>
+          <w:lang w:val="en-US"/>
+        </w:rPr>
+        <w:t>figure.figsize</w:t>
+      </w:r>
+      <w:proofErr w:type="spellEnd"/>
+      <w:r>
+        <w:rPr>
+          <w:rFonts w:ascii="Consolas" w:hAnsi="Consolas"/>
+          <w:sz w:val="18"/>
+          <w:szCs w:val="18"/>
+          <w:lang w:val="en-US"/>
+        </w:rPr>
+        <w:t>'] = [7, 3]</w:t>
       </w:r>
     </w:p>
     <w:p>
@@ -2030,14 +2888,45 @@
           <w:lang w:val="en-US"/>
         </w:rPr>
       </w:pPr>
-      <w:r>
-        <w:rPr>
-          <w:rFonts w:ascii="Consolas" w:hAnsi="Consolas"/>
-          <w:sz w:val="18"/>
-          <w:szCs w:val="18"/>
-          <w:lang w:val="en-US"/>
-        </w:rPr>
-        <w:t>series = get_dataset()</w:t>
+      <w:proofErr w:type="gramStart"/>
+      <w:r>
+        <w:rPr>
+          <w:rFonts w:ascii="Consolas" w:hAnsi="Consolas"/>
+          <w:sz w:val="18"/>
+          <w:szCs w:val="18"/>
+          <w:lang w:val="en-US"/>
+        </w:rPr>
+        <w:t>series</w:t>
+      </w:r>
+      <w:proofErr w:type="gramEnd"/>
+      <w:r>
+        <w:rPr>
+          <w:rFonts w:ascii="Consolas" w:hAnsi="Consolas"/>
+          <w:sz w:val="18"/>
+          <w:szCs w:val="18"/>
+          <w:lang w:val="en-US"/>
+        </w:rPr>
+        <w:t xml:space="preserve"> = </w:t>
+      </w:r>
+      <w:proofErr w:type="spellStart"/>
+      <w:r>
+        <w:rPr>
+          <w:rFonts w:ascii="Consolas" w:hAnsi="Consolas"/>
+          <w:sz w:val="18"/>
+          <w:szCs w:val="18"/>
+          <w:lang w:val="en-US"/>
+        </w:rPr>
+        <w:t>get_dataset</w:t>
+      </w:r>
+      <w:proofErr w:type="spellEnd"/>
+      <w:r>
+        <w:rPr>
+          <w:rFonts w:ascii="Consolas" w:hAnsi="Consolas"/>
+          <w:sz w:val="18"/>
+          <w:szCs w:val="18"/>
+          <w:lang w:val="en-US"/>
+        </w:rPr>
+        <w:t>()</w:t>
       </w:r>
     </w:p>
     <w:p>
@@ -2052,14 +2941,45 @@
           <w:lang w:val="en-US"/>
         </w:rPr>
       </w:pPr>
-      <w:r>
-        <w:rPr>
-          <w:rFonts w:ascii="Consolas" w:hAnsi="Consolas"/>
-          <w:sz w:val="18"/>
-          <w:szCs w:val="18"/>
-          <w:lang w:val="en-US"/>
-        </w:rPr>
-        <w:t>autocorrelation_plot(series[VALUES])</w:t>
+      <w:proofErr w:type="spellStart"/>
+      <w:r>
+        <w:rPr>
+          <w:rFonts w:ascii="Consolas" w:hAnsi="Consolas"/>
+          <w:sz w:val="18"/>
+          <w:szCs w:val="18"/>
+          <w:lang w:val="en-US"/>
+        </w:rPr>
+        <w:t>autocorrelation_</w:t>
+      </w:r>
+      <w:proofErr w:type="gramStart"/>
+      <w:r>
+        <w:rPr>
+          <w:rFonts w:ascii="Consolas" w:hAnsi="Consolas"/>
+          <w:sz w:val="18"/>
+          <w:szCs w:val="18"/>
+          <w:lang w:val="en-US"/>
+        </w:rPr>
+        <w:t>plot</w:t>
+      </w:r>
+      <w:proofErr w:type="spellEnd"/>
+      <w:r>
+        <w:rPr>
+          <w:rFonts w:ascii="Consolas" w:hAnsi="Consolas"/>
+          <w:sz w:val="18"/>
+          <w:szCs w:val="18"/>
+          <w:lang w:val="en-US"/>
+        </w:rPr>
+        <w:t>(</w:t>
+      </w:r>
+      <w:proofErr w:type="gramEnd"/>
+      <w:r>
+        <w:rPr>
+          <w:rFonts w:ascii="Consolas" w:hAnsi="Consolas"/>
+          <w:sz w:val="18"/>
+          <w:szCs w:val="18"/>
+          <w:lang w:val="en-US"/>
+        </w:rPr>
+        <w:t>series[VALUES])</w:t>
       </w:r>
     </w:p>
     <w:p>
@@ -2074,15 +2994,28 @@
           <w:lang w:val="en-US"/>
         </w:rPr>
       </w:pPr>
-      <w:r>
-        <w:rPr>
-          <w:rFonts w:ascii="Consolas" w:hAnsi="Consolas"/>
-          <w:sz w:val="18"/>
-          <w:szCs w:val="18"/>
-          <w:lang w:val="en-US"/>
-        </w:rPr>
-        <w:t>plt.show()</w:t>
-      </w:r>
+      <w:proofErr w:type="spellStart"/>
+      <w:proofErr w:type="gramStart"/>
+      <w:r>
+        <w:rPr>
+          <w:rFonts w:ascii="Consolas" w:hAnsi="Consolas"/>
+          <w:sz w:val="18"/>
+          <w:szCs w:val="18"/>
+          <w:lang w:val="en-US"/>
+        </w:rPr>
+        <w:t>plt.show</w:t>
+      </w:r>
+      <w:proofErr w:type="spellEnd"/>
+      <w:r>
+        <w:rPr>
+          <w:rFonts w:ascii="Consolas" w:hAnsi="Consolas"/>
+          <w:sz w:val="18"/>
+          <w:szCs w:val="18"/>
+          <w:lang w:val="en-US"/>
+        </w:rPr>
+        <w:t>()</w:t>
+      </w:r>
+      <w:proofErr w:type="gramEnd"/>
     </w:p>
     <w:p>
       <w:pPr>
@@ -2385,116 +3318,251 @@
           <w:lang w:val="en-US"/>
         </w:rPr>
       </w:pPr>
-      <w:r>
-        <w:rPr>
-          <w:rFonts w:ascii="Consolas" w:hAnsi="Consolas"/>
-          <w:sz w:val="18"/>
-          <w:szCs w:val="18"/>
-          <w:lang w:val="en-US"/>
-        </w:rPr>
-        <w:t>def ts_split(data,percentage=0.7):</w:t>
-      </w:r>
-    </w:p>
-    <w:p>
-      <w:pPr>
-        <w:shd w:val="clear" w:color="auto" w:fill="FFFFFF" w:themeFill="background1"/>
-        <w:spacing w:after="0" w:line="276" w:lineRule="auto"/>
-        <w:ind w:firstLine="426"/>
-        <w:rPr>
-          <w:rFonts w:ascii="Consolas" w:hAnsi="Consolas"/>
-          <w:sz w:val="18"/>
-          <w:szCs w:val="18"/>
-          <w:lang w:val="en-US"/>
-        </w:rPr>
-      </w:pPr>
-      <w:r>
-        <w:rPr>
-          <w:rFonts w:ascii="Consolas" w:hAnsi="Consolas"/>
-          <w:sz w:val="18"/>
-          <w:szCs w:val="18"/>
-          <w:lang w:val="en-US"/>
-        </w:rPr>
-        <w:t xml:space="preserve">    n = int(data.shape[0]*percentage)</w:t>
-      </w:r>
-    </w:p>
-    <w:p>
-      <w:pPr>
-        <w:shd w:val="clear" w:color="auto" w:fill="FFFFFF" w:themeFill="background1"/>
-        <w:spacing w:after="0" w:line="276" w:lineRule="auto"/>
-        <w:ind w:firstLine="426"/>
-        <w:rPr>
-          <w:rFonts w:ascii="Consolas" w:hAnsi="Consolas"/>
-          <w:sz w:val="18"/>
-          <w:szCs w:val="18"/>
-          <w:lang w:val="en-US"/>
-        </w:rPr>
-      </w:pPr>
-      <w:r>
-        <w:rPr>
-          <w:rFonts w:ascii="Consolas" w:hAnsi="Consolas"/>
-          <w:sz w:val="18"/>
-          <w:szCs w:val="18"/>
-          <w:lang w:val="en-US"/>
-        </w:rPr>
-        <w:t xml:space="preserve">    return data[:n], data[n+1:]</w:t>
-      </w:r>
-    </w:p>
-    <w:p>
-      <w:pPr>
-        <w:shd w:val="clear" w:color="auto" w:fill="FFFFFF" w:themeFill="background1"/>
-        <w:spacing w:after="0" w:line="276" w:lineRule="auto"/>
-        <w:ind w:firstLine="426"/>
-        <w:rPr>
-          <w:rFonts w:ascii="Consolas" w:hAnsi="Consolas"/>
-          <w:sz w:val="18"/>
-          <w:szCs w:val="18"/>
-          <w:lang w:val="en-US"/>
-        </w:rPr>
-      </w:pPr>
-    </w:p>
-    <w:p>
-      <w:pPr>
-        <w:shd w:val="clear" w:color="auto" w:fill="FFFFFF" w:themeFill="background1"/>
-        <w:spacing w:after="0" w:line="276" w:lineRule="auto"/>
-        <w:ind w:firstLine="426"/>
-        <w:rPr>
-          <w:rFonts w:ascii="Consolas" w:hAnsi="Consolas"/>
-          <w:sz w:val="18"/>
-          <w:szCs w:val="18"/>
-          <w:lang w:val="en-US"/>
-        </w:rPr>
-      </w:pPr>
-      <w:r>
-        <w:rPr>
-          <w:rFonts w:ascii="Consolas" w:hAnsi="Consolas"/>
-          <w:sz w:val="18"/>
-          <w:szCs w:val="18"/>
-          <w:lang w:val="en-US"/>
-        </w:rPr>
-        <w:t>train, test = ts_split(df)</w:t>
-      </w:r>
-    </w:p>
-    <w:p>
-      <w:pPr>
-        <w:shd w:val="clear" w:color="auto" w:fill="FFFFFF" w:themeFill="background1"/>
-        <w:spacing w:after="0" w:line="276" w:lineRule="auto"/>
-        <w:ind w:firstLine="426"/>
-        <w:rPr>
-          <w:rFonts w:ascii="Consolas" w:hAnsi="Consolas"/>
-          <w:sz w:val="18"/>
-          <w:szCs w:val="18"/>
-          <w:lang w:val="en-US"/>
-        </w:rPr>
-      </w:pPr>
-      <w:r>
-        <w:rPr>
-          <w:rFonts w:ascii="Consolas" w:hAnsi="Consolas"/>
-          <w:sz w:val="18"/>
-          <w:szCs w:val="18"/>
-          <w:lang w:val="en-US"/>
-        </w:rPr>
-        <w:t>train, val = ts_split(train</w:t>
-      </w:r>
+      <w:proofErr w:type="spellStart"/>
+      <w:proofErr w:type="gramStart"/>
+      <w:r>
+        <w:rPr>
+          <w:rFonts w:ascii="Consolas" w:hAnsi="Consolas"/>
+          <w:sz w:val="18"/>
+          <w:szCs w:val="18"/>
+          <w:lang w:val="en-US"/>
+        </w:rPr>
+        <w:t>def</w:t>
+      </w:r>
+      <w:proofErr w:type="spellEnd"/>
+      <w:proofErr w:type="gramEnd"/>
+      <w:r>
+        <w:rPr>
+          <w:rFonts w:ascii="Consolas" w:hAnsi="Consolas"/>
+          <w:sz w:val="18"/>
+          <w:szCs w:val="18"/>
+          <w:lang w:val="en-US"/>
+        </w:rPr>
+        <w:t xml:space="preserve"> </w:t>
+      </w:r>
+      <w:proofErr w:type="spellStart"/>
+      <w:r>
+        <w:rPr>
+          <w:rFonts w:ascii="Consolas" w:hAnsi="Consolas"/>
+          <w:sz w:val="18"/>
+          <w:szCs w:val="18"/>
+          <w:lang w:val="en-US"/>
+        </w:rPr>
+        <w:t>ts_split</w:t>
+      </w:r>
+      <w:proofErr w:type="spellEnd"/>
+      <w:r>
+        <w:rPr>
+          <w:rFonts w:ascii="Consolas" w:hAnsi="Consolas"/>
+          <w:sz w:val="18"/>
+          <w:szCs w:val="18"/>
+          <w:lang w:val="en-US"/>
+        </w:rPr>
+        <w:t>(</w:t>
+      </w:r>
+      <w:proofErr w:type="spellStart"/>
+      <w:r>
+        <w:rPr>
+          <w:rFonts w:ascii="Consolas" w:hAnsi="Consolas"/>
+          <w:sz w:val="18"/>
+          <w:szCs w:val="18"/>
+          <w:lang w:val="en-US"/>
+        </w:rPr>
+        <w:t>data,percentage</w:t>
+      </w:r>
+      <w:proofErr w:type="spellEnd"/>
+      <w:r>
+        <w:rPr>
+          <w:rFonts w:ascii="Consolas" w:hAnsi="Consolas"/>
+          <w:sz w:val="18"/>
+          <w:szCs w:val="18"/>
+          <w:lang w:val="en-US"/>
+        </w:rPr>
+        <w:t>=0.7):</w:t>
+      </w:r>
+    </w:p>
+    <w:p>
+      <w:pPr>
+        <w:shd w:val="clear" w:color="auto" w:fill="FFFFFF" w:themeFill="background1"/>
+        <w:spacing w:after="0" w:line="276" w:lineRule="auto"/>
+        <w:ind w:firstLine="426"/>
+        <w:rPr>
+          <w:rFonts w:ascii="Consolas" w:hAnsi="Consolas"/>
+          <w:sz w:val="18"/>
+          <w:szCs w:val="18"/>
+          <w:lang w:val="en-US"/>
+        </w:rPr>
+      </w:pPr>
+      <w:r>
+        <w:rPr>
+          <w:rFonts w:ascii="Consolas" w:hAnsi="Consolas"/>
+          <w:sz w:val="18"/>
+          <w:szCs w:val="18"/>
+          <w:lang w:val="en-US"/>
+        </w:rPr>
+        <w:t xml:space="preserve">    n = </w:t>
+      </w:r>
+      <w:proofErr w:type="spellStart"/>
+      <w:proofErr w:type="gramStart"/>
+      <w:r>
+        <w:rPr>
+          <w:rFonts w:ascii="Consolas" w:hAnsi="Consolas"/>
+          <w:sz w:val="18"/>
+          <w:szCs w:val="18"/>
+          <w:lang w:val="en-US"/>
+        </w:rPr>
+        <w:t>int</w:t>
+      </w:r>
+      <w:proofErr w:type="spellEnd"/>
+      <w:r>
+        <w:rPr>
+          <w:rFonts w:ascii="Consolas" w:hAnsi="Consolas"/>
+          <w:sz w:val="18"/>
+          <w:szCs w:val="18"/>
+          <w:lang w:val="en-US"/>
+        </w:rPr>
+        <w:t>(</w:t>
+      </w:r>
+      <w:proofErr w:type="spellStart"/>
+      <w:proofErr w:type="gramEnd"/>
+      <w:r>
+        <w:rPr>
+          <w:rFonts w:ascii="Consolas" w:hAnsi="Consolas"/>
+          <w:sz w:val="18"/>
+          <w:szCs w:val="18"/>
+          <w:lang w:val="en-US"/>
+        </w:rPr>
+        <w:t>data.shape</w:t>
+      </w:r>
+      <w:proofErr w:type="spellEnd"/>
+      <w:r>
+        <w:rPr>
+          <w:rFonts w:ascii="Consolas" w:hAnsi="Consolas"/>
+          <w:sz w:val="18"/>
+          <w:szCs w:val="18"/>
+          <w:lang w:val="en-US"/>
+        </w:rPr>
+        <w:t>[0]*percentage)</w:t>
+      </w:r>
+    </w:p>
+    <w:p>
+      <w:pPr>
+        <w:shd w:val="clear" w:color="auto" w:fill="FFFFFF" w:themeFill="background1"/>
+        <w:spacing w:after="0" w:line="276" w:lineRule="auto"/>
+        <w:ind w:firstLine="426"/>
+        <w:rPr>
+          <w:rFonts w:ascii="Consolas" w:hAnsi="Consolas"/>
+          <w:sz w:val="18"/>
+          <w:szCs w:val="18"/>
+          <w:lang w:val="en-US"/>
+        </w:rPr>
+      </w:pPr>
+      <w:r>
+        <w:rPr>
+          <w:rFonts w:ascii="Consolas" w:hAnsi="Consolas"/>
+          <w:sz w:val="18"/>
+          <w:szCs w:val="18"/>
+          <w:lang w:val="en-US"/>
+        </w:rPr>
+        <w:t xml:space="preserve">    </w:t>
+      </w:r>
+      <w:proofErr w:type="gramStart"/>
+      <w:r>
+        <w:rPr>
+          <w:rFonts w:ascii="Consolas" w:hAnsi="Consolas"/>
+          <w:sz w:val="18"/>
+          <w:szCs w:val="18"/>
+          <w:lang w:val="en-US"/>
+        </w:rPr>
+        <w:t>return</w:t>
+      </w:r>
+      <w:proofErr w:type="gramEnd"/>
+      <w:r>
+        <w:rPr>
+          <w:rFonts w:ascii="Consolas" w:hAnsi="Consolas"/>
+          <w:sz w:val="18"/>
+          <w:szCs w:val="18"/>
+          <w:lang w:val="en-US"/>
+        </w:rPr>
+        <w:t xml:space="preserve"> data[:n], data[n+1:]</w:t>
+      </w:r>
+    </w:p>
+    <w:p>
+      <w:pPr>
+        <w:shd w:val="clear" w:color="auto" w:fill="FFFFFF" w:themeFill="background1"/>
+        <w:spacing w:after="0" w:line="276" w:lineRule="auto"/>
+        <w:ind w:firstLine="426"/>
+        <w:rPr>
+          <w:rFonts w:ascii="Consolas" w:hAnsi="Consolas"/>
+          <w:sz w:val="18"/>
+          <w:szCs w:val="18"/>
+          <w:lang w:val="en-US"/>
+        </w:rPr>
+      </w:pPr>
+    </w:p>
+    <w:p>
+      <w:pPr>
+        <w:shd w:val="clear" w:color="auto" w:fill="FFFFFF" w:themeFill="background1"/>
+        <w:spacing w:after="0" w:line="276" w:lineRule="auto"/>
+        <w:ind w:firstLine="426"/>
+        <w:rPr>
+          <w:rFonts w:ascii="Consolas" w:hAnsi="Consolas"/>
+          <w:sz w:val="18"/>
+          <w:szCs w:val="18"/>
+          <w:lang w:val="en-US"/>
+        </w:rPr>
+      </w:pPr>
+      <w:proofErr w:type="gramStart"/>
+      <w:r>
+        <w:rPr>
+          <w:rFonts w:ascii="Consolas" w:hAnsi="Consolas"/>
+          <w:sz w:val="18"/>
+          <w:szCs w:val="18"/>
+          <w:lang w:val="en-US"/>
+        </w:rPr>
+        <w:t>train</w:t>
+      </w:r>
+      <w:proofErr w:type="gramEnd"/>
+      <w:r>
+        <w:rPr>
+          <w:rFonts w:ascii="Consolas" w:hAnsi="Consolas"/>
+          <w:sz w:val="18"/>
+          <w:szCs w:val="18"/>
+          <w:lang w:val="en-US"/>
+        </w:rPr>
+        <w:t xml:space="preserve">, test = </w:t>
+      </w:r>
+      <w:proofErr w:type="spellStart"/>
+      <w:r>
+        <w:rPr>
+          <w:rFonts w:ascii="Consolas" w:hAnsi="Consolas"/>
+          <w:sz w:val="18"/>
+          <w:szCs w:val="18"/>
+          <w:lang w:val="en-US"/>
+        </w:rPr>
+        <w:t>ts_split</w:t>
+      </w:r>
+      <w:proofErr w:type="spellEnd"/>
+      <w:r>
+        <w:rPr>
+          <w:rFonts w:ascii="Consolas" w:hAnsi="Consolas"/>
+          <w:sz w:val="18"/>
+          <w:szCs w:val="18"/>
+          <w:lang w:val="en-US"/>
+        </w:rPr>
+        <w:t>(</w:t>
+      </w:r>
+      <w:proofErr w:type="spellStart"/>
+      <w:r>
+        <w:rPr>
+          <w:rFonts w:ascii="Consolas" w:hAnsi="Consolas"/>
+          <w:sz w:val="18"/>
+          <w:szCs w:val="18"/>
+          <w:lang w:val="en-US"/>
+        </w:rPr>
+        <w:t>df</w:t>
+      </w:r>
+      <w:proofErr w:type="spellEnd"/>
       <w:r>
         <w:rPr>
           <w:rFonts w:ascii="Consolas" w:hAnsi="Consolas"/>
@@ -2509,6 +3577,88 @@
       <w:pPr>
         <w:shd w:val="clear" w:color="auto" w:fill="FFFFFF" w:themeFill="background1"/>
         <w:spacing w:after="0" w:line="276" w:lineRule="auto"/>
+        <w:ind w:firstLine="426"/>
+        <w:rPr>
+          <w:rFonts w:ascii="Consolas" w:hAnsi="Consolas"/>
+          <w:sz w:val="18"/>
+          <w:szCs w:val="18"/>
+          <w:lang w:val="en-US"/>
+        </w:rPr>
+      </w:pPr>
+      <w:proofErr w:type="gramStart"/>
+      <w:r>
+        <w:rPr>
+          <w:rFonts w:ascii="Consolas" w:hAnsi="Consolas"/>
+          <w:sz w:val="18"/>
+          <w:szCs w:val="18"/>
+          <w:lang w:val="en-US"/>
+        </w:rPr>
+        <w:t>train</w:t>
+      </w:r>
+      <w:proofErr w:type="gramEnd"/>
+      <w:r>
+        <w:rPr>
+          <w:rFonts w:ascii="Consolas" w:hAnsi="Consolas"/>
+          <w:sz w:val="18"/>
+          <w:szCs w:val="18"/>
+          <w:lang w:val="en-US"/>
+        </w:rPr>
+        <w:t xml:space="preserve">, </w:t>
+      </w:r>
+      <w:proofErr w:type="spellStart"/>
+      <w:r>
+        <w:rPr>
+          <w:rFonts w:ascii="Consolas" w:hAnsi="Consolas"/>
+          <w:sz w:val="18"/>
+          <w:szCs w:val="18"/>
+          <w:lang w:val="en-US"/>
+        </w:rPr>
+        <w:t>val</w:t>
+      </w:r>
+      <w:proofErr w:type="spellEnd"/>
+      <w:r>
+        <w:rPr>
+          <w:rFonts w:ascii="Consolas" w:hAnsi="Consolas"/>
+          <w:sz w:val="18"/>
+          <w:szCs w:val="18"/>
+          <w:lang w:val="en-US"/>
+        </w:rPr>
+        <w:t xml:space="preserve"> = </w:t>
+      </w:r>
+      <w:proofErr w:type="spellStart"/>
+      <w:r>
+        <w:rPr>
+          <w:rFonts w:ascii="Consolas" w:hAnsi="Consolas"/>
+          <w:sz w:val="18"/>
+          <w:szCs w:val="18"/>
+          <w:lang w:val="en-US"/>
+        </w:rPr>
+        <w:t>ts_split</w:t>
+      </w:r>
+      <w:proofErr w:type="spellEnd"/>
+      <w:r>
+        <w:rPr>
+          <w:rFonts w:ascii="Consolas" w:hAnsi="Consolas"/>
+          <w:sz w:val="18"/>
+          <w:szCs w:val="18"/>
+          <w:lang w:val="en-US"/>
+        </w:rPr>
+        <w:t>(train</w:t>
+      </w:r>
+      <w:r>
+        <w:rPr>
+          <w:rFonts w:ascii="Consolas" w:hAnsi="Consolas"/>
+          <w:sz w:val="18"/>
+          <w:szCs w:val="18"/>
+          <w:lang w:val="en-US"/>
+        </w:rPr>
+        <w:t>)</w:t>
+      </w:r>
+    </w:p>
+    <w:p>
+      <w:pPr>
+        <w:shd w:val="clear" w:color="auto" w:fill="FFFFFF" w:themeFill="background1"/>
+        <w:spacing w:after="0" w:line="276" w:lineRule="auto"/>
         <w:rPr>
           <w:rFonts w:ascii="Times New Roman" w:hAnsi="Times New Roman"/>
           <w:sz w:val="28"/>
@@ -2598,327 +3748,1085 @@
           <w:lang w:val="en-US"/>
         </w:rPr>
       </w:pPr>
-      <w:bookmarkStart w:id="1" w:name="_GoBack"/>
-      <w:bookmarkEnd w:id="1"/>
-      <w:r>
-        <w:rPr>
-          <w:rFonts w:ascii="Consolas" w:hAnsi="Consolas"/>
-          <w:sz w:val="18"/>
-          <w:szCs w:val="18"/>
-          <w:lang w:val="en-US"/>
-        </w:rPr>
-        <w:t>from pandas import read_csv</w:t>
-      </w:r>
-    </w:p>
-    <w:p>
-      <w:pPr>
-        <w:spacing w:after="0" w:line="276" w:lineRule="auto"/>
-        <w:ind w:firstLine="426"/>
-        <w:rPr>
-          <w:rFonts w:ascii="Consolas" w:hAnsi="Consolas"/>
-          <w:sz w:val="18"/>
-          <w:szCs w:val="18"/>
-          <w:lang w:val="en-US"/>
-        </w:rPr>
-      </w:pPr>
-      <w:r>
-        <w:rPr>
-          <w:rFonts w:ascii="Consolas" w:hAnsi="Consolas"/>
-          <w:sz w:val="18"/>
-          <w:szCs w:val="18"/>
-          <w:lang w:val="en-US"/>
-        </w:rPr>
-        <w:t>from pandas import datetime</w:t>
-      </w:r>
-    </w:p>
-    <w:p>
-      <w:pPr>
-        <w:spacing w:after="0" w:line="276" w:lineRule="auto"/>
-        <w:ind w:firstLine="426"/>
-        <w:rPr>
-          <w:rFonts w:ascii="Consolas" w:hAnsi="Consolas"/>
-          <w:sz w:val="18"/>
-          <w:szCs w:val="18"/>
-          <w:lang w:val="en-US"/>
-        </w:rPr>
-      </w:pPr>
-      <w:r>
-        <w:rPr>
-          <w:rFonts w:ascii="Consolas" w:hAnsi="Consolas"/>
-          <w:sz w:val="18"/>
-          <w:szCs w:val="18"/>
-          <w:lang w:val="en-US"/>
-        </w:rPr>
-        <w:t>from matplotlib import pyplot</w:t>
-      </w:r>
-    </w:p>
-    <w:p>
-      <w:pPr>
-        <w:spacing w:after="0" w:line="276" w:lineRule="auto"/>
-        <w:ind w:firstLine="426"/>
-        <w:rPr>
-          <w:rFonts w:ascii="Consolas" w:hAnsi="Consolas"/>
-          <w:sz w:val="18"/>
-          <w:szCs w:val="18"/>
-          <w:lang w:val="en-US"/>
-        </w:rPr>
-      </w:pPr>
-      <w:r>
-        <w:rPr>
-          <w:rFonts w:ascii="Consolas" w:hAnsi="Consolas"/>
-          <w:sz w:val="18"/>
-          <w:szCs w:val="18"/>
-          <w:lang w:val="en-US"/>
-        </w:rPr>
-        <w:t>from statsmodels.tsa.arima_model import ARIMA</w:t>
-      </w:r>
-    </w:p>
-    <w:p>
-      <w:pPr>
-        <w:spacing w:after="0" w:line="276" w:lineRule="auto"/>
-        <w:ind w:firstLine="426"/>
-        <w:rPr>
-          <w:rFonts w:ascii="Consolas" w:hAnsi="Consolas"/>
-          <w:sz w:val="18"/>
-          <w:szCs w:val="18"/>
-          <w:lang w:val="en-US"/>
-        </w:rPr>
-      </w:pPr>
-      <w:r>
-        <w:rPr>
-          <w:rFonts w:ascii="Consolas" w:hAnsi="Consolas"/>
-          <w:sz w:val="18"/>
-          <w:szCs w:val="18"/>
-          <w:lang w:val="en-US"/>
-        </w:rPr>
-        <w:t>from sklearn.metrics import mean_squared_error</w:t>
-      </w:r>
-    </w:p>
-    <w:p>
-      <w:pPr>
-        <w:spacing w:after="0" w:line="276" w:lineRule="auto"/>
-        <w:ind w:firstLine="426"/>
-        <w:rPr>
-          <w:rFonts w:ascii="Consolas" w:hAnsi="Consolas"/>
-          <w:sz w:val="18"/>
-          <w:szCs w:val="18"/>
-          <w:lang w:val="en-US"/>
-        </w:rPr>
-      </w:pPr>
-    </w:p>
-    <w:p>
-      <w:pPr>
-        <w:spacing w:after="0" w:line="276" w:lineRule="auto"/>
-        <w:ind w:firstLine="426"/>
-        <w:rPr>
-          <w:rFonts w:ascii="Consolas" w:hAnsi="Consolas"/>
-          <w:sz w:val="18"/>
-          <w:szCs w:val="18"/>
-          <w:lang w:val="en-US"/>
-        </w:rPr>
-      </w:pPr>
-      <w:r>
-        <w:rPr>
-          <w:rFonts w:ascii="Consolas" w:hAnsi="Consolas"/>
-          <w:sz w:val="18"/>
-          <w:szCs w:val="18"/>
-          <w:lang w:val="en-US"/>
-        </w:rPr>
-        <w:t>arima = ARIMA(train[VALUES], (6,0,1</w:t>
-      </w:r>
-      <w:r>
-        <w:rPr>
-          <w:rFonts w:ascii="Consolas" w:hAnsi="Consolas"/>
-          <w:sz w:val="18"/>
-          <w:szCs w:val="18"/>
-          <w:lang w:val="en-US"/>
-        </w:rPr>
-        <w:t>), dates=train['Date']).fit()</w:t>
-      </w:r>
-    </w:p>
-    <w:p>
-      <w:pPr>
-        <w:spacing w:after="0" w:line="276" w:lineRule="auto"/>
-        <w:ind w:firstLine="426"/>
-        <w:rPr>
-          <w:rFonts w:ascii="Consolas" w:hAnsi="Consolas"/>
-          <w:sz w:val="18"/>
-          <w:szCs w:val="18"/>
-          <w:lang w:val="en-US"/>
-        </w:rPr>
-      </w:pPr>
-    </w:p>
-    <w:p>
-      <w:pPr>
-        <w:spacing w:after="0" w:line="276" w:lineRule="auto"/>
-        <w:ind w:firstLine="426"/>
-        <w:rPr>
-          <w:rFonts w:ascii="Consolas" w:hAnsi="Consolas"/>
-          <w:sz w:val="18"/>
-          <w:szCs w:val="18"/>
-          <w:lang w:val="en-US"/>
-        </w:rPr>
-      </w:pPr>
-      <w:r>
-        <w:rPr>
-          <w:rFonts w:ascii="Consolas" w:hAnsi="Consolas"/>
-          <w:sz w:val="18"/>
-          <w:szCs w:val="18"/>
-          <w:lang w:val="en-US"/>
-        </w:rPr>
-        <w:t>steps = len(test)</w:t>
-      </w:r>
-    </w:p>
-    <w:p>
-      <w:pPr>
-        <w:spacing w:after="0" w:line="276" w:lineRule="auto"/>
-        <w:ind w:firstLine="426"/>
-        <w:rPr>
-          <w:rFonts w:ascii="Consolas" w:hAnsi="Consolas"/>
-          <w:sz w:val="18"/>
-          <w:szCs w:val="18"/>
-          <w:lang w:val="en-US"/>
-        </w:rPr>
-      </w:pPr>
-      <w:r>
-        <w:rPr>
-          <w:rFonts w:ascii="Consolas" w:hAnsi="Consolas"/>
-          <w:sz w:val="18"/>
-          <w:szCs w:val="18"/>
-          <w:lang w:val="en-US"/>
-        </w:rPr>
-        <w:t>start_index = len(train)</w:t>
-      </w:r>
-    </w:p>
-    <w:p>
-      <w:pPr>
-        <w:spacing w:after="0" w:line="276" w:lineRule="auto"/>
-        <w:ind w:firstLine="426"/>
-        <w:rPr>
-          <w:rFonts w:ascii="Consolas" w:hAnsi="Consolas"/>
-          <w:sz w:val="18"/>
-          <w:szCs w:val="18"/>
-          <w:lang w:val="en-US"/>
-        </w:rPr>
-      </w:pPr>
-      <w:r>
-        <w:rPr>
-          <w:rFonts w:ascii="Consolas" w:hAnsi="Consolas"/>
-          <w:sz w:val="18"/>
-          <w:szCs w:val="18"/>
-          <w:lang w:val="en-US"/>
-        </w:rPr>
-        <w:t>end_index = start_index + steps</w:t>
-      </w:r>
-    </w:p>
-    <w:p>
-      <w:pPr>
-        <w:spacing w:after="0" w:line="276" w:lineRule="auto"/>
-        <w:ind w:firstLine="426"/>
-        <w:rPr>
-          <w:rFonts w:ascii="Consolas" w:hAnsi="Consolas"/>
-          <w:sz w:val="18"/>
-          <w:szCs w:val="18"/>
-          <w:lang w:val="en-US"/>
-        </w:rPr>
-      </w:pPr>
-      <w:r>
-        <w:rPr>
-          <w:rFonts w:ascii="Consolas" w:hAnsi="Consolas"/>
-          <w:sz w:val="18"/>
-          <w:szCs w:val="18"/>
-          <w:lang w:val="en-US"/>
-        </w:rPr>
-        <w:t># predictions = arima.predict(start=start_index, end=end_index)</w:t>
-      </w:r>
-    </w:p>
-    <w:p>
-      <w:pPr>
-        <w:spacing w:after="0" w:line="276" w:lineRule="auto"/>
-        <w:ind w:firstLine="426"/>
-        <w:rPr>
-          <w:rFonts w:ascii="Consolas" w:hAnsi="Consolas"/>
-          <w:sz w:val="18"/>
-          <w:szCs w:val="18"/>
-          <w:lang w:val="en-US"/>
-        </w:rPr>
-      </w:pPr>
-      <w:r>
-        <w:rPr>
-          <w:rFonts w:ascii="Consolas" w:hAnsi="Consolas"/>
-          <w:sz w:val="18"/>
-          <w:szCs w:val="18"/>
-          <w:lang w:val="en-US"/>
-        </w:rPr>
-        <w:t>predictions = arima.forecast(steps=steps)[0]</w:t>
-      </w:r>
-    </w:p>
-    <w:p>
-      <w:pPr>
-        <w:spacing w:after="0" w:line="276" w:lineRule="auto"/>
-        <w:ind w:firstLine="426"/>
-        <w:rPr>
-          <w:rFonts w:ascii="Consolas" w:hAnsi="Consolas"/>
-          <w:sz w:val="18"/>
-          <w:szCs w:val="18"/>
-          <w:lang w:val="en-US"/>
-        </w:rPr>
-      </w:pPr>
-    </w:p>
-    <w:p>
-      <w:pPr>
-        <w:spacing w:after="0" w:line="276" w:lineRule="auto"/>
-        <w:ind w:firstLine="426"/>
-        <w:rPr>
-          <w:rFonts w:ascii="Consolas" w:hAnsi="Consolas"/>
-          <w:sz w:val="18"/>
-          <w:szCs w:val="18"/>
-          <w:lang w:val="en-US"/>
-        </w:rPr>
-      </w:pPr>
-      <w:r>
-        <w:rPr>
-          <w:rFonts w:ascii="Consolas" w:hAnsi="Consolas"/>
-          <w:sz w:val="18"/>
-          <w:szCs w:val="18"/>
-          <w:lang w:val="en-US"/>
-        </w:rPr>
-        <w:t># print summary of fit model</w:t>
-      </w:r>
-    </w:p>
-    <w:p>
-      <w:pPr>
-        <w:spacing w:after="0" w:line="276" w:lineRule="auto"/>
-        <w:ind w:firstLine="426"/>
-        <w:rPr>
-          <w:rFonts w:ascii="Consolas" w:hAnsi="Consolas"/>
-          <w:sz w:val="18"/>
-          <w:szCs w:val="18"/>
-          <w:lang w:val="en-US"/>
-        </w:rPr>
-      </w:pPr>
-      <w:r>
-        <w:rPr>
-          <w:rFonts w:ascii="Consolas" w:hAnsi="Consolas"/>
-          <w:sz w:val="18"/>
-          <w:szCs w:val="18"/>
-          <w:lang w:val="en-US"/>
-        </w:rPr>
-        <w:t>print(arima.summary())</w:t>
-      </w:r>
-    </w:p>
-    <w:p>
-      <w:pPr>
-        <w:shd w:val="clear" w:color="auto" w:fill="FFFFFF" w:themeFill="background1"/>
-        <w:spacing w:after="0" w:line="276" w:lineRule="auto"/>
-        <w:rPr>
-          <w:rFonts w:ascii="Times New Roman" w:hAnsi="Times New Roman"/>
-          <w:noProof/>
-          <w:sz w:val="28"/>
-          <w:szCs w:val="28"/>
-          <w:lang w:val="en-US" w:eastAsia="ru-RU"/>
-        </w:rPr>
-      </w:pPr>
+      <w:proofErr w:type="gramStart"/>
+      <w:r>
+        <w:rPr>
+          <w:rFonts w:ascii="Consolas" w:hAnsi="Consolas"/>
+          <w:sz w:val="18"/>
+          <w:szCs w:val="18"/>
+          <w:lang w:val="en-US"/>
+        </w:rPr>
+        <w:t>from</w:t>
+      </w:r>
+      <w:proofErr w:type="gramEnd"/>
+      <w:r>
+        <w:rPr>
+          <w:rFonts w:ascii="Consolas" w:hAnsi="Consolas"/>
+          <w:sz w:val="18"/>
+          <w:szCs w:val="18"/>
+          <w:lang w:val="en-US"/>
+        </w:rPr>
+        <w:t xml:space="preserve"> pandas import </w:t>
+      </w:r>
+      <w:proofErr w:type="spellStart"/>
+      <w:r>
+        <w:rPr>
+          <w:rFonts w:ascii="Consolas" w:hAnsi="Consolas"/>
+          <w:sz w:val="18"/>
+          <w:szCs w:val="18"/>
+          <w:lang w:val="en-US"/>
+        </w:rPr>
+        <w:t>read_csv</w:t>
+      </w:r>
+      <w:proofErr w:type="spellEnd"/>
+    </w:p>
+    <w:p>
+      <w:pPr>
+        <w:spacing w:after="0" w:line="276" w:lineRule="auto"/>
+        <w:ind w:firstLine="426"/>
+        <w:rPr>
+          <w:rFonts w:ascii="Consolas" w:hAnsi="Consolas"/>
+          <w:sz w:val="18"/>
+          <w:szCs w:val="18"/>
+          <w:lang w:val="en-US"/>
+        </w:rPr>
+      </w:pPr>
+      <w:proofErr w:type="gramStart"/>
+      <w:r>
+        <w:rPr>
+          <w:rFonts w:ascii="Consolas" w:hAnsi="Consolas"/>
+          <w:sz w:val="18"/>
+          <w:szCs w:val="18"/>
+          <w:lang w:val="en-US"/>
+        </w:rPr>
+        <w:t>from</w:t>
+      </w:r>
+      <w:proofErr w:type="gramEnd"/>
+      <w:r>
+        <w:rPr>
+          <w:rFonts w:ascii="Consolas" w:hAnsi="Consolas"/>
+          <w:sz w:val="18"/>
+          <w:szCs w:val="18"/>
+          <w:lang w:val="en-US"/>
+        </w:rPr>
+        <w:t xml:space="preserve"> pandas import </w:t>
+      </w:r>
+      <w:proofErr w:type="spellStart"/>
+      <w:r>
+        <w:rPr>
+          <w:rFonts w:ascii="Consolas" w:hAnsi="Consolas"/>
+          <w:sz w:val="18"/>
+          <w:szCs w:val="18"/>
+          <w:lang w:val="en-US"/>
+        </w:rPr>
+        <w:t>datetime</w:t>
+      </w:r>
+      <w:proofErr w:type="spellEnd"/>
+    </w:p>
+    <w:p>
+      <w:pPr>
+        <w:spacing w:after="0" w:line="276" w:lineRule="auto"/>
+        <w:ind w:firstLine="426"/>
+        <w:rPr>
+          <w:rFonts w:ascii="Consolas" w:hAnsi="Consolas"/>
+          <w:sz w:val="18"/>
+          <w:szCs w:val="18"/>
+          <w:lang w:val="en-US"/>
+        </w:rPr>
+      </w:pPr>
+      <w:proofErr w:type="gramStart"/>
+      <w:r>
+        <w:rPr>
+          <w:rFonts w:ascii="Consolas" w:hAnsi="Consolas"/>
+          <w:sz w:val="18"/>
+          <w:szCs w:val="18"/>
+          <w:lang w:val="en-US"/>
+        </w:rPr>
+        <w:t>from</w:t>
+      </w:r>
+      <w:proofErr w:type="gramEnd"/>
+      <w:r>
+        <w:rPr>
+          <w:rFonts w:ascii="Consolas" w:hAnsi="Consolas"/>
+          <w:sz w:val="18"/>
+          <w:szCs w:val="18"/>
+          <w:lang w:val="en-US"/>
+        </w:rPr>
+        <w:t xml:space="preserve"> </w:t>
+      </w:r>
+      <w:proofErr w:type="spellStart"/>
+      <w:r>
+        <w:rPr>
+          <w:rFonts w:ascii="Consolas" w:hAnsi="Consolas"/>
+          <w:sz w:val="18"/>
+          <w:szCs w:val="18"/>
+          <w:lang w:val="en-US"/>
+        </w:rPr>
+        <w:t>matplotlib</w:t>
+      </w:r>
+      <w:proofErr w:type="spellEnd"/>
+      <w:r>
+        <w:rPr>
+          <w:rFonts w:ascii="Consolas" w:hAnsi="Consolas"/>
+          <w:sz w:val="18"/>
+          <w:szCs w:val="18"/>
+          <w:lang w:val="en-US"/>
+        </w:rPr>
+        <w:t xml:space="preserve"> import </w:t>
+      </w:r>
+      <w:proofErr w:type="spellStart"/>
+      <w:r>
+        <w:rPr>
+          <w:rFonts w:ascii="Consolas" w:hAnsi="Consolas"/>
+          <w:sz w:val="18"/>
+          <w:szCs w:val="18"/>
+          <w:lang w:val="en-US"/>
+        </w:rPr>
+        <w:t>pyplot</w:t>
+      </w:r>
+      <w:proofErr w:type="spellEnd"/>
+    </w:p>
+    <w:p>
+      <w:pPr>
+        <w:spacing w:after="0" w:line="276" w:lineRule="auto"/>
+        <w:ind w:firstLine="426"/>
+        <w:rPr>
+          <w:rFonts w:ascii="Consolas" w:hAnsi="Consolas"/>
+          <w:sz w:val="18"/>
+          <w:szCs w:val="18"/>
+          <w:lang w:val="en-US"/>
+        </w:rPr>
+      </w:pPr>
+      <w:proofErr w:type="gramStart"/>
+      <w:r>
+        <w:rPr>
+          <w:rFonts w:ascii="Consolas" w:hAnsi="Consolas"/>
+          <w:sz w:val="18"/>
+          <w:szCs w:val="18"/>
+          <w:lang w:val="en-US"/>
+        </w:rPr>
+        <w:t>from</w:t>
+      </w:r>
+      <w:proofErr w:type="gramEnd"/>
+      <w:r>
+        <w:rPr>
+          <w:rFonts w:ascii="Consolas" w:hAnsi="Consolas"/>
+          <w:sz w:val="18"/>
+          <w:szCs w:val="18"/>
+          <w:lang w:val="en-US"/>
+        </w:rPr>
+        <w:t xml:space="preserve"> </w:t>
+      </w:r>
+      <w:proofErr w:type="spellStart"/>
+      <w:r>
+        <w:rPr>
+          <w:rFonts w:ascii="Consolas" w:hAnsi="Consolas"/>
+          <w:sz w:val="18"/>
+          <w:szCs w:val="18"/>
+          <w:lang w:val="en-US"/>
+        </w:rPr>
+        <w:t>statsmodels.tsa.arima_model</w:t>
+      </w:r>
+      <w:proofErr w:type="spellEnd"/>
+      <w:r>
+        <w:rPr>
+          <w:rFonts w:ascii="Consolas" w:hAnsi="Consolas"/>
+          <w:sz w:val="18"/>
+          <w:szCs w:val="18"/>
+          <w:lang w:val="en-US"/>
+        </w:rPr>
+        <w:t xml:space="preserve"> import ARIMA</w:t>
+      </w:r>
+    </w:p>
+    <w:p>
+      <w:pPr>
+        <w:spacing w:after="0" w:line="276" w:lineRule="auto"/>
+        <w:ind w:firstLine="426"/>
+        <w:rPr>
+          <w:rFonts w:ascii="Consolas" w:hAnsi="Consolas"/>
+          <w:sz w:val="18"/>
+          <w:szCs w:val="18"/>
+          <w:lang w:val="en-US"/>
+        </w:rPr>
+      </w:pPr>
+      <w:proofErr w:type="gramStart"/>
+      <w:r>
+        <w:rPr>
+          <w:rFonts w:ascii="Consolas" w:hAnsi="Consolas"/>
+          <w:sz w:val="18"/>
+          <w:szCs w:val="18"/>
+          <w:lang w:val="en-US"/>
+        </w:rPr>
+        <w:t>from</w:t>
+      </w:r>
+      <w:proofErr w:type="gramEnd"/>
+      <w:r>
+        <w:rPr>
+          <w:rFonts w:ascii="Consolas" w:hAnsi="Consolas"/>
+          <w:sz w:val="18"/>
+          <w:szCs w:val="18"/>
+          <w:lang w:val="en-US"/>
+        </w:rPr>
+        <w:t xml:space="preserve"> </w:t>
+      </w:r>
+      <w:proofErr w:type="spellStart"/>
+      <w:r>
+        <w:rPr>
+          <w:rFonts w:ascii="Consolas" w:hAnsi="Consolas"/>
+          <w:sz w:val="18"/>
+          <w:szCs w:val="18"/>
+          <w:lang w:val="en-US"/>
+        </w:rPr>
+        <w:t>sklearn.metrics</w:t>
+      </w:r>
+      <w:proofErr w:type="spellEnd"/>
+      <w:r>
+        <w:rPr>
+          <w:rFonts w:ascii="Consolas" w:hAnsi="Consolas"/>
+          <w:sz w:val="18"/>
+          <w:szCs w:val="18"/>
+          <w:lang w:val="en-US"/>
+        </w:rPr>
+        <w:t xml:space="preserve"> import </w:t>
+      </w:r>
+      <w:proofErr w:type="spellStart"/>
+      <w:r>
+        <w:rPr>
+          <w:rFonts w:ascii="Consolas" w:hAnsi="Consolas"/>
+          <w:sz w:val="18"/>
+          <w:szCs w:val="18"/>
+          <w:lang w:val="en-US"/>
+        </w:rPr>
+        <w:t>mean_squared_error</w:t>
+      </w:r>
+      <w:proofErr w:type="spellEnd"/>
+    </w:p>
+    <w:p>
+      <w:pPr>
+        <w:spacing w:after="0" w:line="276" w:lineRule="auto"/>
+        <w:ind w:firstLine="426"/>
+        <w:rPr>
+          <w:rFonts w:ascii="Consolas" w:hAnsi="Consolas"/>
+          <w:sz w:val="18"/>
+          <w:szCs w:val="18"/>
+          <w:lang w:val="en-US"/>
+        </w:rPr>
+      </w:pPr>
+    </w:p>
+    <w:p>
+      <w:pPr>
+        <w:spacing w:after="0" w:line="276" w:lineRule="auto"/>
+        <w:ind w:firstLine="426"/>
+        <w:rPr>
+          <w:rFonts w:ascii="Consolas" w:hAnsi="Consolas"/>
+          <w:sz w:val="18"/>
+          <w:szCs w:val="18"/>
+          <w:lang w:val="en-US"/>
+        </w:rPr>
+      </w:pPr>
+    </w:p>
+    <w:p>
+      <w:pPr>
+        <w:spacing w:after="0" w:line="276" w:lineRule="auto"/>
+        <w:ind w:firstLine="426"/>
+        <w:rPr>
+          <w:rFonts w:ascii="Consolas" w:hAnsi="Consolas"/>
+          <w:sz w:val="18"/>
+          <w:szCs w:val="18"/>
+          <w:lang w:val="en-US"/>
+        </w:rPr>
+      </w:pPr>
+      <w:proofErr w:type="spellStart"/>
+      <w:proofErr w:type="gramStart"/>
+      <w:r>
+        <w:rPr>
+          <w:rFonts w:ascii="Consolas" w:hAnsi="Consolas"/>
+          <w:sz w:val="18"/>
+          <w:szCs w:val="18"/>
+          <w:lang w:val="en-US"/>
+        </w:rPr>
+        <w:t>arima</w:t>
+      </w:r>
+      <w:proofErr w:type="spellEnd"/>
+      <w:proofErr w:type="gramEnd"/>
+      <w:r>
+        <w:rPr>
+          <w:rFonts w:ascii="Consolas" w:hAnsi="Consolas"/>
+          <w:sz w:val="18"/>
+          <w:szCs w:val="18"/>
+          <w:lang w:val="en-US"/>
+        </w:rPr>
+        <w:t xml:space="preserve"> = ARIMA(train[VALUES], (6,0,1), dates=train['Date']).fit()</w:t>
+      </w:r>
+    </w:p>
+    <w:p>
+      <w:pPr>
+        <w:spacing w:after="0" w:line="276" w:lineRule="auto"/>
+        <w:ind w:firstLine="426"/>
+        <w:rPr>
+          <w:rFonts w:ascii="Consolas" w:hAnsi="Consolas"/>
+          <w:sz w:val="18"/>
+          <w:szCs w:val="18"/>
+          <w:lang w:val="en-US"/>
+        </w:rPr>
+      </w:pPr>
+    </w:p>
+    <w:p>
+      <w:pPr>
+        <w:spacing w:after="0" w:line="276" w:lineRule="auto"/>
+        <w:ind w:firstLine="426"/>
+        <w:rPr>
+          <w:rFonts w:ascii="Consolas" w:hAnsi="Consolas"/>
+          <w:sz w:val="18"/>
+          <w:szCs w:val="18"/>
+          <w:lang w:val="en-US"/>
+        </w:rPr>
+      </w:pPr>
+      <w:r>
+        <w:rPr>
+          <w:rFonts w:ascii="Consolas" w:hAnsi="Consolas"/>
+          <w:sz w:val="18"/>
+          <w:szCs w:val="18"/>
+          <w:lang w:val="en-US"/>
+        </w:rPr>
+        <w:t xml:space="preserve"># </w:t>
+      </w:r>
+      <w:proofErr w:type="gramStart"/>
+      <w:r>
+        <w:rPr>
+          <w:rFonts w:ascii="Consolas" w:hAnsi="Consolas"/>
+          <w:sz w:val="18"/>
+          <w:szCs w:val="18"/>
+          <w:lang w:val="en-US"/>
+        </w:rPr>
+        <w:t>print</w:t>
+      </w:r>
+      <w:proofErr w:type="gramEnd"/>
+      <w:r>
+        <w:rPr>
+          <w:rFonts w:ascii="Consolas" w:hAnsi="Consolas"/>
+          <w:sz w:val="18"/>
+          <w:szCs w:val="18"/>
+          <w:lang w:val="en-US"/>
+        </w:rPr>
+        <w:t xml:space="preserve"> summary of fit model</w:t>
+      </w:r>
+    </w:p>
+    <w:p>
+      <w:pPr>
+        <w:spacing w:after="0" w:line="276" w:lineRule="auto"/>
+        <w:ind w:firstLine="426"/>
+        <w:rPr>
+          <w:rFonts w:ascii="Consolas" w:hAnsi="Consolas"/>
+          <w:sz w:val="18"/>
+          <w:szCs w:val="18"/>
+          <w:lang w:val="en-US"/>
+        </w:rPr>
+      </w:pPr>
+      <w:proofErr w:type="gramStart"/>
+      <w:r>
+        <w:rPr>
+          <w:rFonts w:ascii="Consolas" w:hAnsi="Consolas"/>
+          <w:sz w:val="18"/>
+          <w:szCs w:val="18"/>
+          <w:lang w:val="en-US"/>
+        </w:rPr>
+        <w:t>print(</w:t>
+      </w:r>
+      <w:proofErr w:type="spellStart"/>
+      <w:proofErr w:type="gramEnd"/>
+      <w:r>
+        <w:rPr>
+          <w:rFonts w:ascii="Consolas" w:hAnsi="Consolas"/>
+          <w:sz w:val="18"/>
+          <w:szCs w:val="18"/>
+          <w:lang w:val="en-US"/>
+        </w:rPr>
+        <w:t>arima.summary</w:t>
+      </w:r>
+      <w:proofErr w:type="spellEnd"/>
+      <w:r>
+        <w:rPr>
+          <w:rFonts w:ascii="Consolas" w:hAnsi="Consolas"/>
+          <w:sz w:val="18"/>
+          <w:szCs w:val="18"/>
+          <w:lang w:val="en-US"/>
+        </w:rPr>
+        <w:t>())</w:t>
+      </w:r>
+    </w:p>
+    <w:p>
+      <w:pPr>
+        <w:spacing w:after="0" w:line="276" w:lineRule="auto"/>
+        <w:ind w:firstLine="426"/>
+        <w:rPr>
+          <w:rFonts w:ascii="Consolas" w:hAnsi="Consolas"/>
+          <w:sz w:val="18"/>
+          <w:szCs w:val="18"/>
+          <w:lang w:val="en-US"/>
+        </w:rPr>
+      </w:pPr>
+    </w:p>
+    <w:p>
+      <w:pPr>
+        <w:spacing w:after="0" w:line="276" w:lineRule="auto"/>
+        <w:ind w:firstLine="426"/>
+        <w:rPr>
+          <w:rFonts w:ascii="Consolas" w:hAnsi="Consolas"/>
+          <w:sz w:val="18"/>
+          <w:szCs w:val="18"/>
+          <w:lang w:val="en-US"/>
+        </w:rPr>
+      </w:pPr>
+      <w:proofErr w:type="gramStart"/>
+      <w:r>
+        <w:rPr>
+          <w:rFonts w:ascii="Consolas" w:hAnsi="Consolas"/>
+          <w:sz w:val="18"/>
+          <w:szCs w:val="18"/>
+          <w:lang w:val="en-US"/>
+        </w:rPr>
+        <w:t>history</w:t>
+      </w:r>
+      <w:proofErr w:type="gramEnd"/>
+      <w:r>
+        <w:rPr>
+          <w:rFonts w:ascii="Consolas" w:hAnsi="Consolas"/>
+          <w:sz w:val="18"/>
+          <w:szCs w:val="18"/>
+          <w:lang w:val="en-US"/>
+        </w:rPr>
+        <w:t xml:space="preserve"> = [x for x in train[VALUES]]</w:t>
+      </w:r>
+    </w:p>
+    <w:p>
+      <w:pPr>
+        <w:spacing w:after="0" w:line="276" w:lineRule="auto"/>
+        <w:ind w:firstLine="426"/>
+        <w:rPr>
+          <w:rFonts w:ascii="Consolas" w:hAnsi="Consolas"/>
+          <w:sz w:val="18"/>
+          <w:szCs w:val="18"/>
+          <w:lang w:val="en-US"/>
+        </w:rPr>
+      </w:pPr>
+      <w:proofErr w:type="spellStart"/>
+      <w:proofErr w:type="gramStart"/>
+      <w:r>
+        <w:rPr>
+          <w:rFonts w:ascii="Consolas" w:hAnsi="Consolas"/>
+          <w:sz w:val="18"/>
+          <w:szCs w:val="18"/>
+          <w:lang w:val="en-US"/>
+        </w:rPr>
+        <w:t>tst</w:t>
+      </w:r>
+      <w:proofErr w:type="spellEnd"/>
+      <w:proofErr w:type="gramEnd"/>
+      <w:r>
+        <w:rPr>
+          <w:rFonts w:ascii="Consolas" w:hAnsi="Consolas"/>
+          <w:sz w:val="18"/>
+          <w:szCs w:val="18"/>
+          <w:lang w:val="en-US"/>
+        </w:rPr>
+        <w:t xml:space="preserve"> = [x for x in test[VALUES]]</w:t>
+      </w:r>
+    </w:p>
+    <w:p>
+      <w:pPr>
+        <w:spacing w:after="0" w:line="276" w:lineRule="auto"/>
+        <w:ind w:firstLine="426"/>
+        <w:rPr>
+          <w:rFonts w:ascii="Consolas" w:hAnsi="Consolas"/>
+          <w:sz w:val="18"/>
+          <w:szCs w:val="18"/>
+          <w:lang w:val="en-US"/>
+        </w:rPr>
+      </w:pPr>
+    </w:p>
+    <w:p>
+      <w:pPr>
+        <w:spacing w:after="0" w:line="276" w:lineRule="auto"/>
+        <w:ind w:firstLine="426"/>
+        <w:rPr>
+          <w:rFonts w:ascii="Consolas" w:hAnsi="Consolas"/>
+          <w:sz w:val="18"/>
+          <w:szCs w:val="18"/>
+          <w:lang w:val="en-US"/>
+        </w:rPr>
+      </w:pPr>
+      <w:proofErr w:type="gramStart"/>
+      <w:r>
+        <w:rPr>
+          <w:rFonts w:ascii="Consolas" w:hAnsi="Consolas"/>
+          <w:sz w:val="18"/>
+          <w:szCs w:val="18"/>
+          <w:lang w:val="en-US"/>
+        </w:rPr>
+        <w:t>predictions</w:t>
+      </w:r>
+      <w:proofErr w:type="gramEnd"/>
+      <w:r>
+        <w:rPr>
+          <w:rFonts w:ascii="Consolas" w:hAnsi="Consolas"/>
+          <w:sz w:val="18"/>
+          <w:szCs w:val="18"/>
+          <w:lang w:val="en-US"/>
+        </w:rPr>
+        <w:t xml:space="preserve"> = list()</w:t>
+      </w:r>
+    </w:p>
+    <w:p>
+      <w:pPr>
+        <w:spacing w:after="0" w:line="276" w:lineRule="auto"/>
+        <w:ind w:firstLine="426"/>
+        <w:rPr>
+          <w:rFonts w:ascii="Consolas" w:hAnsi="Consolas"/>
+          <w:sz w:val="18"/>
+          <w:szCs w:val="18"/>
+          <w:lang w:val="en-US"/>
+        </w:rPr>
+      </w:pPr>
+      <w:proofErr w:type="gramStart"/>
+      <w:r>
+        <w:rPr>
+          <w:rFonts w:ascii="Consolas" w:hAnsi="Consolas"/>
+          <w:sz w:val="18"/>
+          <w:szCs w:val="18"/>
+          <w:lang w:val="en-US"/>
+        </w:rPr>
+        <w:t>for</w:t>
+      </w:r>
+      <w:proofErr w:type="gramEnd"/>
+      <w:r>
+        <w:rPr>
+          <w:rFonts w:ascii="Consolas" w:hAnsi="Consolas"/>
+          <w:sz w:val="18"/>
+          <w:szCs w:val="18"/>
+          <w:lang w:val="en-US"/>
+        </w:rPr>
+        <w:t xml:space="preserve"> t in range(</w:t>
+      </w:r>
+      <w:proofErr w:type="spellStart"/>
+      <w:r>
+        <w:rPr>
+          <w:rFonts w:ascii="Consolas" w:hAnsi="Consolas"/>
+          <w:sz w:val="18"/>
+          <w:szCs w:val="18"/>
+          <w:lang w:val="en-US"/>
+        </w:rPr>
+        <w:t>len</w:t>
+      </w:r>
+      <w:proofErr w:type="spellEnd"/>
+      <w:r>
+        <w:rPr>
+          <w:rFonts w:ascii="Consolas" w:hAnsi="Consolas"/>
+          <w:sz w:val="18"/>
+          <w:szCs w:val="18"/>
+          <w:lang w:val="en-US"/>
+        </w:rPr>
+        <w:t>(test[VALUES])):</w:t>
+      </w:r>
+    </w:p>
+    <w:p>
+      <w:pPr>
+        <w:spacing w:after="0" w:line="276" w:lineRule="auto"/>
+        <w:ind w:firstLine="426"/>
+        <w:rPr>
+          <w:rFonts w:ascii="Consolas" w:hAnsi="Consolas"/>
+          <w:sz w:val="18"/>
+          <w:szCs w:val="18"/>
+          <w:lang w:val="en-US"/>
+        </w:rPr>
+      </w:pPr>
+      <w:r>
+        <w:rPr>
+          <w:rFonts w:ascii="Consolas" w:hAnsi="Consolas"/>
+          <w:sz w:val="18"/>
+          <w:szCs w:val="18"/>
+          <w:lang w:val="en-US"/>
+        </w:rPr>
+        <w:tab/>
+      </w:r>
+      <w:proofErr w:type="gramStart"/>
+      <w:r>
+        <w:rPr>
+          <w:rFonts w:ascii="Consolas" w:hAnsi="Consolas"/>
+          <w:sz w:val="18"/>
+          <w:szCs w:val="18"/>
+          <w:lang w:val="en-US"/>
+        </w:rPr>
+        <w:t>model</w:t>
+      </w:r>
+      <w:proofErr w:type="gramEnd"/>
+      <w:r>
+        <w:rPr>
+          <w:rFonts w:ascii="Consolas" w:hAnsi="Consolas"/>
+          <w:sz w:val="18"/>
+          <w:szCs w:val="18"/>
+          <w:lang w:val="en-US"/>
+        </w:rPr>
+        <w:t xml:space="preserve"> = ARIMA(history, order=(6,0,1))</w:t>
+      </w:r>
+    </w:p>
+    <w:p>
+      <w:pPr>
+        <w:spacing w:after="0" w:line="276" w:lineRule="auto"/>
+        <w:ind w:firstLine="426"/>
+        <w:rPr>
+          <w:rFonts w:ascii="Consolas" w:hAnsi="Consolas"/>
+          <w:sz w:val="18"/>
+          <w:szCs w:val="18"/>
+          <w:lang w:val="en-US"/>
+        </w:rPr>
+      </w:pPr>
+      <w:r>
+        <w:rPr>
+          <w:rFonts w:ascii="Consolas" w:hAnsi="Consolas"/>
+          <w:sz w:val="18"/>
+          <w:szCs w:val="18"/>
+          <w:lang w:val="en-US"/>
+        </w:rPr>
+        <w:tab/>
+      </w:r>
+      <w:proofErr w:type="spellStart"/>
+      <w:r>
+        <w:rPr>
+          <w:rFonts w:ascii="Consolas" w:hAnsi="Consolas"/>
+          <w:sz w:val="18"/>
+          <w:szCs w:val="18"/>
+          <w:lang w:val="en-US"/>
+        </w:rPr>
+        <w:t>model_fit</w:t>
+      </w:r>
+      <w:proofErr w:type="spellEnd"/>
+      <w:r>
+        <w:rPr>
+          <w:rFonts w:ascii="Consolas" w:hAnsi="Consolas"/>
+          <w:sz w:val="18"/>
+          <w:szCs w:val="18"/>
+          <w:lang w:val="en-US"/>
+        </w:rPr>
+        <w:t xml:space="preserve"> = </w:t>
+      </w:r>
+      <w:proofErr w:type="spellStart"/>
+      <w:proofErr w:type="gramStart"/>
+      <w:r>
+        <w:rPr>
+          <w:rFonts w:ascii="Consolas" w:hAnsi="Consolas"/>
+          <w:sz w:val="18"/>
+          <w:szCs w:val="18"/>
+          <w:lang w:val="en-US"/>
+        </w:rPr>
+        <w:t>model.fit</w:t>
+      </w:r>
+      <w:proofErr w:type="spellEnd"/>
+      <w:r>
+        <w:rPr>
+          <w:rFonts w:ascii="Consolas" w:hAnsi="Consolas"/>
+          <w:sz w:val="18"/>
+          <w:szCs w:val="18"/>
+          <w:lang w:val="en-US"/>
+        </w:rPr>
+        <w:t>(</w:t>
+      </w:r>
+      <w:proofErr w:type="spellStart"/>
+      <w:proofErr w:type="gramEnd"/>
+      <w:r>
+        <w:rPr>
+          <w:rFonts w:ascii="Consolas" w:hAnsi="Consolas"/>
+          <w:sz w:val="18"/>
+          <w:szCs w:val="18"/>
+          <w:lang w:val="en-US"/>
+        </w:rPr>
+        <w:t>disp</w:t>
+      </w:r>
+      <w:proofErr w:type="spellEnd"/>
+      <w:r>
+        <w:rPr>
+          <w:rFonts w:ascii="Consolas" w:hAnsi="Consolas"/>
+          <w:sz w:val="18"/>
+          <w:szCs w:val="18"/>
+          <w:lang w:val="en-US"/>
+        </w:rPr>
+        <w:t>=0)</w:t>
+      </w:r>
+    </w:p>
+    <w:p>
+      <w:pPr>
+        <w:spacing w:after="0" w:line="276" w:lineRule="auto"/>
+        <w:ind w:firstLine="426"/>
+        <w:rPr>
+          <w:rFonts w:ascii="Consolas" w:hAnsi="Consolas"/>
+          <w:sz w:val="18"/>
+          <w:szCs w:val="18"/>
+          <w:lang w:val="en-US"/>
+        </w:rPr>
+      </w:pPr>
+      <w:r>
+        <w:rPr>
+          <w:rFonts w:ascii="Consolas" w:hAnsi="Consolas"/>
+          <w:sz w:val="18"/>
+          <w:szCs w:val="18"/>
+          <w:lang w:val="en-US"/>
+        </w:rPr>
+        <w:tab/>
+      </w:r>
+      <w:proofErr w:type="gramStart"/>
+      <w:r>
+        <w:rPr>
+          <w:rFonts w:ascii="Consolas" w:hAnsi="Consolas"/>
+          <w:sz w:val="18"/>
+          <w:szCs w:val="18"/>
+          <w:lang w:val="en-US"/>
+        </w:rPr>
+        <w:t>output</w:t>
+      </w:r>
+      <w:proofErr w:type="gramEnd"/>
+      <w:r>
+        <w:rPr>
+          <w:rFonts w:ascii="Consolas" w:hAnsi="Consolas"/>
+          <w:sz w:val="18"/>
+          <w:szCs w:val="18"/>
+          <w:lang w:val="en-US"/>
+        </w:rPr>
+        <w:t xml:space="preserve"> = </w:t>
+      </w:r>
+      <w:proofErr w:type="spellStart"/>
+      <w:r>
+        <w:rPr>
+          <w:rFonts w:ascii="Consolas" w:hAnsi="Consolas"/>
+          <w:sz w:val="18"/>
+          <w:szCs w:val="18"/>
+          <w:lang w:val="en-US"/>
+        </w:rPr>
+        <w:t>model_fit.forecast</w:t>
+      </w:r>
+      <w:proofErr w:type="spellEnd"/>
+      <w:r>
+        <w:rPr>
+          <w:rFonts w:ascii="Consolas" w:hAnsi="Consolas"/>
+          <w:sz w:val="18"/>
+          <w:szCs w:val="18"/>
+          <w:lang w:val="en-US"/>
+        </w:rPr>
+        <w:t>()</w:t>
+      </w:r>
+    </w:p>
+    <w:p>
+      <w:pPr>
+        <w:spacing w:after="0" w:line="276" w:lineRule="auto"/>
+        <w:ind w:firstLine="426"/>
+        <w:rPr>
+          <w:rFonts w:ascii="Consolas" w:hAnsi="Consolas"/>
+          <w:sz w:val="18"/>
+          <w:szCs w:val="18"/>
+          <w:lang w:val="en-US"/>
+        </w:rPr>
+      </w:pPr>
+      <w:r>
+        <w:rPr>
+          <w:rFonts w:ascii="Consolas" w:hAnsi="Consolas"/>
+          <w:sz w:val="18"/>
+          <w:szCs w:val="18"/>
+          <w:lang w:val="en-US"/>
+        </w:rPr>
+        <w:tab/>
+      </w:r>
+      <w:proofErr w:type="spellStart"/>
+      <w:proofErr w:type="gramStart"/>
+      <w:r>
+        <w:rPr>
+          <w:rFonts w:ascii="Consolas" w:hAnsi="Consolas"/>
+          <w:sz w:val="18"/>
+          <w:szCs w:val="18"/>
+          <w:lang w:val="en-US"/>
+        </w:rPr>
+        <w:t>yhat</w:t>
+      </w:r>
+      <w:proofErr w:type="spellEnd"/>
+      <w:proofErr w:type="gramEnd"/>
+      <w:r>
+        <w:rPr>
+          <w:rFonts w:ascii="Consolas" w:hAnsi="Consolas"/>
+          <w:sz w:val="18"/>
+          <w:szCs w:val="18"/>
+          <w:lang w:val="en-US"/>
+        </w:rPr>
+        <w:t xml:space="preserve"> = output[0]</w:t>
+      </w:r>
+    </w:p>
+    <w:p>
+      <w:pPr>
+        <w:spacing w:after="0" w:line="276" w:lineRule="auto"/>
+        <w:ind w:firstLine="426"/>
+        <w:rPr>
+          <w:rFonts w:ascii="Consolas" w:hAnsi="Consolas"/>
+          <w:sz w:val="18"/>
+          <w:szCs w:val="18"/>
+          <w:lang w:val="en-US"/>
+        </w:rPr>
+      </w:pPr>
+      <w:r>
+        <w:rPr>
+          <w:rFonts w:ascii="Consolas" w:hAnsi="Consolas"/>
+          <w:sz w:val="18"/>
+          <w:szCs w:val="18"/>
+          <w:lang w:val="en-US"/>
+        </w:rPr>
+        <w:tab/>
+      </w:r>
+      <w:proofErr w:type="spellStart"/>
+      <w:proofErr w:type="gramStart"/>
+      <w:r>
+        <w:rPr>
+          <w:rFonts w:ascii="Consolas" w:hAnsi="Consolas"/>
+          <w:sz w:val="18"/>
+          <w:szCs w:val="18"/>
+          <w:lang w:val="en-US"/>
+        </w:rPr>
+        <w:t>predictions.append</w:t>
+      </w:r>
+      <w:proofErr w:type="spellEnd"/>
+      <w:r>
+        <w:rPr>
+          <w:rFonts w:ascii="Consolas" w:hAnsi="Consolas"/>
+          <w:sz w:val="18"/>
+          <w:szCs w:val="18"/>
+          <w:lang w:val="en-US"/>
+        </w:rPr>
+        <w:t>(</w:t>
+      </w:r>
+      <w:proofErr w:type="spellStart"/>
+      <w:proofErr w:type="gramEnd"/>
+      <w:r>
+        <w:rPr>
+          <w:rFonts w:ascii="Consolas" w:hAnsi="Consolas"/>
+          <w:sz w:val="18"/>
+          <w:szCs w:val="18"/>
+          <w:lang w:val="en-US"/>
+        </w:rPr>
+        <w:t>yhat</w:t>
+      </w:r>
+      <w:proofErr w:type="spellEnd"/>
+      <w:r>
+        <w:rPr>
+          <w:rFonts w:ascii="Consolas" w:hAnsi="Consolas"/>
+          <w:sz w:val="18"/>
+          <w:szCs w:val="18"/>
+          <w:lang w:val="en-US"/>
+        </w:rPr>
+        <w:t>)</w:t>
+      </w:r>
+    </w:p>
+    <w:p>
+      <w:pPr>
+        <w:spacing w:after="0" w:line="276" w:lineRule="auto"/>
+        <w:ind w:firstLine="426"/>
+        <w:rPr>
+          <w:rFonts w:ascii="Consolas" w:hAnsi="Consolas"/>
+          <w:sz w:val="18"/>
+          <w:szCs w:val="18"/>
+          <w:lang w:val="en-US"/>
+        </w:rPr>
+      </w:pPr>
+      <w:r>
+        <w:rPr>
+          <w:rFonts w:ascii="Consolas" w:hAnsi="Consolas"/>
+          <w:sz w:val="18"/>
+          <w:szCs w:val="18"/>
+          <w:lang w:val="en-US"/>
+        </w:rPr>
+        <w:tab/>
+      </w:r>
+      <w:proofErr w:type="spellStart"/>
+      <w:proofErr w:type="gramStart"/>
+      <w:r>
+        <w:rPr>
+          <w:rFonts w:ascii="Consolas" w:hAnsi="Consolas"/>
+          <w:sz w:val="18"/>
+          <w:szCs w:val="18"/>
+          <w:lang w:val="en-US"/>
+        </w:rPr>
+        <w:t>obs</w:t>
+      </w:r>
+      <w:proofErr w:type="spellEnd"/>
+      <w:proofErr w:type="gramEnd"/>
+      <w:r>
+        <w:rPr>
+          <w:rFonts w:ascii="Consolas" w:hAnsi="Consolas"/>
+          <w:sz w:val="18"/>
+          <w:szCs w:val="18"/>
+          <w:lang w:val="en-US"/>
+        </w:rPr>
+        <w:t xml:space="preserve"> = </w:t>
+      </w:r>
+      <w:proofErr w:type="spellStart"/>
+      <w:r>
+        <w:rPr>
+          <w:rFonts w:ascii="Consolas" w:hAnsi="Consolas"/>
+          <w:sz w:val="18"/>
+          <w:szCs w:val="18"/>
+          <w:lang w:val="en-US"/>
+        </w:rPr>
+        <w:t>tst</w:t>
+      </w:r>
+      <w:proofErr w:type="spellEnd"/>
+      <w:r>
+        <w:rPr>
+          <w:rFonts w:ascii="Consolas" w:hAnsi="Consolas"/>
+          <w:sz w:val="18"/>
+          <w:szCs w:val="18"/>
+          <w:lang w:val="en-US"/>
+        </w:rPr>
+        <w:t>[t]</w:t>
+      </w:r>
+    </w:p>
+    <w:p>
+      <w:pPr>
+        <w:spacing w:after="0" w:line="276" w:lineRule="auto"/>
+        <w:ind w:firstLine="426"/>
+        <w:rPr>
+          <w:rFonts w:ascii="Consolas" w:hAnsi="Consolas"/>
+          <w:sz w:val="18"/>
+          <w:szCs w:val="18"/>
+          <w:lang w:val="en-US"/>
+        </w:rPr>
+      </w:pPr>
+      <w:r>
+        <w:rPr>
+          <w:rFonts w:ascii="Consolas" w:hAnsi="Consolas"/>
+          <w:sz w:val="18"/>
+          <w:szCs w:val="18"/>
+          <w:lang w:val="en-US"/>
+        </w:rPr>
+        <w:tab/>
+      </w:r>
+      <w:proofErr w:type="spellStart"/>
+      <w:proofErr w:type="gramStart"/>
+      <w:r>
+        <w:rPr>
+          <w:rFonts w:ascii="Consolas" w:hAnsi="Consolas"/>
+          <w:sz w:val="18"/>
+          <w:szCs w:val="18"/>
+          <w:lang w:val="en-US"/>
+        </w:rPr>
+        <w:t>history.append</w:t>
+      </w:r>
+      <w:proofErr w:type="spellEnd"/>
+      <w:r>
+        <w:rPr>
+          <w:rFonts w:ascii="Consolas" w:hAnsi="Consolas"/>
+          <w:sz w:val="18"/>
+          <w:szCs w:val="18"/>
+          <w:lang w:val="en-US"/>
+        </w:rPr>
+        <w:t>(</w:t>
+      </w:r>
+      <w:proofErr w:type="spellStart"/>
+      <w:proofErr w:type="gramEnd"/>
+      <w:r>
+        <w:rPr>
+          <w:rFonts w:ascii="Consolas" w:hAnsi="Consolas"/>
+          <w:sz w:val="18"/>
+          <w:szCs w:val="18"/>
+          <w:lang w:val="en-US"/>
+        </w:rPr>
+        <w:t>obs</w:t>
+      </w:r>
+      <w:proofErr w:type="spellEnd"/>
+      <w:r>
+        <w:rPr>
+          <w:rFonts w:ascii="Consolas" w:hAnsi="Consolas"/>
+          <w:sz w:val="18"/>
+          <w:szCs w:val="18"/>
+          <w:lang w:val="en-US"/>
+        </w:rPr>
+        <w:t>)</w:t>
+      </w:r>
+    </w:p>
+    <w:p>
+      <w:pPr>
+        <w:spacing w:after="0" w:line="276" w:lineRule="auto"/>
+        <w:ind w:firstLine="426"/>
+        <w:rPr>
+          <w:rFonts w:ascii="Times New Roman" w:hAnsi="Times New Roman"/>
+          <w:noProof/>
+          <w:sz w:val="28"/>
+          <w:szCs w:val="28"/>
+          <w:lang w:val="en-US" w:eastAsia="ru-RU"/>
+        </w:rPr>
+      </w:pPr>
+      <w:r>
+        <w:rPr>
+          <w:rFonts w:ascii="Consolas" w:hAnsi="Consolas"/>
+          <w:sz w:val="18"/>
+          <w:szCs w:val="18"/>
+          <w:lang w:val="en-US"/>
+        </w:rPr>
+        <w:tab/>
+      </w:r>
+      <w:proofErr w:type="gramStart"/>
+      <w:r>
+        <w:rPr>
+          <w:rFonts w:ascii="Consolas" w:hAnsi="Consolas"/>
+          <w:sz w:val="18"/>
+          <w:szCs w:val="18"/>
+          <w:lang w:val="en-US"/>
+        </w:rPr>
+        <w:t>print(</w:t>
+      </w:r>
+      <w:proofErr w:type="gramEnd"/>
+      <w:r>
+        <w:rPr>
+          <w:rFonts w:ascii="Consolas" w:hAnsi="Consolas"/>
+          <w:sz w:val="18"/>
+          <w:szCs w:val="18"/>
+          <w:lang w:val="en-US"/>
+        </w:rPr>
+        <w:t>'predicted=%f, expected=%f' % (</w:t>
+      </w:r>
+      <w:proofErr w:type="spellStart"/>
+      <w:r>
+        <w:rPr>
+          <w:rFonts w:ascii="Consolas" w:hAnsi="Consolas"/>
+          <w:sz w:val="18"/>
+          <w:szCs w:val="18"/>
+          <w:lang w:val="en-US"/>
+        </w:rPr>
+        <w:t>yhat</w:t>
+      </w:r>
+      <w:proofErr w:type="spellEnd"/>
+      <w:r>
+        <w:rPr>
+          <w:rFonts w:ascii="Consolas" w:hAnsi="Consolas"/>
+          <w:sz w:val="18"/>
+          <w:szCs w:val="18"/>
+          <w:lang w:val="en-US"/>
+        </w:rPr>
+        <w:t xml:space="preserve">, </w:t>
+      </w:r>
+      <w:proofErr w:type="spellStart"/>
+      <w:r>
+        <w:rPr>
+          <w:rFonts w:ascii="Consolas" w:hAnsi="Consolas"/>
+          <w:sz w:val="18"/>
+          <w:szCs w:val="18"/>
+          <w:lang w:val="en-US"/>
+        </w:rPr>
+        <w:t>obs</w:t>
+      </w:r>
+      <w:proofErr w:type="spellEnd"/>
+      <w:r>
+        <w:rPr>
+          <w:rFonts w:ascii="Consolas" w:hAnsi="Consolas"/>
+          <w:sz w:val="18"/>
+          <w:szCs w:val="18"/>
+          <w:lang w:val="en-US"/>
+        </w:rPr>
+        <w:t>))</w:t>
+      </w:r>
     </w:p>
     <w:p>
       <w:pPr>
@@ -2942,10 +4850,10 @@
         </w:rPr>
         <w:lastRenderedPageBreak/>
         <w:drawing>
-          <wp:inline distT="0" distB="0" distL="0" distR="0" wp14:anchorId="177305BD" wp14:editId="03B9A8C2">
-            <wp:extent cx="5928360" cy="2133600"/>
-            <wp:effectExtent l="0" t="0" r="0" b="0"/>
-            <wp:docPr id="5" name="Рисунок 5"/>
+          <wp:inline distT="0" distB="0" distL="0" distR="0" wp14:anchorId="41B9EF11" wp14:editId="73EAA87A">
+            <wp:extent cx="5935980" cy="2537460"/>
+            <wp:effectExtent l="0" t="0" r="7620" b="0"/>
+            <wp:docPr id="6" name="Рисунок 6"/>
             <wp:cNvGraphicFramePr>
               <a:graphicFrameLocks xmlns:a="http://schemas.openxmlformats.org/drawingml/2006/main" noChangeAspect="1"/>
             </wp:cNvGraphicFramePr>
@@ -2959,7 +4867,7 @@
                     </pic:cNvPicPr>
                   </pic:nvPicPr>
                   <pic:blipFill>
-                    <a:blip r:embed="rId11" cstate="print">
+                    <a:blip r:embed="rId11">
                       <a:extLst>
                         <a:ext uri="{28A0092B-C50C-407E-A947-70E740481C1C}">
                           <a14:useLocalDpi xmlns:a14="http://schemas.microsoft.com/office/drawing/2010/main" val="0"/>
@@ -2974,7 +4882,7 @@
                   <pic:spPr bwMode="auto">
                     <a:xfrm>
                       <a:off x="0" y="0"/>
-                      <a:ext cx="5928360" cy="2133600"/>
+                      <a:ext cx="5935980" cy="2537460"/>
                     </a:xfrm>
                     <a:prstGeom prst="rect">
                       <a:avLst/>
@@ -3014,17 +4922,17 @@
           <w:noProof/>
           <w:sz w:val="28"/>
           <w:szCs w:val="28"/>
-          <w:lang w:val="en-US" w:eastAsia="ru-RU"/>
-        </w:rPr>
-      </w:pPr>
-      <w:r>
-        <w:rPr>
-          <w:rFonts w:ascii="Times New Roman" w:hAnsi="Times New Roman"/>
-          <w:noProof/>
-          <w:sz w:val="28"/>
-          <w:szCs w:val="28"/>
           <w:lang w:eastAsia="ru-RU"/>
         </w:rPr>
+      </w:pPr>
+      <w:r>
+        <w:rPr>
+          <w:rFonts w:ascii="Times New Roman" w:hAnsi="Times New Roman"/>
+          <w:noProof/>
+          <w:sz w:val="28"/>
+          <w:szCs w:val="28"/>
+          <w:lang w:eastAsia="ru-RU"/>
+        </w:rPr>
         <w:t xml:space="preserve">Рисунок 4 – предсказанные значения </w:t>
       </w:r>
       <w:r>
@@ -3047,7 +4955,7 @@
           <w:noProof/>
           <w:sz w:val="28"/>
           <w:szCs w:val="28"/>
-          <w:lang w:val="en-US" w:eastAsia="ru-RU"/>
+          <w:lang w:eastAsia="ru-RU"/>
         </w:rPr>
       </w:pPr>
     </w:p>
@@ -3062,16 +4970,16 @@
           <w:noProof/>
           <w:sz w:val="28"/>
           <w:szCs w:val="28"/>
-          <w:lang w:val="en-US" w:eastAsia="ru-RU"/>
-        </w:rPr>
-      </w:pPr>
-      <w:r>
-        <w:rPr>
-          <w:rFonts w:ascii="Times New Roman" w:hAnsi="Times New Roman"/>
-          <w:noProof/>
-          <w:sz w:val="28"/>
-          <w:szCs w:val="28"/>
-          <w:lang w:val="en-US" w:eastAsia="ru-RU"/>
+          <w:lang w:eastAsia="ru-RU"/>
+        </w:rPr>
+      </w:pPr>
+      <w:r>
+        <w:rPr>
+          <w:rFonts w:ascii="Times New Roman" w:hAnsi="Times New Roman"/>
+          <w:noProof/>
+          <w:sz w:val="28"/>
+          <w:szCs w:val="28"/>
+          <w:lang w:eastAsia="ru-RU"/>
         </w:rPr>
         <w:t xml:space="preserve">4. </w:t>
       </w:r>
@@ -3091,7 +4999,7 @@
           <w:noProof/>
           <w:sz w:val="28"/>
           <w:szCs w:val="28"/>
-          <w:lang w:val="en-US" w:eastAsia="ru-RU"/>
+          <w:lang w:eastAsia="ru-RU"/>
         </w:rPr>
         <w:t xml:space="preserve"> </w:t>
       </w:r>
@@ -3111,7 +5019,7 @@
           <w:noProof/>
           <w:sz w:val="28"/>
           <w:szCs w:val="28"/>
-          <w:lang w:val="en-US" w:eastAsia="ru-RU"/>
+          <w:lang w:eastAsia="ru-RU"/>
         </w:rPr>
         <w:t>:</w:t>
       </w:r>
@@ -3126,7 +5034,7 @@
           <w:noProof/>
           <w:sz w:val="28"/>
           <w:szCs w:val="28"/>
-          <w:lang w:val="en-US" w:eastAsia="ru-RU"/>
+          <w:lang w:eastAsia="ru-RU"/>
         </w:rPr>
       </w:pPr>
     </w:p>
@@ -4019,6 +5927,7 @@
           <w:szCs w:val="18"/>
           <w:lang w:val="en-US" w:eastAsia="ru-RU"/>
         </w:rPr>
+        <w:lastRenderedPageBreak/>
         <w:t>model.compile(optimizer='adam', loss='mse')</w:t>
       </w:r>
     </w:p>
@@ -4057,7 +5966,6 @@
           <w:szCs w:val="18"/>
           <w:lang w:val="en-US" w:eastAsia="ru-RU"/>
         </w:rPr>
-        <w:lastRenderedPageBreak/>
         <w:t>model.save_weights('model.h5')</w:t>
       </w:r>
     </w:p>
@@ -5188,7 +7096,21 @@
           <w:sz w:val="28"/>
           <w:szCs w:val="28"/>
         </w:rPr>
-        <w:t xml:space="preserve">й сети получились более точными, по сравнению с результатами </w:t>
+        <w:t xml:space="preserve">й сети получились </w:t>
+      </w:r>
+      <w:r>
+        <w:rPr>
+          <w:sz w:val="28"/>
+          <w:szCs w:val="28"/>
+        </w:rPr>
+        <w:t>практически такими же, как и у</w:t>
+      </w:r>
+      <w:r>
+        <w:rPr>
+          <w:sz w:val="28"/>
+          <w:szCs w:val="28"/>
+        </w:rPr>
+        <w:t xml:space="preserve"> </w:t>
       </w:r>
       <w:r>
         <w:rPr>
@@ -5203,8 +7125,75 @@
           <w:sz w:val="28"/>
           <w:szCs w:val="28"/>
         </w:rPr>
-        <w:t>. Это было вполне ожидаемо, потому что нейронные сети могут захватывать более глубокие последовательности и связи между последовательностями, по сравнению со статистическими методами.</w:t>
-      </w:r>
+        <w:t xml:space="preserve"> (611 </w:t>
+      </w:r>
+      <w:r>
+        <w:rPr>
+          <w:sz w:val="28"/>
+          <w:szCs w:val="28"/>
+          <w:lang w:val="en-US"/>
+        </w:rPr>
+        <w:t>vs</w:t>
+      </w:r>
+      <w:r>
+        <w:rPr>
+          <w:sz w:val="28"/>
+          <w:szCs w:val="28"/>
+        </w:rPr>
+        <w:t xml:space="preserve"> </w:t>
+      </w:r>
+      <w:r>
+        <w:rPr>
+          <w:sz w:val="28"/>
+          <w:szCs w:val="28"/>
+        </w:rPr>
+        <w:t xml:space="preserve">610 </w:t>
+      </w:r>
+      <w:r>
+        <w:rPr>
+          <w:sz w:val="28"/>
+          <w:szCs w:val="28"/>
+          <w:lang w:val="en-US"/>
+        </w:rPr>
+        <w:t>MSE</w:t>
+      </w:r>
+      <w:r>
+        <w:rPr>
+          <w:sz w:val="28"/>
+          <w:szCs w:val="28"/>
+        </w:rPr>
+        <w:t>)</w:t>
+      </w:r>
+      <w:r>
+        <w:rPr>
+          <w:sz w:val="28"/>
+          <w:szCs w:val="28"/>
+        </w:rPr>
+        <w:t xml:space="preserve">. </w:t>
+      </w:r>
+      <w:r>
+        <w:rPr>
+          <w:sz w:val="28"/>
+          <w:szCs w:val="28"/>
+        </w:rPr>
+        <w:t xml:space="preserve">Однако нейронная сеть обучается намного быстрее. </w:t>
+      </w:r>
+      <w:r>
+        <w:rPr>
+          <w:sz w:val="28"/>
+          <w:szCs w:val="28"/>
+        </w:rPr>
+        <w:t>Поэтому</w:t>
+      </w:r>
+      <w:r>
+        <w:rPr>
+          <w:sz w:val="28"/>
+          <w:szCs w:val="28"/>
+        </w:rPr>
+        <w:t xml:space="preserve"> можно сделать вывод, что нейронная сеть работает лучше.</w:t>
+      </w:r>
+      <w:bookmarkStart w:id="1" w:name="_GoBack"/>
+      <w:bookmarkEnd w:id="1"/>
     </w:p>
     <w:sectPr>
       <w:footerReference w:type="default" r:id="rId13"/>
@@ -5298,7 +7287,7 @@
             <w:sz w:val="28"/>
             <w:szCs w:val="28"/>
           </w:rPr>
-          <w:t>7</w:t>
+          <w:t>6</w:t>
         </w:r>
         <w:r>
           <w:rPr>
@@ -8449,7 +10438,7 @@
 </file>
 
 <file path=customXml/itemProps1.xml><?xml version="1.0" encoding="utf-8"?>
-<ds:datastoreItem xmlns:ds="http://schemas.openxmlformats.org/officeDocument/2006/customXml" ds:itemID="{48CC6A01-82F2-4B90-8912-BEBB56BBB380}">
+<ds:datastoreItem xmlns:ds="http://schemas.openxmlformats.org/officeDocument/2006/customXml" ds:itemID="{80090032-9262-40E3-A72F-2FCCBAAF38E9}">
   <ds:schemaRefs>
     <ds:schemaRef ds:uri="http://schemas.openxmlformats.org/officeDocument/2006/bibliography"/>
   </ds:schemaRefs>

</xml_diff>